<commit_message>
Started the discussion chapter.
</commit_message>
<xml_diff>
--- a/Chapter 5 - Discussion.docx
+++ b/Chapter 5 - Discussion.docx
@@ -27,280 +27,1413 @@
         <w:t>In this chapter we will look at the merits of the implementation</w:t>
       </w:r>
       <w:r>
-        <w:t xml:space="preserve"> and discuss its advantages in the context of improving performance of Web sites, with focus on the mobile Web.</w:t>
-      </w:r>
-    </w:p>
-    <w:p>
-      <w:pPr>
-        <w:spacing w:line="360" w:lineRule="auto"/>
-        <w:jc w:val="both"/>
-      </w:pPr>
-    </w:p>
-    <w:p>
-      <w:pPr>
-        <w:spacing w:line="360" w:lineRule="auto"/>
-        <w:jc w:val="both"/>
-        <w:rPr>
-          <w:i/>
-        </w:rPr>
-      </w:pPr>
-      <w:r>
-        <w:rPr>
-          <w:i/>
-        </w:rPr>
-        <w:t>Why Enonic?</w:t>
-      </w:r>
-    </w:p>
-    <w:p>
-      <w:pPr>
-        <w:spacing w:line="360" w:lineRule="auto"/>
-        <w:jc w:val="both"/>
-        <w:rPr>
-          <w:i/>
-        </w:rPr>
-      </w:pPr>
-      <w:r>
-        <w:rPr>
-          <w:i/>
-        </w:rPr>
-        <w:t>Was there a notable performance impact from using the plugin?</w:t>
-      </w:r>
-    </w:p>
-    <w:p>
-      <w:pPr>
-        <w:spacing w:line="360" w:lineRule="auto"/>
-        <w:jc w:val="both"/>
-        <w:rPr>
-          <w:i/>
-        </w:rPr>
-      </w:pPr>
-      <w:r>
-        <w:rPr>
-          <w:i/>
-        </w:rPr>
-        <w:t>Why and how is the plugin better than the native device classification in Enonic?</w:t>
-      </w:r>
-    </w:p>
-    <w:p>
-      <w:pPr>
-        <w:spacing w:line="360" w:lineRule="auto"/>
-        <w:jc w:val="both"/>
-        <w:rPr>
-          <w:i/>
-        </w:rPr>
-      </w:pPr>
-      <w:r>
-        <w:rPr>
-          <w:i/>
-        </w:rPr>
-        <w:t>What are the drawbacks from using the plugin when it c</w:t>
-      </w:r>
-      <w:r>
-        <w:rPr>
-          <w:i/>
-        </w:rPr>
-        <w:t xml:space="preserve">omes to developing web sites in </w:t>
-      </w:r>
-      <w:r>
-        <w:rPr>
-          <w:i/>
-        </w:rPr>
-        <w:t xml:space="preserve">Enonic? </w:t>
-      </w:r>
-    </w:p>
-    <w:p>
-      <w:pPr>
-        <w:spacing w:line="360" w:lineRule="auto"/>
-        <w:jc w:val="both"/>
-        <w:rPr>
-          <w:i/>
-        </w:rPr>
-      </w:pPr>
-      <w:r>
-        <w:rPr>
-          <w:i/>
-        </w:rPr>
-        <w:t>What will it take to make it work with existing sites</w:t>
-      </w:r>
-      <w:r>
-        <w:rPr>
-          <w:i/>
-        </w:rPr>
-        <w:t xml:space="preserve"> in Enonic</w:t>
-      </w:r>
-      <w:r>
-        <w:rPr>
-          <w:i/>
-        </w:rPr>
-        <w:t>?</w:t>
-      </w:r>
-    </w:p>
-    <w:p>
-      <w:pPr>
-        <w:spacing w:line="360" w:lineRule="auto"/>
-        <w:jc w:val="both"/>
-        <w:rPr>
-          <w:i/>
-        </w:rPr>
-      </w:pPr>
-      <w:r>
-        <w:rPr>
-          <w:i/>
-        </w:rPr>
-        <w:t>What techn</w:t>
-      </w:r>
-      <w:r>
-        <w:rPr>
-          <w:i/>
-        </w:rPr>
-        <w:t xml:space="preserve">ical problems </w:t>
-      </w:r>
-      <w:r>
-        <w:rPr>
-          <w:i/>
-        </w:rPr>
-        <w:t>may</w:t>
-      </w:r>
-      <w:r>
-        <w:rPr>
-          <w:i/>
-        </w:rPr>
-        <w:t xml:space="preserve"> show up </w:t>
-      </w:r>
-      <w:r>
-        <w:rPr>
-          <w:i/>
-        </w:rPr>
-        <w:t>when using the plugin “in the wild”?</w:t>
-      </w:r>
-    </w:p>
-    <w:p>
-      <w:pPr>
-        <w:spacing w:line="360" w:lineRule="auto"/>
-        <w:jc w:val="both"/>
-        <w:rPr>
-          <w:i/>
-        </w:rPr>
-      </w:pPr>
-      <w:r>
-        <w:rPr>
-          <w:i/>
-        </w:rPr>
-        <w:t>How does the plugin tie into the concepts of “mobile first”, “responsive web design” and “device detection”?</w:t>
-      </w:r>
-    </w:p>
-    <w:p>
-      <w:pPr>
-        <w:spacing w:line="360" w:lineRule="auto"/>
-        <w:jc w:val="both"/>
-        <w:rPr>
-          <w:i/>
-        </w:rPr>
-      </w:pPr>
-      <w:r>
-        <w:rPr>
-          <w:i/>
-        </w:rPr>
-        <w:t>What were Dave Olsen</w:t>
-      </w:r>
-      <w:r>
-        <w:rPr>
-          <w:i/>
-        </w:rPr>
-        <w:t>’</w:t>
-      </w:r>
-      <w:r>
-        <w:rPr>
-          <w:i/>
-        </w:rPr>
-        <w:t>s arguments compared to Wroblewski’s</w:t>
-      </w:r>
-      <w:r>
-        <w:rPr>
-          <w:i/>
-        </w:rPr>
-        <w:t xml:space="preserve"> for the</w:t>
-      </w:r>
-      <w:r>
-        <w:rPr>
-          <w:i/>
-        </w:rPr>
-        <w:t xml:space="preserve"> RESS concept?</w:t>
-      </w:r>
-    </w:p>
-    <w:p>
-      <w:pPr>
-        <w:spacing w:line="360" w:lineRule="auto"/>
-        <w:jc w:val="both"/>
-        <w:rPr>
-          <w:i/>
-        </w:rPr>
-      </w:pPr>
-      <w:r>
-        <w:rPr>
-          <w:i/>
-        </w:rPr>
-        <w:t>What are the arguments against Detector, RESS and UA detection in general?</w:t>
-      </w:r>
-    </w:p>
-    <w:p>
-      <w:pPr>
-        <w:spacing w:line="360" w:lineRule="auto"/>
-        <w:jc w:val="both"/>
-        <w:rPr>
-          <w:i/>
-        </w:rPr>
-      </w:pPr>
-      <w:r>
-        <w:rPr>
-          <w:i/>
-        </w:rPr>
-        <w:t>What are the arguments for them, in general?</w:t>
-      </w:r>
-    </w:p>
-    <w:p>
-      <w:pPr>
-        <w:spacing w:line="360" w:lineRule="auto"/>
-        <w:jc w:val="both"/>
-        <w:rPr>
-          <w:i/>
-        </w:rPr>
-      </w:pPr>
-      <w:r>
-        <w:rPr>
-          <w:i/>
-        </w:rPr>
-        <w:t>What work is left when it comes to the plugin?</w:t>
-      </w:r>
-    </w:p>
-    <w:p>
-      <w:pPr>
-        <w:spacing w:line="360" w:lineRule="auto"/>
-        <w:jc w:val="both"/>
-        <w:rPr>
-          <w:i/>
-        </w:rPr>
-      </w:pPr>
-      <w:r>
-        <w:rPr>
-          <w:i/>
-        </w:rPr>
-        <w:t>How can the Detector concept be altered to work independently of</w:t>
-      </w:r>
-      <w:r>
-        <w:rPr>
-          <w:i/>
-        </w:rPr>
-        <w:t xml:space="preserve"> the</w:t>
-      </w:r>
-      <w:r>
-        <w:rPr>
-          <w:i/>
-        </w:rPr>
-        <w:t xml:space="preserve"> frameworks, CMS’s and programming languages used on the backend of Web sites?</w:t>
-      </w:r>
+        <w:t xml:space="preserve"> and discuss its advantages in the context of improving performance of Web</w:t>
+      </w:r>
+      <w:r>
+        <w:t xml:space="preserve"> sites, with focus on the future friendly</w:t>
+      </w:r>
+      <w:r>
+        <w:t xml:space="preserve"> Web</w:t>
+      </w:r>
+      <w:r>
+        <w:fldChar w:fldCharType="begin"/>
+      </w:r>
+      <w:r>
+        <w:instrText xml:space="preserve"> ADDIN EN.CITE &lt;EndNote&gt;&lt;Cite&gt;&lt;Author&gt;Wroblewski&lt;/Author&gt;&lt;Year&gt;2013&lt;/Year&gt;&lt;RecNum&gt;42&lt;/RecNum&gt;&lt;DisplayText&gt;[1]&lt;/DisplayText&gt;&lt;record&gt;&lt;rec-number&gt;42&lt;/rec-number&gt;&lt;foreign-keys&gt;&lt;key app="EN" db-id="0a200tee5sa5e1ex095psptx0zaddvdr5sff"&gt;42&lt;/key&gt;&lt;/foreign-keys&gt;&lt;ref-type name="Web Page"&gt;12&lt;/ref-type&gt;&lt;contributors&gt;&lt;authors&gt;&lt;author&gt;Wroblewski, Luke; Jenson, Scott; Frost, Brad; Keith, Jeremy; Gardner, Lyza D.; Jehl, Scott; Rieger, Stephanie; Grigsby, Jason; Rieger, Bryan; Clark, Josh; Kadlec, Tim; Leroux, Brian; Trasatti, Andrea&lt;/author&gt;&lt;/authors&gt;&lt;/contributors&gt;&lt;titles&gt;&lt;title&gt;Future Friendly&lt;/title&gt;&lt;/titles&gt;&lt;volume&gt;2013&lt;/volume&gt;&lt;dates&gt;&lt;year&gt;2013&lt;/year&gt;&lt;/dates&gt;&lt;urls&gt;&lt;related-urls&gt;&lt;url&gt;http://futurefriend.ly/&lt;/url&gt;&lt;/related-urls&gt;&lt;/urls&gt;&lt;/record&gt;&lt;/Cite&gt;&lt;/EndNote&gt;</w:instrText>
+      </w:r>
+      <w:r>
+        <w:fldChar w:fldCharType="separate"/>
+      </w:r>
+      <w:r>
+        <w:rPr>
+          <w:noProof/>
+        </w:rPr>
+        <w:t>[</w:t>
+      </w:r>
+      <w:hyperlink w:anchor="_ENREF_1" w:tooltip="Wroblewski, 2013 #42" w:history="1">
+        <w:r>
+          <w:rPr>
+            <w:noProof/>
+          </w:rPr>
+          <w:t>1</w:t>
+        </w:r>
+      </w:hyperlink>
+      <w:r>
+        <w:rPr>
+          <w:noProof/>
+        </w:rPr>
+        <w:t>]</w:t>
+      </w:r>
+      <w:r>
+        <w:fldChar w:fldCharType="end"/>
+      </w:r>
+      <w:r>
+        <w:t>.</w:t>
+      </w:r>
+    </w:p>
+    <w:p>
+      <w:pPr>
+        <w:pStyle w:val="Heading1"/>
+      </w:pPr>
+      <w:r>
+        <w:t>Future Friendly Web</w:t>
+      </w:r>
+    </w:p>
+    <w:p/>
+    <w:p>
+      <w:pPr>
+        <w:pStyle w:val="Heading1"/>
+        <w:spacing w:line="360" w:lineRule="auto"/>
+        <w:jc w:val="both"/>
+      </w:pPr>
+      <w:r>
+        <w:t>The advantages of using RESS and Detector</w:t>
+      </w:r>
+    </w:p>
+    <w:p>
+      <w:pPr>
+        <w:spacing w:line="360" w:lineRule="auto"/>
+        <w:jc w:val="both"/>
+      </w:pPr>
+      <w:r>
+        <w:t>The growing p</w:t>
+      </w:r>
+      <w:r>
+        <w:t>opularity of using mobile devices to browse the Web</w:t>
+      </w:r>
+      <w:r>
+        <w:t xml:space="preserve"> has</w:t>
+      </w:r>
+      <w:r>
+        <w:t xml:space="preserve"> lead to innovations in Web development such as RWD. This concept quickly became popular among Web developers, especially front-end developers, as it provided a simple way to </w:t>
+      </w:r>
+      <w:r>
+        <w:t>do feature-detection on the front-end that made it easy to tailor the style of Web pages to the viewport of each individual browser. The concept does have its problems, though, which has been pointed out by several prominent Web developers</w:t>
+      </w:r>
+      <w:r>
+        <w:fldChar w:fldCharType="begin"/>
+      </w:r>
+      <w:r>
+        <w:instrText xml:space="preserve"> ADDIN EN.CITE &lt;EndNote&gt;&lt;Cite&gt;&lt;Author&gt;Wroblewski&lt;/Author&gt;&lt;Year&gt;2011&lt;/Year&gt;&lt;RecNum&gt;1&lt;/RecNum&gt;&lt;DisplayText&gt;[2, 3]&lt;/DisplayText&gt;&lt;record&gt;&lt;rec-number&gt;1&lt;/rec-number&gt;&lt;foreign-keys&gt;&lt;key app="EN" db-id="0a200tee5sa5e1ex095psptx0zaddvdr5sff"&gt;1&lt;/key&gt;&lt;/foreign-keys&gt;&lt;ref-type name="Blog"&gt;56&lt;/ref-type&gt;&lt;contributors&gt;&lt;authors&gt;&lt;author&gt;Wroblewski, Luke&lt;/author&gt;&lt;/authors&gt;&lt;/contributors&gt;&lt;titles&gt;&lt;title&gt;RESS: Responsive Design + Server Side Components&lt;/title&gt;&lt;secondary-title&gt;LukeW&lt;/secondary-title&gt;&lt;/titles&gt;&lt;volume&gt;2012&lt;/volume&gt;&lt;keywords&gt;&lt;keyword&gt;RESS&lt;/keyword&gt;&lt;/keywords&gt;&lt;dates&gt;&lt;year&gt;2011&lt;/year&gt;&lt;/dates&gt;&lt;urls&gt;&lt;related-urls&gt;&lt;url&gt;http://www.lukew.com/ff/entry.asp?1392&lt;/url&gt;&lt;/related-urls&gt;&lt;/urls&gt;&lt;language&gt;English&lt;/language&gt;&lt;/record&gt;&lt;/Cite&gt;&lt;Cite&gt;&lt;Author&gt;Grigsby&lt;/Author&gt;&lt;Year&gt;2010&lt;/Year&gt;&lt;RecNum&gt;18&lt;/RecNum&gt;&lt;record&gt;&lt;rec-number&gt;18&lt;/rec-number&gt;&lt;foreign-keys&gt;&lt;key app="EN" db-id="0a200tee5sa5e1ex095psptx0zaddvdr5sff"&gt;18&lt;/key&gt;&lt;/foreign-keys&gt;&lt;ref-type name="Blog"&gt;56&lt;/ref-type&gt;&lt;contributors&gt;&lt;authors&gt;&lt;author&gt;Grigsby, Jason&lt;/author&gt;&lt;/authors&gt;&lt;/contributors&gt;&lt;titles&gt;&lt;title&gt;CSS Media Query for Mobile is Fool’s Gold&lt;/title&gt;&lt;secondary-title&gt;Cloud Four Blog&lt;/secondary-title&gt;&lt;/titles&gt;&lt;volume&gt;2012&lt;/volume&gt;&lt;dates&gt;&lt;year&gt;2010&lt;/year&gt;&lt;/dates&gt;&lt;urls&gt;&lt;related-urls&gt;&lt;url&gt;http://blog.cloudfour.com/css-media-query-for-mobile-is-fools-gold/&lt;/url&gt;&lt;/related-urls&gt;&lt;/urls&gt;&lt;/record&gt;&lt;/Cite&gt;&lt;/EndNote&gt;</w:instrText>
+      </w:r>
+      <w:r>
+        <w:fldChar w:fldCharType="separate"/>
+      </w:r>
+      <w:r>
+        <w:rPr>
+          <w:noProof/>
+        </w:rPr>
+        <w:t>[</w:t>
+      </w:r>
+      <w:hyperlink w:anchor="_ENREF_2" w:tooltip="Wroblewski, 2011 #1" w:history="1">
+        <w:r>
+          <w:rPr>
+            <w:noProof/>
+          </w:rPr>
+          <w:t>2</w:t>
+        </w:r>
+      </w:hyperlink>
+      <w:r>
+        <w:rPr>
+          <w:noProof/>
+        </w:rPr>
+        <w:t xml:space="preserve">, </w:t>
+      </w:r>
+      <w:hyperlink w:anchor="_ENREF_3" w:tooltip="Grigsby, 2010 #18" w:history="1">
+        <w:r>
+          <w:rPr>
+            <w:noProof/>
+          </w:rPr>
+          <w:t>3</w:t>
+        </w:r>
+      </w:hyperlink>
+      <w:r>
+        <w:rPr>
+          <w:noProof/>
+        </w:rPr>
+        <w:t>]</w:t>
+      </w:r>
+      <w:r>
+        <w:fldChar w:fldCharType="end"/>
+      </w:r>
+      <w:r>
+        <w:t>. The crux of the concept is that it relies entirely on CSS, and spec</w:t>
+      </w:r>
+      <w:r>
+        <w:t>ifically Media Queries, which are</w:t>
+      </w:r>
+      <w:r>
+        <w:t xml:space="preserve"> situ</w:t>
+      </w:r>
+      <w:r>
+        <w:t xml:space="preserve">ated entirely on the front-end. It </w:t>
+      </w:r>
+      <w:r>
+        <w:t>ends up having the same monolithic markup for every device and also leads to all CSS, scripts and media being sent to every device, as the server is completely oblivious to t</w:t>
+      </w:r>
+      <w:r>
+        <w:t>he capabilities of the requestor</w:t>
+      </w:r>
+      <w:r>
+        <w:t xml:space="preserve">.  </w:t>
+      </w:r>
+      <w:r>
+        <w:t>This can lead to performance issues, especially when dealing with larger web pages, scripts and other media. While the layout is changed and elements may be hidden from users on mobile devices by using media queries, all the content defined in the page’s markup is still downloaded by the browser. Large images and scripts that may never be visible to the user will make a page load slower and spend more bandwidth than necessary. Considering how bandwidth is still at a premium in the mobile context, it’s unfortunate that this widely adopted development method can be detrimental to the user experience.</w:t>
+      </w:r>
+    </w:p>
+    <w:p>
+      <w:pPr>
+        <w:spacing w:line="360" w:lineRule="auto"/>
+        <w:jc w:val="both"/>
+      </w:pPr>
+    </w:p>
+    <w:p>
+      <w:pPr>
+        <w:spacing w:line="360" w:lineRule="auto"/>
+        <w:jc w:val="both"/>
+      </w:pPr>
+      <w:r>
+        <w:t xml:space="preserve">To reduce the amount of bandwidth used, lighten the workload on the front-end and improve the user-experience further, it is necessary to delegate at least some of the </w:t>
+      </w:r>
+      <w:r>
+        <w:lastRenderedPageBreak/>
+        <w:t>responsibility to the back-end.</w:t>
+      </w:r>
+      <w:r>
+        <w:t xml:space="preserve"> Sending the same resources to a mobile device and desktop </w:t>
+      </w:r>
+      <w:r>
+        <w:t>is counter-productive to what RWD is trying to achieve, namely a future friendly Web experience.</w:t>
+      </w:r>
+      <w:r>
+        <w:t xml:space="preserve"> </w:t>
+      </w:r>
+      <w:r>
+        <w:t>Making entirely separate templates for different form-factors</w:t>
+      </w:r>
+      <w:r>
+        <w:t xml:space="preserve"> is </w:t>
+      </w:r>
+      <w:r>
+        <w:t>often called “Device E</w:t>
+      </w:r>
+      <w:r>
+        <w:t>xperiences”</w:t>
+      </w:r>
+      <w:r>
+        <w:t xml:space="preserve"> because it changes the browsing experience of the page depending on </w:t>
+      </w:r>
+      <w:r>
+        <w:t>the device. This has been standard fa</w:t>
+      </w:r>
+      <w:r>
+        <w:t xml:space="preserve">re for many years, and does reduce bandwidth use by limiting the amount of data sent </w:t>
+      </w:r>
+      <w:r>
+        <w:t>by having it</w:t>
+      </w:r>
+      <w:r>
+        <w:t xml:space="preserve"> explicitly designed for the requesting device class.</w:t>
+      </w:r>
+      <w:r>
+        <w:t xml:space="preserve"> These </w:t>
+      </w:r>
+      <w:r>
+        <w:t>kinds</w:t>
+      </w:r>
+      <w:r>
+        <w:t xml:space="preserve"> of pages can be made semi-responsive by utilizing certain RWD techniques, such as fluid grids, to adapt </w:t>
+      </w:r>
+      <w:r>
+        <w:t>to small changes in screen size.</w:t>
+      </w:r>
+      <w:r>
+        <w:t xml:space="preserve"> </w:t>
+      </w:r>
+      <w:r>
+        <w:t xml:space="preserve">They are not responsive in the sense Ethan </w:t>
+      </w:r>
+      <w:proofErr w:type="spellStart"/>
+      <w:r>
+        <w:t>Marcotte</w:t>
+      </w:r>
+      <w:proofErr w:type="spellEnd"/>
+      <w:r>
+        <w:t xml:space="preserve"> meant when he introduced the concept of RWD,</w:t>
+      </w:r>
+      <w:r>
+        <w:t xml:space="preserve"> though, and</w:t>
+      </w:r>
+      <w:r>
+        <w:t xml:space="preserve"> </w:t>
+      </w:r>
+      <w:r>
+        <w:t xml:space="preserve">because of their mostly static </w:t>
+      </w:r>
+      <w:r>
+        <w:t>design;</w:t>
+      </w:r>
+      <w:r>
+        <w:t xml:space="preserve"> they</w:t>
+      </w:r>
+      <w:r>
+        <w:t xml:space="preserve"> are definitely not future friendly.</w:t>
+      </w:r>
+      <w:r>
+        <w:t xml:space="preserve"> Even though RWD has become extremely popular since its introduction in 2010</w:t>
+      </w:r>
+      <w:r>
+        <w:fldChar w:fldCharType="begin"/>
+      </w:r>
+      <w:r>
+        <w:instrText xml:space="preserve"> ADDIN EN.CITE &lt;EndNote&gt;&lt;Cite&gt;&lt;Author&gt;Marcotte&lt;/Author&gt;&lt;Year&gt;2010&lt;/Year&gt;&lt;RecNum&gt;4&lt;/RecNum&gt;&lt;DisplayText&gt;[4]&lt;/DisplayText&gt;&lt;record&gt;&lt;rec-number&gt;4&lt;/rec-number&gt;&lt;foreign-keys&gt;&lt;key app="EN" db-id="0a200tee5sa5e1ex095psptx0zaddvdr5sff"&gt;4&lt;/key&gt;&lt;/foreign-keys&gt;&lt;ref-type name="Blog"&gt;56&lt;/ref-type&gt;&lt;contributors&gt;&lt;authors&gt;&lt;author&gt;Marcotte, Ethan&lt;/author&gt;&lt;/authors&gt;&lt;/contributors&gt;&lt;titles&gt;&lt;title&gt;Responsive Web Design&lt;/title&gt;&lt;secondary-title&gt;A List Apart&lt;/secondary-title&gt;&lt;/titles&gt;&lt;volume&gt;2012&lt;/volume&gt;&lt;dates&gt;&lt;year&gt;2010&lt;/year&gt;&lt;/dates&gt;&lt;urls&gt;&lt;related-urls&gt;&lt;url&gt;http://www.alistapart.com/articles/responsive-web-design/&lt;/url&gt;&lt;/related-urls&gt;&lt;/urls&gt;&lt;/record&gt;&lt;/Cite&gt;&lt;/EndNote&gt;</w:instrText>
+      </w:r>
+      <w:r>
+        <w:fldChar w:fldCharType="separate"/>
+      </w:r>
+      <w:r>
+        <w:rPr>
+          <w:noProof/>
+        </w:rPr>
+        <w:t>[</w:t>
+      </w:r>
+      <w:hyperlink w:anchor="_ENREF_4" w:tooltip="Marcotte, 2010 #4" w:history="1">
+        <w:r>
+          <w:rPr>
+            <w:noProof/>
+          </w:rPr>
+          <w:t>4</w:t>
+        </w:r>
+      </w:hyperlink>
+      <w:r>
+        <w:rPr>
+          <w:noProof/>
+        </w:rPr>
+        <w:t>]</w:t>
+      </w:r>
+      <w:r>
+        <w:fldChar w:fldCharType="end"/>
+      </w:r>
+      <w:r>
+        <w:t xml:space="preserve">, the report that 82 percent of </w:t>
+      </w:r>
+      <w:proofErr w:type="spellStart"/>
+      <w:r>
+        <w:t>Alexa’s</w:t>
+      </w:r>
+      <w:proofErr w:type="spellEnd"/>
+      <w:r>
+        <w:t xml:space="preserve"> 100 top sites use server-side detection to tailor some amount of their content</w:t>
+      </w:r>
+      <w:r>
+        <w:fldChar w:fldCharType="begin"/>
+      </w:r>
+      <w:r>
+        <w:instrText xml:space="preserve"> ADDIN EN.CITE &lt;EndNote&gt;&lt;Cite&gt;&lt;Author&gt;Cremin&lt;/Author&gt;&lt;Year&gt;2012&lt;/Year&gt;&lt;RecNum&gt;63&lt;/RecNum&gt;&lt;DisplayText&gt;[5]&lt;/DisplayText&gt;&lt;record&gt;&lt;rec-number&gt;63&lt;/rec-number&gt;&lt;foreign-keys&gt;&lt;key app="EN" db-id="0a200tee5sa5e1ex095psptx0zaddvdr5sff"&gt;63&lt;/key&gt;&lt;/foreign-keys&gt;&lt;ref-type name="Blog"&gt;56&lt;/ref-type&gt;&lt;contributors&gt;&lt;authors&gt;&lt;author&gt;Cremin, Ronan&lt;/author&gt;&lt;/authors&gt;&lt;/contributors&gt;&lt;titles&gt;&lt;title&gt;Server-Side Mobile Web Detection Used by 82% of Alexa Top 100 Sites&lt;/title&gt;&lt;secondary-title&gt;CircleID&lt;/secondary-title&gt;&lt;/titles&gt;&lt;volume&gt;2013&lt;/volume&gt;&lt;dates&gt;&lt;year&gt;2012&lt;/year&gt;&lt;/dates&gt;&lt;urls&gt;&lt;related-urls&gt;&lt;url&gt;http://www.circleid.com/posts/20120111_analysis_of_server_side_mobile_web_detection/&lt;/url&gt;&lt;/related-urls&gt;&lt;/urls&gt;&lt;/record&gt;&lt;/Cite&gt;&lt;/EndNote&gt;</w:instrText>
+      </w:r>
+      <w:r>
+        <w:fldChar w:fldCharType="separate"/>
+      </w:r>
+      <w:r>
+        <w:rPr>
+          <w:noProof/>
+        </w:rPr>
+        <w:t>[</w:t>
+      </w:r>
+      <w:hyperlink w:anchor="_ENREF_5" w:tooltip="Cremin, 2012 #63" w:history="1">
+        <w:r>
+          <w:rPr>
+            <w:noProof/>
+          </w:rPr>
+          <w:t>5</w:t>
+        </w:r>
+      </w:hyperlink>
+      <w:r>
+        <w:rPr>
+          <w:noProof/>
+        </w:rPr>
+        <w:t>]</w:t>
+      </w:r>
+      <w:r>
+        <w:fldChar w:fldCharType="end"/>
+      </w:r>
+      <w:r>
+        <w:t xml:space="preserve"> lends crede</w:t>
+      </w:r>
+      <w:r>
+        <w:t xml:space="preserve">nce to the idea that </w:t>
+      </w:r>
+      <w:r>
+        <w:t xml:space="preserve">using some kind of server-side detection </w:t>
+      </w:r>
+      <w:r>
+        <w:t>is still useful.</w:t>
+      </w:r>
+      <w:r>
+        <w:t xml:space="preserve"> </w:t>
+      </w:r>
+      <w:r>
+        <w:t>This is where t</w:t>
+      </w:r>
+      <w:r>
+        <w:t>he concept of RESS comes in.</w:t>
+      </w:r>
+    </w:p>
+    <w:p>
+      <w:pPr>
+        <w:spacing w:line="360" w:lineRule="auto"/>
+        <w:jc w:val="both"/>
+      </w:pPr>
+    </w:p>
+    <w:p>
+      <w:pPr>
+        <w:spacing w:line="360" w:lineRule="auto"/>
+        <w:jc w:val="both"/>
+      </w:pPr>
+      <w:r>
+        <w:t>As described in chapter 2, RESS suggests combining RWD with specific components</w:t>
+      </w:r>
+      <w:r>
+        <w:t xml:space="preserve"> of the markup</w:t>
+      </w:r>
+      <w:r>
+        <w:t xml:space="preserve"> rendered server-side to improve bandwidth usage, performance and user experience through optimizations done on the back-end.</w:t>
+      </w:r>
+      <w:r>
+        <w:t xml:space="preserve"> Luke Wroblewski, who came up with the concept, </w:t>
+      </w:r>
+      <w:r>
+        <w:t>claims that it is</w:t>
+      </w:r>
+      <w:r>
+        <w:t xml:space="preserve"> effective amongst</w:t>
+      </w:r>
+      <w:r>
+        <w:t xml:space="preserve"> other things because it allows</w:t>
+      </w:r>
+      <w:r>
+        <w:t xml:space="preserve"> authors to only create one set of markup with </w:t>
+      </w:r>
+      <w:r>
+        <w:t>components defined as templates, without having to worry about it working on different devices</w:t>
+      </w:r>
+      <w:r>
+        <w:fldChar w:fldCharType="begin"/>
+      </w:r>
+      <w:r>
+        <w:instrText xml:space="preserve"> ADDIN EN.CITE &lt;EndNote&gt;&lt;Cite&gt;&lt;Author&gt;Wroblewski&lt;/Author&gt;&lt;Year&gt;2011&lt;/Year&gt;&lt;RecNum&gt;1&lt;/RecNum&gt;&lt;DisplayText&gt;[2]&lt;/DisplayText&gt;&lt;record&gt;&lt;rec-number&gt;1&lt;/rec-number&gt;&lt;foreign-keys&gt;&lt;key app="EN" db-id="0a200tee5sa5e1ex095psptx0zaddvdr5sff"&gt;1&lt;/key&gt;&lt;/foreign-keys&gt;&lt;ref-type name="Blog"&gt;56&lt;/ref-type&gt;&lt;contributors&gt;&lt;authors&gt;&lt;author&gt;Wroblewski, Luke&lt;/author&gt;&lt;/authors&gt;&lt;/contributors&gt;&lt;titles&gt;&lt;title&gt;RESS: Responsive Design + Server Side Components&lt;/title&gt;&lt;secondary-title&gt;LukeW&lt;/secondary-title&gt;&lt;/titles&gt;&lt;volume&gt;2012&lt;/volume&gt;&lt;keywords&gt;&lt;keyword&gt;RESS&lt;/keyword&gt;&lt;/keywords&gt;&lt;dates&gt;&lt;year&gt;2011&lt;/year&gt;&lt;/dates&gt;&lt;urls&gt;&lt;related-urls&gt;&lt;url&gt;http://www.lukew.com/ff/entry.asp?1392&lt;/url&gt;&lt;/related-urls&gt;&lt;/urls&gt;&lt;language&gt;English&lt;/language&gt;&lt;/record&gt;&lt;/Cite&gt;&lt;/EndNote&gt;</w:instrText>
+      </w:r>
+      <w:r>
+        <w:fldChar w:fldCharType="separate"/>
+      </w:r>
+      <w:r>
+        <w:rPr>
+          <w:noProof/>
+        </w:rPr>
+        <w:t>[</w:t>
+      </w:r>
+      <w:hyperlink w:anchor="_ENREF_2" w:tooltip="Wroblewski, 2011 #1" w:history="1">
+        <w:r>
+          <w:rPr>
+            <w:noProof/>
+          </w:rPr>
+          <w:t>2</w:t>
+        </w:r>
+      </w:hyperlink>
+      <w:r>
+        <w:rPr>
+          <w:noProof/>
+        </w:rPr>
+        <w:t>]</w:t>
+      </w:r>
+      <w:r>
+        <w:fldChar w:fldCharType="end"/>
+      </w:r>
+      <w:r>
+        <w:t>. T</w:t>
+      </w:r>
+      <w:r>
+        <w:t>his avoids splitting the code base, which would happen in the case of using Device Experiences</w:t>
+      </w:r>
+      <w:r>
+        <w:t>.</w:t>
+      </w:r>
+      <w:r>
+        <w:t xml:space="preserve"> The theory surrounding the RESS concept </w:t>
+      </w:r>
+      <w:r>
+        <w:t>is sound, and should definitely be taken seriously as a stepping-stone towards a solution to creating completely future friendly Web sites.</w:t>
+      </w:r>
+      <w:r>
+        <w:t xml:space="preserve"> While RESS is</w:t>
+      </w:r>
+      <w:r>
+        <w:t xml:space="preserve"> mostly a </w:t>
+      </w:r>
+      <w:r>
+        <w:t>theoretical concept, Detector i</w:t>
+      </w:r>
+      <w:r>
+        <w:t>mplements it practically</w:t>
+      </w:r>
+      <w:r>
+        <w:t>.</w:t>
+      </w:r>
+      <w:r>
+        <w:t xml:space="preserve"> </w:t>
+      </w:r>
+      <w:r>
+        <w:t>It also tackles</w:t>
+      </w:r>
+      <w:r>
+        <w:t xml:space="preserve"> a few of the problems mentioned by Wroblewski in his original article</w:t>
+      </w:r>
+      <w:r>
+        <w:fldChar w:fldCharType="begin"/>
+      </w:r>
+      <w:r>
+        <w:instrText xml:space="preserve"> ADDIN EN.CITE &lt;EndNote&gt;&lt;Cite&gt;&lt;Author&gt;Wroblewski&lt;/Author&gt;&lt;Year&gt;2011&lt;/Year&gt;&lt;RecNum&gt;1&lt;/RecNum&gt;&lt;DisplayText&gt;[2]&lt;/DisplayText&gt;&lt;record&gt;&lt;rec-number&gt;1&lt;/rec-number&gt;&lt;foreign-keys&gt;&lt;key app="EN" db-id="0a200tee5sa5e1ex095psptx0zaddvdr5sff"&gt;1&lt;/key&gt;&lt;/foreign-keys&gt;&lt;ref-type name="Blog"&gt;56&lt;/ref-type&gt;&lt;contributors&gt;&lt;authors&gt;&lt;author&gt;Wroblewski, Luke&lt;/author&gt;&lt;/authors&gt;&lt;/contributors&gt;&lt;titles&gt;&lt;title&gt;RESS: Responsive Design + Server Side Components&lt;/title&gt;&lt;secondary-title&gt;LukeW&lt;/secondary-title&gt;&lt;/titles&gt;&lt;volume&gt;2012&lt;/volume&gt;&lt;keywords&gt;&lt;keyword&gt;RESS&lt;/keyword&gt;&lt;/keywords&gt;&lt;dates&gt;&lt;year&gt;2011&lt;/year&gt;&lt;/dates&gt;&lt;urls&gt;&lt;related-urls&gt;&lt;url&gt;http://www.lukew.com/ff/entry.asp?1392&lt;/url&gt;&lt;/related-urls&gt;&lt;/urls&gt;&lt;language&gt;English&lt;/language&gt;&lt;/record&gt;&lt;/Cite&gt;&lt;/EndNote&gt;</w:instrText>
+      </w:r>
+      <w:r>
+        <w:fldChar w:fldCharType="separate"/>
+      </w:r>
+      <w:r>
+        <w:rPr>
+          <w:noProof/>
+        </w:rPr>
+        <w:t>[</w:t>
+      </w:r>
+      <w:hyperlink w:anchor="_ENREF_2" w:tooltip="Wroblewski, 2011 #1" w:history="1">
+        <w:r>
+          <w:rPr>
+            <w:noProof/>
+          </w:rPr>
+          <w:t>2</w:t>
+        </w:r>
+      </w:hyperlink>
+      <w:r>
+        <w:rPr>
+          <w:noProof/>
+        </w:rPr>
+        <w:t>]</w:t>
+      </w:r>
+      <w:r>
+        <w:fldChar w:fldCharType="end"/>
+      </w:r>
+      <w:r>
+        <w:t>,</w:t>
+      </w:r>
+      <w:r>
+        <w:t xml:space="preserve"> such a</w:t>
+      </w:r>
+      <w:r>
+        <w:t xml:space="preserve">s how to define device classes </w:t>
+      </w:r>
+      <w:r>
+        <w:t>and improving upon</w:t>
+      </w:r>
+      <w:r>
+        <w:t xml:space="preserve"> the accuracy</w:t>
+      </w:r>
+      <w:r>
+        <w:t xml:space="preserve"> of</w:t>
+      </w:r>
+      <w:r>
+        <w:t xml:space="preserve"> device detection by combining </w:t>
+      </w:r>
+      <w:r>
+        <w:t xml:space="preserve">server-side </w:t>
+      </w:r>
+      <w:r>
+        <w:t>UA detection with client-side feature detection.</w:t>
+      </w:r>
+      <w:r>
+        <w:t xml:space="preserve"> </w:t>
+      </w:r>
+    </w:p>
+    <w:p>
+      <w:pPr>
+        <w:spacing w:line="360" w:lineRule="auto"/>
+        <w:jc w:val="both"/>
+      </w:pPr>
+    </w:p>
+    <w:p>
+      <w:pPr>
+        <w:spacing w:line="360" w:lineRule="auto"/>
+        <w:jc w:val="both"/>
+      </w:pPr>
+      <w:r>
+        <w:t xml:space="preserve">Detector improves server-side detection by including client-side feature detection when encountering unknown UA’s, in line with Alex </w:t>
+      </w:r>
+      <w:proofErr w:type="spellStart"/>
+      <w:r>
+        <w:t>Russel’s</w:t>
+      </w:r>
+      <w:proofErr w:type="spellEnd"/>
+      <w:r>
+        <w:t xml:space="preserve"> suggestion that feature tests only should be run in this case</w:t>
+      </w:r>
+      <w:r>
+        <w:fldChar w:fldCharType="begin"/>
+      </w:r>
+      <w:r>
+        <w:instrText xml:space="preserve"> ADDIN EN.CITE &lt;EndNote&gt;&lt;Cite&gt;&lt;Author&gt;Russel&lt;/Author&gt;&lt;Year&gt;2011&lt;/Year&gt;&lt;RecNum&gt;5&lt;/RecNum&gt;&lt;DisplayText&gt;[6]&lt;/DisplayText&gt;&lt;record&gt;&lt;rec-number&gt;5&lt;/rec-number&gt;&lt;foreign-keys&gt;&lt;key app="EN" db-id="0a200tee5sa5e1ex095psptx0zaddvdr5sff"&gt;5&lt;/key&gt;&lt;/foreign-keys&gt;&lt;ref-type name="Blog"&gt;56&lt;/ref-type&gt;&lt;contributors&gt;&lt;authors&gt;&lt;author&gt;Russel, Alex&lt;/author&gt;&lt;/authors&gt;&lt;/contributors&gt;&lt;titles&gt;&lt;title&gt;Cutting The Interrogation Short&lt;/title&gt;&lt;secondary-title&gt;Infrequently Noted&lt;/secondary-title&gt;&lt;/titles&gt;&lt;volume&gt;2012&lt;/volume&gt;&lt;keywords&gt;&lt;keyword&gt;UA, User Agent, User Agent Detection,&lt;/keyword&gt;&lt;/keywords&gt;&lt;dates&gt;&lt;year&gt;2011&lt;/year&gt;&lt;/dates&gt;&lt;urls&gt;&lt;related-urls&gt;&lt;url&gt;http://infrequently.org/2011/01/cutting-the-interrogation-short/&lt;/url&gt;&lt;/related-urls&gt;&lt;/urls&gt;&lt;/record&gt;&lt;/Cite&gt;&lt;/EndNote&gt;</w:instrText>
+      </w:r>
+      <w:r>
+        <w:fldChar w:fldCharType="separate"/>
+      </w:r>
+      <w:r>
+        <w:rPr>
+          <w:noProof/>
+        </w:rPr>
+        <w:t>[</w:t>
+      </w:r>
+      <w:hyperlink w:anchor="_ENREF_6" w:tooltip="Russel, 2011 #5" w:history="1">
+        <w:r>
+          <w:rPr>
+            <w:noProof/>
+          </w:rPr>
+          <w:t>6</w:t>
+        </w:r>
+      </w:hyperlink>
+      <w:r>
+        <w:rPr>
+          <w:noProof/>
+        </w:rPr>
+        <w:t>]</w:t>
+      </w:r>
+      <w:r>
+        <w:fldChar w:fldCharType="end"/>
+      </w:r>
+      <w:r>
+        <w:t>.</w:t>
+      </w:r>
+      <w:r>
+        <w:t xml:space="preserve"> The addition of</w:t>
+      </w:r>
+      <w:r>
+        <w:t xml:space="preserve"> these kinds of</w:t>
+      </w:r>
+      <w:r>
+        <w:t xml:space="preserve"> feature tests means that the server can be aware of exactly what capabilitie</w:t>
+      </w:r>
+      <w:r>
+        <w:t>s the requesting UA has</w:t>
+      </w:r>
+      <w:r>
+        <w:t xml:space="preserve"> without any prior knowledge.</w:t>
+      </w:r>
+      <w:r>
+        <w:t xml:space="preserve"> It removes the need to maintain any kind of DDR, as the system itself is capable of figuring out the features</w:t>
+      </w:r>
+      <w:r>
+        <w:t xml:space="preserve"> of new UA’s</w:t>
+      </w:r>
+      <w:r>
+        <w:t xml:space="preserve"> dynamically.</w:t>
+      </w:r>
+      <w:r>
+        <w:t xml:space="preserve"> This is naturally limited by the feature tests that the system uses, but it is also obvious that updating the tests, which in this case is handled by Modernizr, is a lot less time consuming than updating a central DDR </w:t>
+      </w:r>
+      <w:r>
+        <w:t xml:space="preserve">every time a UA is </w:t>
+      </w:r>
+      <w:r>
+        <w:t>changed to support new features or a brand new</w:t>
+      </w:r>
+      <w:r>
+        <w:t xml:space="preserve"> type of </w:t>
+      </w:r>
+      <w:r>
+        <w:t>UA is released.</w:t>
+      </w:r>
+      <w:r>
+        <w:t xml:space="preserve"> Considering this, the claim can be made that this kind of server-side detection is a leap forward in terms of creating a futur</w:t>
+      </w:r>
+      <w:r>
+        <w:t>e friendly system which is not limited by the data stored in a DDR.</w:t>
+      </w:r>
+    </w:p>
+    <w:p>
+      <w:pPr>
+        <w:spacing w:line="360" w:lineRule="auto"/>
+        <w:jc w:val="both"/>
+      </w:pPr>
+    </w:p>
+    <w:p>
+      <w:pPr>
+        <w:spacing w:line="360" w:lineRule="auto"/>
+        <w:jc w:val="both"/>
+      </w:pPr>
+      <w:r>
+        <w:t>Detector also suggests a system for handling and easily defining device classes in what Olsen calls “</w:t>
+      </w:r>
+      <w:r>
+        <w:t xml:space="preserve">browser </w:t>
+      </w:r>
+      <w:r>
+        <w:t>families”</w:t>
+      </w:r>
+      <w:r>
+        <w:t xml:space="preserve">, something </w:t>
+      </w:r>
+      <w:r>
+        <w:t>that</w:t>
+      </w:r>
+      <w:r>
+        <w:t xml:space="preserve"> is only mentioned in passing in Wroblewski’s article, even though it is key to making a RESS system work.</w:t>
+      </w:r>
+      <w:r>
+        <w:t xml:space="preserve"> These families are what define the content the server renders in each individual component of a Web page using RESS.</w:t>
+      </w:r>
+      <w:r>
+        <w:t xml:space="preserve"> His method of defining families is both </w:t>
+      </w:r>
+      <w:r>
+        <w:t>rob</w:t>
+      </w:r>
+      <w:r>
+        <w:t>ust and user friendly both of which are</w:t>
+      </w:r>
+      <w:r>
+        <w:t xml:space="preserve"> </w:t>
+      </w:r>
+      <w:r>
+        <w:t>important for a system to</w:t>
+      </w:r>
+      <w:r>
+        <w:t xml:space="preserve"> </w:t>
+      </w:r>
+      <w:r>
+        <w:t xml:space="preserve">enjoy widespread use. </w:t>
+      </w:r>
+      <w:r>
+        <w:t>It also makes it easy to define</w:t>
+      </w:r>
+      <w:r>
+        <w:t xml:space="preserve"> new families should the need arise, for example if a new kind of device class is introduced. The modular design of the browser family system </w:t>
+      </w:r>
+      <w:r>
+        <w:t>allows it do be easily exten</w:t>
+      </w:r>
+      <w:r>
+        <w:t>sible, and thus future friendly by adapting alongside the client-side feature tests.</w:t>
+      </w:r>
+    </w:p>
+    <w:p>
+      <w:pPr>
+        <w:spacing w:line="360" w:lineRule="auto"/>
+        <w:jc w:val="both"/>
+      </w:pPr>
+    </w:p>
+    <w:p>
+      <w:pPr>
+        <w:spacing w:line="360" w:lineRule="auto"/>
+        <w:jc w:val="both"/>
+      </w:pPr>
+      <w:r>
+        <w:t>The concept</w:t>
+      </w:r>
+      <w:r>
+        <w:t xml:space="preserve"> of </w:t>
+      </w:r>
+      <w:r>
+        <w:t xml:space="preserve">server-side feature detection, along with the browser family system allows Detector to adapt to changes and new UA’s without relying on DDR’s that need to be maintained. The components in RESS give Web pages built using it an inherently modular design, which </w:t>
+      </w:r>
+      <w:r>
+        <w:t xml:space="preserve">allows them to be extended to support new families by creating a new family </w:t>
+      </w:r>
+      <w:r>
+        <w:t>definition and component markup where needed.</w:t>
+      </w:r>
+      <w:r>
+        <w:t xml:space="preserve"> Olsen also mentions in his article that while these concepts come out of trying to solve </w:t>
+      </w:r>
+      <w:r>
+        <w:t>mobile issues</w:t>
+      </w:r>
+      <w:r>
+        <w:t xml:space="preserve">, they should not be pigeonholed </w:t>
+      </w:r>
+      <w:r>
+        <w:t xml:space="preserve">as mobile solutions. </w:t>
+      </w:r>
+      <w:r>
+        <w:t xml:space="preserve">RESS and Detector are not strictly mobile solutions and can help by offering a robust platform for building future friendly </w:t>
+      </w:r>
+      <w:r>
+        <w:t>Web sites and apps, he believes. Considering the merits of these concepts,</w:t>
+      </w:r>
+      <w:r>
+        <w:t xml:space="preserve"> along with the server-side feature detection and browser family systems,</w:t>
+      </w:r>
+      <w:r>
+        <w:t xml:space="preserve"> </w:t>
+      </w:r>
+      <w:proofErr w:type="spellStart"/>
+      <w:r>
+        <w:t>Olsens’s</w:t>
+      </w:r>
+      <w:proofErr w:type="spellEnd"/>
+      <w:r>
+        <w:t xml:space="preserve"> claim does not seem to</w:t>
+      </w:r>
+      <w:r>
+        <w:t>o</w:t>
+      </w:r>
+      <w:r>
+        <w:t xml:space="preserve"> </w:t>
+      </w:r>
+      <w:r>
+        <w:t>far-fetched</w:t>
+      </w:r>
+      <w:r>
+        <w:t>.</w:t>
+      </w:r>
+    </w:p>
+    <w:p>
+      <w:pPr>
+        <w:pStyle w:val="Heading1"/>
+      </w:pPr>
+      <w:r>
+        <w:t>Choosing Enonic</w:t>
+      </w:r>
+    </w:p>
+    <w:p/>
+    <w:p>
+      <w:pPr>
+        <w:pStyle w:val="Heading1"/>
+      </w:pPr>
+      <w:r>
+        <w:t>The plugin</w:t>
+      </w:r>
+    </w:p>
+    <w:p>
       <w:bookmarkStart w:id="0" w:name="_GoBack"/>
       <w:bookmarkEnd w:id="0"/>
+    </w:p>
+    <w:p>
+      <w:pPr>
+        <w:spacing w:line="360" w:lineRule="auto"/>
+        <w:jc w:val="both"/>
+        <w:rPr>
+          <w:i/>
+        </w:rPr>
+      </w:pPr>
+      <w:r>
+        <w:rPr>
+          <w:i/>
+        </w:rPr>
+        <w:br w:type="page"/>
+      </w:r>
+    </w:p>
+    <w:p>
+      <w:pPr>
+        <w:spacing w:line="360" w:lineRule="auto"/>
+        <w:jc w:val="both"/>
+        <w:rPr>
+          <w:i/>
+        </w:rPr>
+      </w:pPr>
+      <w:r>
+        <w:rPr>
+          <w:i/>
+        </w:rPr>
+        <w:t>Why RESS and Detector?</w:t>
+      </w:r>
+    </w:p>
+    <w:p>
+      <w:pPr>
+        <w:spacing w:line="360" w:lineRule="auto"/>
+        <w:jc w:val="both"/>
+        <w:rPr>
+          <w:i/>
+        </w:rPr>
+      </w:pPr>
+      <w:r>
+        <w:rPr>
+          <w:i/>
+        </w:rPr>
+        <w:t>What were Dave Olsen</w:t>
+      </w:r>
+      <w:r>
+        <w:rPr>
+          <w:i/>
+        </w:rPr>
+        <w:t>’</w:t>
+      </w:r>
+      <w:r>
+        <w:rPr>
+          <w:i/>
+        </w:rPr>
+        <w:t>s arguments compared to Wroblewski’s</w:t>
+      </w:r>
+      <w:r>
+        <w:rPr>
+          <w:i/>
+        </w:rPr>
+        <w:t xml:space="preserve"> for the</w:t>
+      </w:r>
+      <w:r>
+        <w:rPr>
+          <w:i/>
+        </w:rPr>
+        <w:t xml:space="preserve"> RESS concept?</w:t>
+      </w:r>
+    </w:p>
+    <w:p>
+      <w:pPr>
+        <w:spacing w:line="360" w:lineRule="auto"/>
+        <w:jc w:val="both"/>
+        <w:rPr>
+          <w:i/>
+        </w:rPr>
+      </w:pPr>
+      <w:r>
+        <w:rPr>
+          <w:i/>
+        </w:rPr>
+        <w:t>What are the arguments against Detector, RESS and UA detection in general?</w:t>
+      </w:r>
+    </w:p>
+    <w:p>
+      <w:pPr>
+        <w:spacing w:line="360" w:lineRule="auto"/>
+        <w:jc w:val="both"/>
+        <w:rPr>
+          <w:i/>
+        </w:rPr>
+      </w:pPr>
+      <w:r>
+        <w:rPr>
+          <w:i/>
+        </w:rPr>
+        <w:t>What are the arguments for them, in general?</w:t>
+      </w:r>
+    </w:p>
+    <w:p>
+      <w:pPr>
+        <w:spacing w:line="360" w:lineRule="auto"/>
+        <w:jc w:val="both"/>
+        <w:rPr>
+          <w:i/>
+        </w:rPr>
+      </w:pPr>
+      <w:r>
+        <w:rPr>
+          <w:i/>
+        </w:rPr>
+        <w:t>Is the concept “future friendly”? Why?</w:t>
+      </w:r>
+    </w:p>
+    <w:p>
+      <w:pPr>
+        <w:spacing w:line="360" w:lineRule="auto"/>
+        <w:jc w:val="both"/>
+        <w:rPr>
+          <w:i/>
+        </w:rPr>
+      </w:pPr>
+      <w:r>
+        <w:rPr>
+          <w:i/>
+        </w:rPr>
+        <w:t>Why Enonic?</w:t>
+      </w:r>
+    </w:p>
+    <w:p>
+      <w:pPr>
+        <w:spacing w:line="360" w:lineRule="auto"/>
+        <w:jc w:val="both"/>
+        <w:rPr>
+          <w:i/>
+        </w:rPr>
+      </w:pPr>
+      <w:r>
+        <w:rPr>
+          <w:i/>
+        </w:rPr>
+        <w:t>Was there a notable performance impact from using the plugin?</w:t>
+      </w:r>
+    </w:p>
+    <w:p>
+      <w:pPr>
+        <w:spacing w:line="360" w:lineRule="auto"/>
+        <w:jc w:val="both"/>
+        <w:rPr>
+          <w:i/>
+        </w:rPr>
+      </w:pPr>
+      <w:r>
+        <w:rPr>
+          <w:i/>
+        </w:rPr>
+        <w:t>Why and how is the plugin better than the native device classification in Enonic?</w:t>
+      </w:r>
+    </w:p>
+    <w:p>
+      <w:pPr>
+        <w:spacing w:line="360" w:lineRule="auto"/>
+        <w:jc w:val="both"/>
+        <w:rPr>
+          <w:i/>
+        </w:rPr>
+      </w:pPr>
+      <w:r>
+        <w:rPr>
+          <w:i/>
+        </w:rPr>
+        <w:t xml:space="preserve">What are the drawbacks from using the plugin when it comes to developing web sites in Enonic? </w:t>
+      </w:r>
+    </w:p>
+    <w:p>
+      <w:pPr>
+        <w:spacing w:line="360" w:lineRule="auto"/>
+        <w:jc w:val="both"/>
+        <w:rPr>
+          <w:i/>
+        </w:rPr>
+      </w:pPr>
+      <w:r>
+        <w:rPr>
+          <w:i/>
+        </w:rPr>
+        <w:t>What will it take to make it work with existing sites in Enonic?</w:t>
+      </w:r>
+    </w:p>
+    <w:p>
+      <w:pPr>
+        <w:spacing w:line="360" w:lineRule="auto"/>
+        <w:jc w:val="both"/>
+        <w:rPr>
+          <w:i/>
+        </w:rPr>
+      </w:pPr>
+      <w:r>
+        <w:rPr>
+          <w:i/>
+        </w:rPr>
+        <w:t>What technical problems may show up when using the plugin “in the wild”?</w:t>
+      </w:r>
+    </w:p>
+    <w:p>
+      <w:pPr>
+        <w:spacing w:line="360" w:lineRule="auto"/>
+        <w:jc w:val="both"/>
+        <w:rPr>
+          <w:i/>
+        </w:rPr>
+      </w:pPr>
+      <w:r>
+        <w:rPr>
+          <w:i/>
+        </w:rPr>
+        <w:t>How does the plugin tie into the concepts of “mobile first”, “responsive web design” and “device detection”?</w:t>
+      </w:r>
+    </w:p>
+    <w:p>
+      <w:pPr>
+        <w:spacing w:line="360" w:lineRule="auto"/>
+        <w:jc w:val="both"/>
+        <w:rPr>
+          <w:i/>
+        </w:rPr>
+      </w:pPr>
+      <w:r>
+        <w:rPr>
+          <w:i/>
+        </w:rPr>
+        <w:t>What work is left when it comes to the plugin?</w:t>
+      </w:r>
+    </w:p>
+    <w:p>
+      <w:pPr>
+        <w:spacing w:line="360" w:lineRule="auto"/>
+        <w:jc w:val="both"/>
+        <w:rPr>
+          <w:i/>
+        </w:rPr>
+      </w:pPr>
+    </w:p>
+    <w:p>
+      <w:pPr>
+        <w:spacing w:line="360" w:lineRule="auto"/>
+        <w:jc w:val="both"/>
+        <w:rPr>
+          <w:i/>
+        </w:rPr>
+      </w:pPr>
+      <w:r>
+        <w:rPr>
+          <w:i/>
+        </w:rPr>
+        <w:t>How can the Detector concept be altered to work independently of</w:t>
+      </w:r>
+      <w:r>
+        <w:rPr>
+          <w:i/>
+        </w:rPr>
+        <w:t xml:space="preserve"> the</w:t>
+      </w:r>
+      <w:r>
+        <w:rPr>
+          <w:i/>
+        </w:rPr>
+        <w:t xml:space="preserve"> frameworks, CMS’s and programming languages used on the backend of Web sites?</w:t>
+      </w:r>
+    </w:p>
+    <w:p>
+      <w:pPr>
+        <w:spacing w:line="360" w:lineRule="auto"/>
+        <w:jc w:val="both"/>
+        <w:rPr>
+          <w:rFonts w:asciiTheme="majorHAnsi" w:eastAsiaTheme="majorEastAsia" w:hAnsiTheme="majorHAnsi" w:cstheme="majorBidi"/>
+          <w:b/>
+          <w:bCs/>
+          <w:color w:val="345A8A" w:themeColor="accent1" w:themeShade="B5"/>
+          <w:sz w:val="32"/>
+          <w:szCs w:val="32"/>
+        </w:rPr>
+      </w:pPr>
+      <w:r>
+        <w:br w:type="page"/>
+      </w:r>
+    </w:p>
+    <w:p>
+      <w:pPr>
+        <w:pStyle w:val="Heading1"/>
+        <w:spacing w:line="360" w:lineRule="auto"/>
+        <w:jc w:val="both"/>
+      </w:pPr>
+      <w:r>
+        <w:t>Bibliography</w:t>
+      </w:r>
+    </w:p>
+    <w:p>
+      <w:pPr>
+        <w:spacing w:line="360" w:lineRule="auto"/>
+        <w:jc w:val="both"/>
+      </w:pPr>
+    </w:p>
+    <w:p>
+      <w:pPr>
+        <w:ind w:left="720" w:hanging="720"/>
+        <w:jc w:val="both"/>
+        <w:rPr>
+          <w:rFonts w:ascii="Cambria" w:hAnsi="Cambria"/>
+          <w:noProof/>
+        </w:rPr>
+      </w:pPr>
+      <w:r>
+        <w:fldChar w:fldCharType="begin"/>
+      </w:r>
+      <w:r>
+        <w:instrText xml:space="preserve"> ADDIN EN.REFLIST </w:instrText>
+      </w:r>
+      <w:r>
+        <w:fldChar w:fldCharType="separate"/>
+      </w:r>
+      <w:bookmarkStart w:id="1" w:name="_ENREF_1"/>
+      <w:r>
+        <w:rPr>
+          <w:rFonts w:ascii="Cambria" w:hAnsi="Cambria"/>
+          <w:noProof/>
+        </w:rPr>
+        <w:t>[1]</w:t>
+      </w:r>
+      <w:r>
+        <w:rPr>
+          <w:rFonts w:ascii="Cambria" w:hAnsi="Cambria"/>
+          <w:noProof/>
+        </w:rPr>
+        <w:tab/>
+        <w:t xml:space="preserve">L. J. Wroblewski, Scott; Frost, Brad; Keith, Jeremy; Gardner, Lyza D.; Jehl, Scott; Rieger, Stephanie; Grigsby, Jason; Rieger, Bryan; Clark, Josh; Kadlec, Tim; Leroux, Brian; Trasatti, Andrea. (2013). </w:t>
+      </w:r>
+      <w:r>
+        <w:rPr>
+          <w:rFonts w:ascii="Cambria" w:hAnsi="Cambria"/>
+          <w:i/>
+          <w:noProof/>
+        </w:rPr>
+        <w:t>Future Friendly</w:t>
+      </w:r>
+      <w:r>
+        <w:rPr>
+          <w:rFonts w:ascii="Cambria" w:hAnsi="Cambria"/>
+          <w:noProof/>
+        </w:rPr>
+        <w:t xml:space="preserve">. Available: </w:t>
+      </w:r>
+      <w:bookmarkEnd w:id="1"/>
+      <w:r>
+        <w:rPr>
+          <w:rFonts w:ascii="Cambria" w:hAnsi="Cambria"/>
+          <w:noProof/>
+        </w:rPr>
+        <w:fldChar w:fldCharType="begin"/>
+      </w:r>
+      <w:r>
+        <w:rPr>
+          <w:rFonts w:ascii="Cambria" w:hAnsi="Cambria"/>
+          <w:noProof/>
+        </w:rPr>
+        <w:instrText xml:space="preserve"> HYPERLINK "http://futurefriend.ly/" </w:instrText>
+      </w:r>
+      <w:r>
+        <w:rPr>
+          <w:rFonts w:ascii="Cambria" w:hAnsi="Cambria"/>
+          <w:noProof/>
+        </w:rPr>
+      </w:r>
+      <w:r>
+        <w:rPr>
+          <w:rFonts w:ascii="Cambria" w:hAnsi="Cambria"/>
+          <w:noProof/>
+        </w:rPr>
+        <w:fldChar w:fldCharType="separate"/>
+      </w:r>
+      <w:r>
+        <w:rPr>
+          <w:rStyle w:val="Hyperlink"/>
+          <w:noProof/>
+        </w:rPr>
+        <w:t>http://futurefriend.ly/</w:t>
+      </w:r>
+      <w:r>
+        <w:rPr>
+          <w:rFonts w:ascii="Cambria" w:hAnsi="Cambria"/>
+          <w:noProof/>
+        </w:rPr>
+        <w:fldChar w:fldCharType="end"/>
+      </w:r>
+    </w:p>
+    <w:p>
+      <w:pPr>
+        <w:ind w:left="720" w:hanging="720"/>
+        <w:jc w:val="both"/>
+        <w:rPr>
+          <w:rFonts w:ascii="Cambria" w:hAnsi="Cambria"/>
+          <w:noProof/>
+        </w:rPr>
+      </w:pPr>
+      <w:bookmarkStart w:id="2" w:name="_ENREF_2"/>
+      <w:r>
+        <w:rPr>
+          <w:rFonts w:ascii="Cambria" w:hAnsi="Cambria"/>
+          <w:noProof/>
+        </w:rPr>
+        <w:t>[2]</w:t>
+      </w:r>
+      <w:r>
+        <w:rPr>
+          <w:rFonts w:ascii="Cambria" w:hAnsi="Cambria"/>
+          <w:noProof/>
+        </w:rPr>
+        <w:tab/>
+        <w:t xml:space="preserve">L. Wroblewski, "RESS: Responsive Design + Server Side Components," in </w:t>
+      </w:r>
+      <w:r>
+        <w:rPr>
+          <w:rFonts w:ascii="Cambria" w:hAnsi="Cambria"/>
+          <w:i/>
+          <w:noProof/>
+        </w:rPr>
+        <w:t>LukeW</w:t>
+      </w:r>
+      <w:r>
+        <w:rPr>
+          <w:rFonts w:ascii="Cambria" w:hAnsi="Cambria"/>
+          <w:noProof/>
+        </w:rPr>
+        <w:t xml:space="preserve"> vol. 2012, ed, 2011.</w:t>
+      </w:r>
+      <w:bookmarkEnd w:id="2"/>
+    </w:p>
+    <w:p>
+      <w:pPr>
+        <w:ind w:left="720" w:hanging="720"/>
+        <w:jc w:val="both"/>
+        <w:rPr>
+          <w:rFonts w:ascii="Cambria" w:hAnsi="Cambria"/>
+          <w:noProof/>
+        </w:rPr>
+      </w:pPr>
+      <w:bookmarkStart w:id="3" w:name="_ENREF_3"/>
+      <w:r>
+        <w:rPr>
+          <w:rFonts w:ascii="Cambria" w:hAnsi="Cambria"/>
+          <w:noProof/>
+        </w:rPr>
+        <w:t>[3]</w:t>
+      </w:r>
+      <w:r>
+        <w:rPr>
+          <w:rFonts w:ascii="Cambria" w:hAnsi="Cambria"/>
+          <w:noProof/>
+        </w:rPr>
+        <w:tab/>
+        <w:t xml:space="preserve">J. Grigsby, "CSS Media Query for Mobile is Fool’s Gold," in </w:t>
+      </w:r>
+      <w:r>
+        <w:rPr>
+          <w:rFonts w:ascii="Cambria" w:hAnsi="Cambria"/>
+          <w:i/>
+          <w:noProof/>
+        </w:rPr>
+        <w:t>Cloud Four Blog</w:t>
+      </w:r>
+      <w:r>
+        <w:rPr>
+          <w:rFonts w:ascii="Cambria" w:hAnsi="Cambria"/>
+          <w:noProof/>
+        </w:rPr>
+        <w:t xml:space="preserve"> vol. 2012, ed, 2010.</w:t>
+      </w:r>
+      <w:bookmarkEnd w:id="3"/>
+    </w:p>
+    <w:p>
+      <w:pPr>
+        <w:ind w:left="720" w:hanging="720"/>
+        <w:jc w:val="both"/>
+        <w:rPr>
+          <w:rFonts w:ascii="Cambria" w:hAnsi="Cambria"/>
+          <w:noProof/>
+        </w:rPr>
+      </w:pPr>
+      <w:bookmarkStart w:id="4" w:name="_ENREF_4"/>
+      <w:r>
+        <w:rPr>
+          <w:rFonts w:ascii="Cambria" w:hAnsi="Cambria"/>
+          <w:noProof/>
+        </w:rPr>
+        <w:t>[4]</w:t>
+      </w:r>
+      <w:r>
+        <w:rPr>
+          <w:rFonts w:ascii="Cambria" w:hAnsi="Cambria"/>
+          <w:noProof/>
+        </w:rPr>
+        <w:tab/>
+        <w:t xml:space="preserve">E. Marcotte, "Responsive Web Design," in </w:t>
+      </w:r>
+      <w:r>
+        <w:rPr>
+          <w:rFonts w:ascii="Cambria" w:hAnsi="Cambria"/>
+          <w:i/>
+          <w:noProof/>
+        </w:rPr>
+        <w:t>A List Apart</w:t>
+      </w:r>
+      <w:r>
+        <w:rPr>
+          <w:rFonts w:ascii="Cambria" w:hAnsi="Cambria"/>
+          <w:noProof/>
+        </w:rPr>
+        <w:t xml:space="preserve"> vol. 2012, ed, 2010.</w:t>
+      </w:r>
+      <w:bookmarkEnd w:id="4"/>
+    </w:p>
+    <w:p>
+      <w:pPr>
+        <w:ind w:left="720" w:hanging="720"/>
+        <w:jc w:val="both"/>
+        <w:rPr>
+          <w:rFonts w:ascii="Cambria" w:hAnsi="Cambria"/>
+          <w:noProof/>
+        </w:rPr>
+      </w:pPr>
+      <w:bookmarkStart w:id="5" w:name="_ENREF_5"/>
+      <w:r>
+        <w:rPr>
+          <w:rFonts w:ascii="Cambria" w:hAnsi="Cambria"/>
+          <w:noProof/>
+        </w:rPr>
+        <w:t>[5]</w:t>
+      </w:r>
+      <w:r>
+        <w:rPr>
+          <w:rFonts w:ascii="Cambria" w:hAnsi="Cambria"/>
+          <w:noProof/>
+        </w:rPr>
+        <w:tab/>
+        <w:t xml:space="preserve">R. Cremin, "Server-Side Mobile Web Detection Used by 82% of Alexa Top 100 Sites," in </w:t>
+      </w:r>
+      <w:r>
+        <w:rPr>
+          <w:rFonts w:ascii="Cambria" w:hAnsi="Cambria"/>
+          <w:i/>
+          <w:noProof/>
+        </w:rPr>
+        <w:t>CircleID</w:t>
+      </w:r>
+      <w:r>
+        <w:rPr>
+          <w:rFonts w:ascii="Cambria" w:hAnsi="Cambria"/>
+          <w:noProof/>
+        </w:rPr>
+        <w:t xml:space="preserve"> vol. 2013, ed, 2012.</w:t>
+      </w:r>
+      <w:bookmarkEnd w:id="5"/>
+    </w:p>
+    <w:p>
+      <w:pPr>
+        <w:ind w:left="720" w:hanging="720"/>
+        <w:jc w:val="both"/>
+        <w:rPr>
+          <w:rFonts w:ascii="Cambria" w:hAnsi="Cambria"/>
+          <w:noProof/>
+        </w:rPr>
+      </w:pPr>
+      <w:bookmarkStart w:id="6" w:name="_ENREF_6"/>
+      <w:r>
+        <w:rPr>
+          <w:rFonts w:ascii="Cambria" w:hAnsi="Cambria"/>
+          <w:noProof/>
+        </w:rPr>
+        <w:t>[6]</w:t>
+      </w:r>
+      <w:r>
+        <w:rPr>
+          <w:rFonts w:ascii="Cambria" w:hAnsi="Cambria"/>
+          <w:noProof/>
+        </w:rPr>
+        <w:tab/>
+        <w:t xml:space="preserve">A. Russel, "Cutting The Interrogation Short," in </w:t>
+      </w:r>
+      <w:r>
+        <w:rPr>
+          <w:rFonts w:ascii="Cambria" w:hAnsi="Cambria"/>
+          <w:i/>
+          <w:noProof/>
+        </w:rPr>
+        <w:t>Infrequently Noted</w:t>
+      </w:r>
+      <w:r>
+        <w:rPr>
+          <w:rFonts w:ascii="Cambria" w:hAnsi="Cambria"/>
+          <w:noProof/>
+        </w:rPr>
+        <w:t xml:space="preserve"> vol. 2012, ed, 2011.</w:t>
+      </w:r>
+      <w:bookmarkEnd w:id="6"/>
+    </w:p>
+    <w:p>
+      <w:pPr>
+        <w:jc w:val="both"/>
+        <w:rPr>
+          <w:rFonts w:ascii="Cambria" w:hAnsi="Cambria"/>
+          <w:noProof/>
+        </w:rPr>
+      </w:pPr>
+    </w:p>
+    <w:p>
+      <w:pPr>
+        <w:spacing w:line="360" w:lineRule="auto"/>
+        <w:jc w:val="both"/>
+      </w:pPr>
+      <w:r>
+        <w:fldChar w:fldCharType="end"/>
+      </w:r>
     </w:p>
     <w:sectPr>
       <w:pgSz w:w="11900" w:h="16840"/>
@@ -595,6 +1728,73 @@
       <w:rFonts w:ascii="Lucida Grande" w:hAnsi="Lucida Grande" w:cs="Lucida Grande"/>
     </w:rPr>
   </w:style>
+  <w:style w:type="character" w:styleId="CommentReference">
+    <w:name w:val="annotation reference"/>
+    <w:basedOn w:val="DefaultParagraphFont"/>
+    <w:uiPriority w:val="99"/>
+    <w:semiHidden/>
+    <w:unhideWhenUsed/>
+    <w:rsid w:val="00AC1A47"/>
+    <w:rPr>
+      <w:sz w:val="18"/>
+      <w:szCs w:val="18"/>
+    </w:rPr>
+  </w:style>
+  <w:style w:type="paragraph" w:styleId="CommentText">
+    <w:name w:val="annotation text"/>
+    <w:basedOn w:val="Normal"/>
+    <w:link w:val="CommentTextChar"/>
+    <w:uiPriority w:val="99"/>
+    <w:semiHidden/>
+    <w:unhideWhenUsed/>
+    <w:rsid w:val="00AC1A47"/>
+  </w:style>
+  <w:style w:type="character" w:customStyle="1" w:styleId="CommentTextChar">
+    <w:name w:val="Comment Text Char"/>
+    <w:basedOn w:val="DefaultParagraphFont"/>
+    <w:link w:val="CommentText"/>
+    <w:uiPriority w:val="99"/>
+    <w:semiHidden/>
+    <w:rsid w:val="00AC1A47"/>
+  </w:style>
+  <w:style w:type="paragraph" w:styleId="BalloonText">
+    <w:name w:val="Balloon Text"/>
+    <w:basedOn w:val="Normal"/>
+    <w:link w:val="BalloonTextChar"/>
+    <w:uiPriority w:val="99"/>
+    <w:semiHidden/>
+    <w:unhideWhenUsed/>
+    <w:rsid w:val="00AC1A47"/>
+    <w:rPr>
+      <w:rFonts w:ascii="Lucida Grande" w:hAnsi="Lucida Grande" w:cs="Lucida Grande"/>
+      <w:sz w:val="18"/>
+      <w:szCs w:val="18"/>
+    </w:rPr>
+  </w:style>
+  <w:style w:type="character" w:customStyle="1" w:styleId="BalloonTextChar">
+    <w:name w:val="Balloon Text Char"/>
+    <w:basedOn w:val="DefaultParagraphFont"/>
+    <w:link w:val="BalloonText"/>
+    <w:uiPriority w:val="99"/>
+    <w:semiHidden/>
+    <w:rsid w:val="00AC1A47"/>
+    <w:rPr>
+      <w:rFonts w:ascii="Lucida Grande" w:hAnsi="Lucida Grande" w:cs="Lucida Grande"/>
+      <w:sz w:val="18"/>
+      <w:szCs w:val="18"/>
+    </w:rPr>
+  </w:style>
+  <w:style w:type="character" w:styleId="Hyperlink">
+    <w:name w:val="Hyperlink"/>
+    <w:basedOn w:val="DefaultParagraphFont"/>
+    <w:uiPriority w:val="99"/>
+    <w:unhideWhenUsed/>
+    <w:rsid w:val="00AC1A47"/>
+    <w:rPr>
+      <w:color w:val="0000FF" w:themeColor="hyperlink"/>
+      <w:u w:val="single"/>
+    </w:rPr>
+  </w:style>
 </w:styles>
 </file>
 
@@ -879,6 +2079,73 @@
     <w:rsid w:val="00DA6A61"/>
     <w:rPr>
       <w:rFonts w:ascii="Lucida Grande" w:hAnsi="Lucida Grande" w:cs="Lucida Grande"/>
+    </w:rPr>
+  </w:style>
+  <w:style w:type="character" w:styleId="CommentReference">
+    <w:name w:val="annotation reference"/>
+    <w:basedOn w:val="DefaultParagraphFont"/>
+    <w:uiPriority w:val="99"/>
+    <w:semiHidden/>
+    <w:unhideWhenUsed/>
+    <w:rsid w:val="00AC1A47"/>
+    <w:rPr>
+      <w:sz w:val="18"/>
+      <w:szCs w:val="18"/>
+    </w:rPr>
+  </w:style>
+  <w:style w:type="paragraph" w:styleId="CommentText">
+    <w:name w:val="annotation text"/>
+    <w:basedOn w:val="Normal"/>
+    <w:link w:val="CommentTextChar"/>
+    <w:uiPriority w:val="99"/>
+    <w:semiHidden/>
+    <w:unhideWhenUsed/>
+    <w:rsid w:val="00AC1A47"/>
+  </w:style>
+  <w:style w:type="character" w:customStyle="1" w:styleId="CommentTextChar">
+    <w:name w:val="Comment Text Char"/>
+    <w:basedOn w:val="DefaultParagraphFont"/>
+    <w:link w:val="CommentText"/>
+    <w:uiPriority w:val="99"/>
+    <w:semiHidden/>
+    <w:rsid w:val="00AC1A47"/>
+  </w:style>
+  <w:style w:type="paragraph" w:styleId="BalloonText">
+    <w:name w:val="Balloon Text"/>
+    <w:basedOn w:val="Normal"/>
+    <w:link w:val="BalloonTextChar"/>
+    <w:uiPriority w:val="99"/>
+    <w:semiHidden/>
+    <w:unhideWhenUsed/>
+    <w:rsid w:val="00AC1A47"/>
+    <w:rPr>
+      <w:rFonts w:ascii="Lucida Grande" w:hAnsi="Lucida Grande" w:cs="Lucida Grande"/>
+      <w:sz w:val="18"/>
+      <w:szCs w:val="18"/>
+    </w:rPr>
+  </w:style>
+  <w:style w:type="character" w:customStyle="1" w:styleId="BalloonTextChar">
+    <w:name w:val="Balloon Text Char"/>
+    <w:basedOn w:val="DefaultParagraphFont"/>
+    <w:link w:val="BalloonText"/>
+    <w:uiPriority w:val="99"/>
+    <w:semiHidden/>
+    <w:rsid w:val="00AC1A47"/>
+    <w:rPr>
+      <w:rFonts w:ascii="Lucida Grande" w:hAnsi="Lucida Grande" w:cs="Lucida Grande"/>
+      <w:sz w:val="18"/>
+      <w:szCs w:val="18"/>
+    </w:rPr>
+  </w:style>
+  <w:style w:type="character" w:styleId="Hyperlink">
+    <w:name w:val="Hyperlink"/>
+    <w:basedOn w:val="DefaultParagraphFont"/>
+    <w:uiPriority w:val="99"/>
+    <w:unhideWhenUsed/>
+    <w:rsid w:val="00AC1A47"/>
+    <w:rPr>
+      <w:color w:val="0000FF" w:themeColor="hyperlink"/>
+      <w:u w:val="single"/>
     </w:rPr>
   </w:style>
 </w:styles>
@@ -1202,4 +2469,16 @@
   </a:objectDefaults>
   <a:extraClrSchemeLst/>
 </a:theme>
+</file>
+
+<file path=customXml/item1.xml><?xml version="1.0" encoding="utf-8"?>
+<b:Sources xmlns:b="http://schemas.openxmlformats.org/officeDocument/2006/bibliography" xmlns="http://schemas.openxmlformats.org/officeDocument/2006/bibliography" SelectedStyle="/APA.XSL" StyleName="APA"/>
+</file>
+
+<file path=customXml/itemProps1.xml><?xml version="1.0" encoding="utf-8"?>
+<ds:datastoreItem xmlns:ds="http://schemas.openxmlformats.org/officeDocument/2006/customXml" ds:itemID="{60043C24-08C9-684A-857C-75FC42D609E7}">
+  <ds:schemaRefs>
+    <ds:schemaRef ds:uri="http://schemas.openxmlformats.org/officeDocument/2006/bibliography"/>
+  </ds:schemaRefs>
+</ds:datastoreItem>
 </file>
</xml_diff>

<commit_message>
Made changes to chapter 5 according to the meeting with Håvard.
</commit_message>
<xml_diff>
--- a/Chapter 5 - Discussion.docx
+++ b/Chapter 5 - Discussion.docx
@@ -630,7 +630,11 @@
         <w:t xml:space="preserve"> without any prior knowledge.</w:t>
       </w:r>
       <w:r>
-        <w:t xml:space="preserve"> It removes the need to maintain any kind of DDR, as the system itself is capable of figuring out the features</w:t>
+        <w:t xml:space="preserve"> It removes the need to maintain any kind of DDR, as the system itself is </w:t>
+      </w:r>
+      <w:r>
+        <w:lastRenderedPageBreak/>
+        <w:t>capable of figuring out the features</w:t>
       </w:r>
       <w:r>
         <w:t xml:space="preserve"> of new UA’s</w:t>
@@ -681,82 +685,13 @@
         <w:t>families”</w:t>
       </w:r>
       <w:r>
-        <w:t xml:space="preserve">, something </w:t>
-      </w:r>
-      <w:r>
-        <w:t>that</w:t>
-      </w:r>
-      <w:r>
-        <w:t xml:space="preserve"> is only mentioned in passing in Wroblewski’s article, even though it is key to making a RESS system work.</w:t>
-      </w:r>
-      <w:r>
-        <w:t xml:space="preserve"> These families are what define the content the server renders in each individual component of a Web page using RESS.</w:t>
-      </w:r>
-      <w:r>
-        <w:t xml:space="preserve"> His method of defining families is both </w:t>
-      </w:r>
-      <w:r>
-        <w:t>rob</w:t>
-      </w:r>
-      <w:r>
-        <w:t>ust and user friendly both of which are</w:t>
-      </w:r>
-      <w:r>
         <w:t xml:space="preserve"> </w:t>
       </w:r>
       <w:r>
-        <w:t>important for a system to</w:t>
-      </w:r>
-      <w:r>
-        <w:t xml:space="preserve"> </w:t>
-      </w:r>
-      <w:r>
-        <w:t xml:space="preserve">enjoy widespread use. </w:t>
-      </w:r>
-      <w:r>
-        <w:t>It also makes it easy to define</w:t>
-      </w:r>
-      <w:r>
-        <w:t xml:space="preserve"> new families should the need arise, for example if a new kind of device class is introduced. The modular design of the browser family system </w:t>
-      </w:r>
-      <w:r>
-        <w:t>allows it do be easily exten</w:t>
-      </w:r>
-      <w:r>
-        <w:t>sible, and thus future friendly by adapting alongside the client-side feature tests.</w:t>
-      </w:r>
-    </w:p>
-    <w:p>
-      <w:pPr>
-        <w:spacing w:line="360" w:lineRule="auto"/>
-        <w:jc w:val="both"/>
-      </w:pPr>
-    </w:p>
-    <w:p>
-      <w:pPr>
-        <w:spacing w:line="360" w:lineRule="auto"/>
-        <w:jc w:val="both"/>
-      </w:pPr>
-      <w:r>
-        <w:t>Performance has again become an issue in Web development when considering</w:t>
-      </w:r>
-      <w:r>
-        <w:t xml:space="preserve"> data</w:t>
-      </w:r>
-      <w:r>
-        <w:t xml:space="preserve"> traffic over cellular networks (3G, LTE, etc.).</w:t>
-      </w:r>
-      <w:r>
-        <w:t xml:space="preserve"> Not only is the bandwidth of cellular networks smaller than regular networks, devices also experience much higher latency on them because of routing, among other things</w:t>
-      </w:r>
-      <w:r>
-        <w:t xml:space="preserve"> </w:t>
-      </w:r>
-      <w:r>
         <w:fldChar w:fldCharType="begin"/>
       </w:r>
       <w:r>
-        <w:instrText xml:space="preserve"> ADDIN EN.CITE &lt;EndNote&gt;&lt;Cite&gt;&lt;Author&gt;Nir&lt;/Author&gt;&lt;Year&gt;2012&lt;/Year&gt;&lt;RecNum&gt;59&lt;/RecNum&gt;&lt;DisplayText&gt;[7]&lt;/DisplayText&gt;&lt;record&gt;&lt;rec-number&gt;59&lt;/rec-number&gt;&lt;foreign-keys&gt;&lt;key app="EN" db-id="0a200tee5sa5e1ex095psptx0zaddvdr5sff"&gt;59&lt;/key&gt;&lt;/foreign-keys&gt;&lt;ref-type name="Blog"&gt;56&lt;/ref-type&gt;&lt;contributors&gt;&lt;authors&gt;&lt;author&gt;Nir, Israel&lt;/author&gt;&lt;/authors&gt;&lt;/contributors&gt;&lt;titles&gt;&lt;title&gt;Latency in Mobile Networks – The Missing Link&lt;/title&gt;&lt;secondary-title&gt;Performance Calendar&lt;/secondary-title&gt;&lt;/titles&gt;&lt;volume&gt;2013&lt;/volume&gt;&lt;dates&gt;&lt;year&gt;2012&lt;/year&gt;&lt;/dates&gt;&lt;urls&gt;&lt;related-urls&gt;&lt;url&gt;http://calendar.perfplanet.com/2012/latency-in-mobile-networks-the-missing-link/&lt;/url&gt;&lt;/related-urls&gt;&lt;/urls&gt;&lt;/record&gt;&lt;/Cite&gt;&lt;/EndNote&gt;</w:instrText>
+        <w:instrText xml:space="preserve"> ADDIN EN.CITE &lt;EndNote&gt;&lt;Cite&gt;&lt;Author&gt;Olsen&lt;/Author&gt;&lt;Year&gt;2012&lt;/Year&gt;&lt;RecNum&gt;3&lt;/RecNum&gt;&lt;DisplayText&gt;[7]&lt;/DisplayText&gt;&lt;record&gt;&lt;rec-number&gt;3&lt;/rec-number&gt;&lt;foreign-keys&gt;&lt;key app="EN" db-id="0a200tee5sa5e1ex095psptx0zaddvdr5sff"&gt;3&lt;/key&gt;&lt;/foreign-keys&gt;&lt;ref-type name="Blog"&gt;56&lt;/ref-type&gt;&lt;contributors&gt;&lt;authors&gt;&lt;author&gt;Olsen, Dave&lt;/author&gt;&lt;/authors&gt;&lt;/contributors&gt;&lt;titles&gt;&lt;title&gt;RESS, Server-Side Feature-Detection and the Evolution of Responsive Web Design&lt;/title&gt;&lt;secondary-title&gt;Mobile in Higher Ed&lt;/secondary-title&gt;&lt;/titles&gt;&lt;volume&gt;2012&lt;/volume&gt;&lt;keywords&gt;&lt;keyword&gt;RESS, Server-Side Feature-Detection, Responsive Design&lt;/keyword&gt;&lt;/keywords&gt;&lt;dates&gt;&lt;year&gt;2012&lt;/year&gt;&lt;/dates&gt;&lt;urls&gt;&lt;related-urls&gt;&lt;url&gt;http://www.dmolsen.com/mobile-in-higher-ed/2012/02/21/ress-and-the-evolution-of-responsive-web-design/&lt;/url&gt;&lt;/related-urls&gt;&lt;/urls&gt;&lt;/record&gt;&lt;/Cite&gt;&lt;/EndNote&gt;</w:instrText>
       </w:r>
       <w:r>
         <w:fldChar w:fldCharType="separate"/>
@@ -767,7 +702,7 @@
         </w:rPr>
         <w:t>[</w:t>
       </w:r>
-      <w:hyperlink w:anchor="_ENREF_7" w:tooltip="Nir, 2012 #59" w:history="1">
+      <w:hyperlink w:anchor="_ENREF_7" w:tooltip="Olsen, 2012 #3" w:history="1">
         <w:r>
           <w:rPr>
             <w:noProof/>
@@ -785,28 +720,22 @@
         <w:fldChar w:fldCharType="end"/>
       </w:r>
       <w:r>
-        <w:t>. A report published by Juniper Research in April 2013 states that global data traffic on mobile devices will reach 90 000 petabytes a year by 2017.</w:t>
-      </w:r>
-      <w:r>
-        <w:t xml:space="preserve"> The same report also claims that about 60 percent of this will go through WLAN, not cellular networks, due to </w:t>
-      </w:r>
-      <w:r>
-        <w:t>network providers</w:t>
-      </w:r>
-      <w:r>
-        <w:t xml:space="preserve"> build</w:t>
-      </w:r>
-      <w:r>
-        <w:t>ing</w:t>
-      </w:r>
-      <w:r>
-        <w:t xml:space="preserve"> WLAN based “IP-zones” to cope with demand, along with improving their cellular networks</w:t>
+        <w:t xml:space="preserve">, something </w:t>
+      </w:r>
+      <w:r>
+        <w:t>that</w:t>
+      </w:r>
+      <w:r>
+        <w:t xml:space="preserve"> is only mentioned in passing in Wroblewski’s article, even though it is key to making a RESS system work</w:t>
+      </w:r>
+      <w:r>
+        <w:t xml:space="preserve"> </w:t>
       </w:r>
       <w:r>
         <w:fldChar w:fldCharType="begin"/>
       </w:r>
       <w:r>
-        <w:instrText xml:space="preserve"> ADDIN EN.CITE &lt;EndNote&gt;&lt;Cite&gt;&lt;Author&gt;Bhas&lt;/Author&gt;&lt;Year&gt;2013&lt;/Year&gt;&lt;RecNum&gt;70&lt;/RecNum&gt;&lt;DisplayText&gt;[8]&lt;/DisplayText&gt;&lt;record&gt;&lt;rec-number&gt;70&lt;/rec-number&gt;&lt;foreign-keys&gt;&lt;key app="EN" db-id="0a200tee5sa5e1ex095psptx0zaddvdr5sff"&gt;70&lt;/key&gt;&lt;/foreign-keys&gt;&lt;ref-type name="Report"&gt;27&lt;/ref-type&gt;&lt;contributors&gt;&lt;authors&gt;&lt;author&gt;Bhas, Nitin&lt;/author&gt;&lt;/authors&gt;&lt;tertiary-authors&gt;&lt;author&gt;Juniper Research&lt;/author&gt;&lt;/tertiary-authors&gt;&lt;/contributors&gt;&lt;titles&gt;&lt;title&gt;Mobile Data Offload &amp;amp; Onload - Wi-Fi, Small Cell &amp;amp; Carrier-Grade Strategies 2013-2017&lt;/title&gt;&lt;/titles&gt;&lt;dates&gt;&lt;year&gt;2013&lt;/year&gt;&lt;/dates&gt;&lt;urls&gt;&lt;related-urls&gt;&lt;url&gt;http://www.juniperresearch.com/reports/mobile_data_offload_&amp;amp;_onload&lt;/url&gt;&lt;/related-urls&gt;&lt;/urls&gt;&lt;/record&gt;&lt;/Cite&gt;&lt;/EndNote&gt;</w:instrText>
+        <w:instrText xml:space="preserve"> ADDIN EN.CITE &lt;EndNote&gt;&lt;Cite&gt;&lt;Author&gt;Wroblewski&lt;/Author&gt;&lt;Year&gt;2011&lt;/Year&gt;&lt;RecNum&gt;1&lt;/RecNum&gt;&lt;DisplayText&gt;[2]&lt;/DisplayText&gt;&lt;record&gt;&lt;rec-number&gt;1&lt;/rec-number&gt;&lt;foreign-keys&gt;&lt;key app="EN" db-id="0a200tee5sa5e1ex095psptx0zaddvdr5sff"&gt;1&lt;/key&gt;&lt;/foreign-keys&gt;&lt;ref-type name="Blog"&gt;56&lt;/ref-type&gt;&lt;contributors&gt;&lt;authors&gt;&lt;author&gt;Wroblewski, Luke&lt;/author&gt;&lt;/authors&gt;&lt;/contributors&gt;&lt;titles&gt;&lt;title&gt;RESS: Responsive Design + Server Side Components&lt;/title&gt;&lt;secondary-title&gt;LukeW&lt;/secondary-title&gt;&lt;/titles&gt;&lt;volume&gt;2012&lt;/volume&gt;&lt;keywords&gt;&lt;keyword&gt;RESS&lt;/keyword&gt;&lt;/keywords&gt;&lt;dates&gt;&lt;year&gt;2011&lt;/year&gt;&lt;/dates&gt;&lt;urls&gt;&lt;related-urls&gt;&lt;url&gt;http://www.lukew.com/ff/entry.asp?1392&lt;/url&gt;&lt;/related-urls&gt;&lt;/urls&gt;&lt;language&gt;English&lt;/language&gt;&lt;/record&gt;&lt;/Cite&gt;&lt;/EndNote&gt;</w:instrText>
       </w:r>
       <w:r>
         <w:fldChar w:fldCharType="separate"/>
@@ -817,7 +746,105 @@
         </w:rPr>
         <w:t>[</w:t>
       </w:r>
-      <w:hyperlink w:anchor="_ENREF_8" w:tooltip="Bhas, 2013 #70" w:history="1">
+      <w:hyperlink w:anchor="_ENREF_2" w:tooltip="Wroblewski, 2011 #1" w:history="1">
+        <w:r>
+          <w:rPr>
+            <w:noProof/>
+          </w:rPr>
+          <w:t>2</w:t>
+        </w:r>
+      </w:hyperlink>
+      <w:r>
+        <w:rPr>
+          <w:noProof/>
+        </w:rPr>
+        <w:t>]</w:t>
+      </w:r>
+      <w:r>
+        <w:fldChar w:fldCharType="end"/>
+      </w:r>
+      <w:r>
+        <w:t>.</w:t>
+      </w:r>
+      <w:r>
+        <w:t xml:space="preserve"> These families are what define the content the server renders in each individual component of a Web page using RESS.</w:t>
+      </w:r>
+      <w:r>
+        <w:t xml:space="preserve"> His method of defining families is both </w:t>
+      </w:r>
+      <w:r>
+        <w:t>rob</w:t>
+      </w:r>
+      <w:r>
+        <w:t>ust and user friendly both of which are</w:t>
+      </w:r>
+      <w:r>
+        <w:t xml:space="preserve"> </w:t>
+      </w:r>
+      <w:r>
+        <w:t>important for a system to</w:t>
+      </w:r>
+      <w:r>
+        <w:t xml:space="preserve"> </w:t>
+      </w:r>
+      <w:r>
+        <w:t xml:space="preserve">enjoy widespread use. </w:t>
+      </w:r>
+      <w:r>
+        <w:t>It also makes it easy to define</w:t>
+      </w:r>
+      <w:r>
+        <w:t xml:space="preserve"> new families should the need arise, for example if a new kind of device class is introduced. The modular design of the browser family system </w:t>
+      </w:r>
+      <w:r>
+        <w:t>allows it do be easily exten</w:t>
+      </w:r>
+      <w:r>
+        <w:t>sible, and thus future friendly by adapting alongside the client-side feature tests.</w:t>
+      </w:r>
+    </w:p>
+    <w:p>
+      <w:pPr>
+        <w:spacing w:line="360" w:lineRule="auto"/>
+        <w:jc w:val="both"/>
+      </w:pPr>
+    </w:p>
+    <w:p>
+      <w:pPr>
+        <w:spacing w:line="360" w:lineRule="auto"/>
+        <w:jc w:val="both"/>
+      </w:pPr>
+      <w:r>
+        <w:t>Performance has again become an issue in Web development when considering</w:t>
+      </w:r>
+      <w:r>
+        <w:t xml:space="preserve"> data</w:t>
+      </w:r>
+      <w:r>
+        <w:t xml:space="preserve"> traffic over cellular networks (3G, LTE, etc.).</w:t>
+      </w:r>
+      <w:r>
+        <w:t xml:space="preserve"> Not only is the bandwidth of cellular networks smaller than regular networks, devices also experience much higher latency on them because of routing, among other things</w:t>
+      </w:r>
+      <w:r>
+        <w:t xml:space="preserve"> </w:t>
+      </w:r>
+      <w:r>
+        <w:fldChar w:fldCharType="begin"/>
+      </w:r>
+      <w:r>
+        <w:instrText xml:space="preserve"> ADDIN EN.CITE &lt;EndNote&gt;&lt;Cite&gt;&lt;Author&gt;Nir&lt;/Author&gt;&lt;Year&gt;2012&lt;/Year&gt;&lt;RecNum&gt;59&lt;/RecNum&gt;&lt;DisplayText&gt;[8]&lt;/DisplayText&gt;&lt;record&gt;&lt;rec-number&gt;59&lt;/rec-number&gt;&lt;foreign-keys&gt;&lt;key app="EN" db-id="0a200tee5sa5e1ex095psptx0zaddvdr5sff"&gt;59&lt;/key&gt;&lt;/foreign-keys&gt;&lt;ref-type name="Blog"&gt;56&lt;/ref-type&gt;&lt;contributors&gt;&lt;authors&gt;&lt;author&gt;Nir, Israel&lt;/author&gt;&lt;/authors&gt;&lt;/contributors&gt;&lt;titles&gt;&lt;title&gt;Latency in Mobile Networks – The Missing Link&lt;/title&gt;&lt;secondary-title&gt;Performance Calendar&lt;/secondary-title&gt;&lt;/titles&gt;&lt;volume&gt;2013&lt;/volume&gt;&lt;dates&gt;&lt;year&gt;2012&lt;/year&gt;&lt;/dates&gt;&lt;urls&gt;&lt;related-urls&gt;&lt;url&gt;http://calendar.perfplanet.com/2012/latency-in-mobile-networks-the-missing-link/&lt;/url&gt;&lt;/related-urls&gt;&lt;/urls&gt;&lt;/record&gt;&lt;/Cite&gt;&lt;/EndNote&gt;</w:instrText>
+      </w:r>
+      <w:r>
+        <w:fldChar w:fldCharType="separate"/>
+      </w:r>
+      <w:r>
+        <w:rPr>
+          <w:noProof/>
+        </w:rPr>
+        <w:t>[</w:t>
+      </w:r>
+      <w:hyperlink w:anchor="_ENREF_8" w:tooltip="Nir, 2012 #59" w:history="1">
         <w:r>
           <w:rPr>
             <w:noProof/>
@@ -835,76 +862,31 @@
         <w:fldChar w:fldCharType="end"/>
       </w:r>
       <w:r>
-        <w:t>.</w:t>
-      </w:r>
-      <w:r>
-        <w:t xml:space="preserve"> While the widespread usage of WLAN hotspots will lessen burden</w:t>
-      </w:r>
-      <w:r>
-        <w:t xml:space="preserve"> cellular networks</w:t>
-      </w:r>
-      <w:r>
-        <w:t>, 40 percent of tr</w:t>
-      </w:r>
-      <w:r>
-        <w:t xml:space="preserve">affic will still go through </w:t>
-      </w:r>
-      <w:r>
-        <w:t>them, which needs to be addressed</w:t>
-      </w:r>
-      <w:r>
-        <w:t xml:space="preserve">. </w:t>
-      </w:r>
-    </w:p>
-    <w:p>
-      <w:pPr>
-        <w:spacing w:line="360" w:lineRule="auto"/>
-        <w:jc w:val="both"/>
-      </w:pPr>
-    </w:p>
-    <w:p>
-      <w:pPr>
-        <w:spacing w:line="360" w:lineRule="auto"/>
-        <w:jc w:val="both"/>
-      </w:pPr>
-      <w:r>
-        <w:t>To confront this problem</w:t>
-      </w:r>
-      <w:r>
-        <w:t>, several issues need to be considered</w:t>
-      </w:r>
-      <w:r>
-        <w:t>, most of which have to deal with the slow speeds, large distances and prices of data traffic over such networks.</w:t>
+        <w:t>. A report published by Juniper Research in April 2013 states that global data traffic on mobile devices will reach 90 000 petabytes a year by 2017.</w:t>
+      </w:r>
+      <w:r>
+        <w:t xml:space="preserve"> The same report also claims that about 60 percent of this will go through WLAN, not cellular networks, due to </w:t>
+      </w:r>
+      <w:r>
+        <w:t>network providers</w:t>
+      </w:r>
+      <w:r>
+        <w:t xml:space="preserve"> build</w:t>
+      </w:r>
+      <w:r>
+        <w:t>ing</w:t>
+      </w:r>
+      <w:r>
+        <w:t xml:space="preserve"> WLAN based “IP-zones” to cope with demand, along with improving their cellular networks</w:t>
       </w:r>
       <w:r>
         <w:t xml:space="preserve"> </w:t>
       </w:r>
       <w:r>
-        <w:t>On top of this t</w:t>
-      </w:r>
-      <w:r>
-        <w:t xml:space="preserve">he devices themselves also have limited resources, such as processing power and memory. To improve performance on the mobile Web, several things need to be addressed: </w:t>
-      </w:r>
-      <w:r>
-        <w:t>T</w:t>
-      </w:r>
-      <w:r>
-        <w:t>he amount of HTTP requests need to be reduced, images and other media needs to be minimized or eliminated,</w:t>
-      </w:r>
-      <w:r>
-        <w:t xml:space="preserve"> redirects should be avoided and JS needs to be optimized or its usage should be </w:t>
-      </w:r>
-      <w:r>
-        <w:t>minimized</w:t>
-      </w:r>
-      <w:r>
-        <w:t xml:space="preserve"> </w:t>
-      </w:r>
-      <w:r>
         <w:fldChar w:fldCharType="begin"/>
       </w:r>
       <w:r>
-        <w:instrText xml:space="preserve"> ADDIN EN.CITE &lt;EndNote&gt;&lt;Cite&gt;&lt;Author&gt;Zakas&lt;/Author&gt;&lt;Year&gt;2013&lt;/Year&gt;&lt;RecNum&gt;28&lt;/RecNum&gt;&lt;DisplayText&gt;[9]&lt;/DisplayText&gt;&lt;record&gt;&lt;rec-number&gt;28&lt;/rec-number&gt;&lt;foreign-keys&gt;&lt;key app="EN" db-id="0a200tee5sa5e1ex095psptx0zaddvdr5sff"&gt;28&lt;/key&gt;&lt;/foreign-keys&gt;&lt;ref-type name="Journal Article"&gt;17&lt;/ref-type&gt;&lt;contributors&gt;&lt;authors&gt;&lt;author&gt;Zakas, Nicholas C.&lt;/author&gt;&lt;/authors&gt;&lt;/contributors&gt;&lt;titles&gt;&lt;title&gt;The Evolution of Web Development for Mobile Devices&lt;/title&gt;&lt;secondary-title&gt;Queue&lt;/secondary-title&gt;&lt;/titles&gt;&lt;periodical&gt;&lt;full-title&gt;Queue&lt;/full-title&gt;&lt;/periodical&gt;&lt;pages&gt;30-39&lt;/pages&gt;&lt;volume&gt;11&lt;/volume&gt;&lt;number&gt;2&lt;/number&gt;&lt;dates&gt;&lt;year&gt;2013&lt;/year&gt;&lt;/dates&gt;&lt;isbn&gt;1542-7730&lt;/isbn&gt;&lt;urls&gt;&lt;related-urls&gt;&lt;url&gt;http://dl.acm.org/citation.cfm?id=2441756&lt;/url&gt;&lt;/related-urls&gt;&lt;/urls&gt;&lt;custom1&gt;2441756&lt;/custom1&gt;&lt;electronic-resource-num&gt;10.1145/2436696.2441756&lt;/electronic-resource-num&gt;&lt;/record&gt;&lt;/Cite&gt;&lt;/EndNote&gt;</w:instrText>
+        <w:instrText xml:space="preserve"> ADDIN EN.CITE &lt;EndNote&gt;&lt;Cite&gt;&lt;Author&gt;Bhas&lt;/Author&gt;&lt;Year&gt;2013&lt;/Year&gt;&lt;RecNum&gt;70&lt;/RecNum&gt;&lt;DisplayText&gt;[9]&lt;/DisplayText&gt;&lt;record&gt;&lt;rec-number&gt;70&lt;/rec-number&gt;&lt;foreign-keys&gt;&lt;key app="EN" db-id="0a200tee5sa5e1ex095psptx0zaddvdr5sff"&gt;70&lt;/key&gt;&lt;/foreign-keys&gt;&lt;ref-type name="Report"&gt;27&lt;/ref-type&gt;&lt;contributors&gt;&lt;authors&gt;&lt;author&gt;Bhas, Nitin&lt;/author&gt;&lt;/authors&gt;&lt;tertiary-authors&gt;&lt;author&gt;Juniper Research&lt;/author&gt;&lt;/tertiary-authors&gt;&lt;/contributors&gt;&lt;titles&gt;&lt;title&gt;Mobile Data Offload &amp;amp; Onload - Wi-Fi, Small Cell &amp;amp; Carrier-Grade Strategies 2013-2017&lt;/title&gt;&lt;/titles&gt;&lt;dates&gt;&lt;year&gt;2013&lt;/year&gt;&lt;/dates&gt;&lt;urls&gt;&lt;related-urls&gt;&lt;url&gt;http://www.juniperresearch.com/reports/mobile_data_offload_&amp;amp;_onload&lt;/url&gt;&lt;/related-urls&gt;&lt;/urls&gt;&lt;/record&gt;&lt;/Cite&gt;&lt;/EndNote&gt;</w:instrText>
       </w:r>
       <w:r>
         <w:fldChar w:fldCharType="separate"/>
@@ -915,7 +897,7 @@
         </w:rPr>
         <w:t>[</w:t>
       </w:r>
-      <w:hyperlink w:anchor="_ENREF_9" w:tooltip="Zakas, 2013 #28" w:history="1">
+      <w:hyperlink w:anchor="_ENREF_9" w:tooltip="Bhas, 2013 #70" w:history="1">
         <w:r>
           <w:rPr>
             <w:noProof/>
@@ -933,6 +915,24 @@
         <w:fldChar w:fldCharType="end"/>
       </w:r>
       <w:r>
+        <w:t>.</w:t>
+      </w:r>
+      <w:r>
+        <w:t xml:space="preserve"> While the widespread usage of WLAN hotspots will lessen burden</w:t>
+      </w:r>
+      <w:r>
+        <w:t xml:space="preserve"> cellular networks</w:t>
+      </w:r>
+      <w:r>
+        <w:t>, 40 percent of tr</w:t>
+      </w:r>
+      <w:r>
+        <w:t xml:space="preserve">affic will still go through </w:t>
+      </w:r>
+      <w:r>
+        <w:t>them, which needs to be addressed</w:t>
+      </w:r>
+      <w:r>
         <w:t xml:space="preserve">. </w:t>
       </w:r>
     </w:p>
@@ -948,152 +948,47 @@
         <w:jc w:val="both"/>
       </w:pPr>
       <w:r>
-        <w:t xml:space="preserve">RESS can help with all of these issues, as it allows full control of what is delivered to the client </w:t>
-      </w:r>
-      <w:r>
-        <w:t>a</w:t>
-      </w:r>
-      <w:r>
-        <w:t>fter the first request is made.</w:t>
-      </w:r>
-      <w:r>
-        <w:t xml:space="preserve"> To reduce the amount of HTTP requests, developers can consolidate or reduce CSS and JS where it is needed, as well as reducing the amount of images and other media in the markup, all of which will trigger</w:t>
-      </w:r>
-      <w:r>
-        <w:t xml:space="preserve"> additional requests to be made to fetch them.</w:t>
-      </w:r>
-      <w:r>
-        <w:t xml:space="preserve"> This can be done dynamically when certain device classes are encountered.</w:t>
-      </w:r>
-      <w:r>
-        <w:t xml:space="preserve"> Redirects can be avoided entirely because components are changed on the server, which gives the ability to keep entirely different pages under the same URL.</w:t>
-      </w:r>
-      <w:r>
-        <w:t xml:space="preserve"> Because of the component-based approach RESS uses, the complexity of dynamically changing between layouts on the server is kept to a minimum.</w:t>
-      </w:r>
-      <w:r>
-        <w:t xml:space="preserve"> This in turn simplifies many of the steps needed to optimize for weaker devices, such as mobile phones, both through reducing HTTP requests in various ways and by reducing the performance requirements for viewing the site in terms of processing power and memory usage.</w:t>
-      </w:r>
-    </w:p>
-    <w:p>
-      <w:pPr>
-        <w:spacing w:line="360" w:lineRule="auto"/>
-        <w:jc w:val="both"/>
-      </w:pPr>
-    </w:p>
-    <w:p>
-      <w:pPr>
-        <w:spacing w:line="360" w:lineRule="auto"/>
-        <w:jc w:val="both"/>
-      </w:pPr>
-      <w:r>
-        <w:t>The concept</w:t>
-      </w:r>
-      <w:r>
-        <w:t xml:space="preserve"> of </w:t>
-      </w:r>
-      <w:r>
-        <w:t xml:space="preserve">server-side feature detection, along with the browser family system allows Detector to adapt to changes and new UA’s without relying on DDR’s that need to be maintained. The components in RESS give Web pages built using it an inherently modular design, which </w:t>
-      </w:r>
-      <w:r>
-        <w:t xml:space="preserve">allows them to be extended to support new families by creating a new family </w:t>
-      </w:r>
-      <w:r>
-        <w:t>definition and component markup where needed.</w:t>
-      </w:r>
-      <w:r>
-        <w:t xml:space="preserve"> Olsen also mentions in his article that while these concepts come out of trying to solve </w:t>
-      </w:r>
-      <w:r>
-        <w:t>mobile issues</w:t>
-      </w:r>
-      <w:r>
-        <w:t xml:space="preserve">, they should not be pigeonholed </w:t>
-      </w:r>
-      <w:r>
-        <w:t xml:space="preserve">as mobile solutions. </w:t>
-      </w:r>
-      <w:r>
-        <w:t xml:space="preserve">RESS and Detector are not strictly mobile solutions and can help by offering a robust platform for building future friendly </w:t>
-      </w:r>
-      <w:r>
-        <w:t>Web sites and apps, he believes. Considering the merits of these concepts,</w:t>
-      </w:r>
-      <w:r>
-        <w:t xml:space="preserve"> along with the server-side feature detection and browser family systems,</w:t>
-      </w:r>
-      <w:r>
-        <w:t xml:space="preserve"> Olsens’s claim does not seem to</w:t>
-      </w:r>
-      <w:r>
-        <w:t>o</w:t>
+        <w:t>To confront this problem</w:t>
+      </w:r>
+      <w:r>
+        <w:t>, several issues need to be considered</w:t>
+      </w:r>
+      <w:r>
+        <w:t>, most of which have to deal with the slow speeds, large distances and prices of data traffic over such networks.</w:t>
       </w:r>
       <w:r>
         <w:t xml:space="preserve"> </w:t>
       </w:r>
       <w:r>
-        <w:t>far-fetched</w:t>
-      </w:r>
-      <w:r>
-        <w:t>.</w:t>
-      </w:r>
-    </w:p>
-    <w:p>
-      <w:pPr>
-        <w:pStyle w:val="Heading2"/>
-        <w:spacing w:line="360" w:lineRule="auto"/>
-        <w:jc w:val="both"/>
-      </w:pPr>
-      <w:r>
-        <w:t>Disadvantages of using RESS and Detector</w:t>
-      </w:r>
-    </w:p>
-    <w:p>
-      <w:pPr>
-        <w:spacing w:line="360" w:lineRule="auto"/>
-        <w:jc w:val="both"/>
-      </w:pPr>
-      <w:r>
-        <w:t xml:space="preserve">Most of the notable disadvantages of RESS come from the fact that it is so reliant upon device and feature detection.  While the concept of relegating the rendering of components to the server and sharing the </w:t>
-      </w:r>
-      <w:r>
-        <w:t xml:space="preserve">responsibility of adaptation between both the client and the server is a solid one, device and feature detection has </w:t>
-      </w:r>
-      <w:r>
-        <w:t xml:space="preserve">several </w:t>
-      </w:r>
-      <w:r>
-        <w:t xml:space="preserve">different </w:t>
-      </w:r>
-      <w:r>
-        <w:t>potential problems that can hamper the functionality of a RESS Web site.</w:t>
+        <w:t>On top of this t</w:t>
+      </w:r>
+      <w:r>
+        <w:t xml:space="preserve">he devices themselves also have limited resources, such as processing power and memory. To improve performance on the mobile Web, several things need to </w:t>
+      </w:r>
+      <w:r>
+        <w:lastRenderedPageBreak/>
+        <w:t xml:space="preserve">be addressed: </w:t>
+      </w:r>
+      <w:r>
+        <w:t>T</w:t>
+      </w:r>
+      <w:r>
+        <w:t>he amount of HTTP requests need to be reduced, images and other media needs to be minimized or eliminated,</w:t>
+      </w:r>
+      <w:r>
+        <w:t xml:space="preserve"> redirects should be avoided and JS needs to be optimized or its usage should be </w:t>
+      </w:r>
+      <w:r>
+        <w:t>minimized</w:t>
       </w:r>
       <w:r>
         <w:t xml:space="preserve"> </w:t>
       </w:r>
       <w:r>
-        <w:t>I</w:t>
-      </w:r>
-      <w:r>
-        <w:t>t is reliant on uniquely identifying UA’s, which</w:t>
-      </w:r>
-      <w:r>
-        <w:t xml:space="preserve"> currently</w:t>
-      </w:r>
-      <w:r>
-        <w:t xml:space="preserve"> can only be done reliably by using the UA string sent with HTTP requests.</w:t>
-      </w:r>
-      <w:r>
-        <w:t xml:space="preserve"> UA strings, as mentioned in chapter 2, can be spoofed and otherwise misrepresent the actual UA making the request, be it through proxy servers or something else</w:t>
-      </w:r>
-      <w:r>
-        <w:t xml:space="preserve"> </w:t>
-      </w:r>
-      <w:r>
         <w:fldChar w:fldCharType="begin"/>
       </w:r>
       <w:r>
-        <w:instrText xml:space="preserve"> ADDIN EN.CITE &lt;EndNote&gt;&lt;Cite&gt;&lt;Author&gt;Krycho&lt;/Author&gt;&lt;Year&gt;2012&lt;/Year&gt;&lt;RecNum&gt;11&lt;/RecNum&gt;&lt;DisplayText&gt;[10]&lt;/DisplayText&gt;&lt;record&gt;&lt;rec-number&gt;11&lt;/rec-number&gt;&lt;foreign-keys&gt;&lt;key app="EN" db-id="0a200tee5sa5e1ex095psptx0zaddvdr5sff"&gt;11&lt;/key&gt;&lt;/foreign-keys&gt;&lt;ref-type name="Blog"&gt;56&lt;/ref-type&gt;&lt;contributors&gt;&lt;authors&gt;&lt;author&gt;Krycho, Chris&lt;/author&gt;&lt;/authors&gt;&lt;/contributors&gt;&lt;titles&gt;&lt;title&gt;User Agent Detection Will Get You In Trouble &lt;/title&gt;&lt;secondary-title&gt;Designgineering&lt;/secondary-title&gt;&lt;/titles&gt;&lt;volume&gt;2012&lt;/volume&gt;&lt;dates&gt;&lt;year&gt;2012&lt;/year&gt;&lt;/dates&gt;&lt;urls&gt;&lt;related-urls&gt;&lt;url&gt;http://www.chriskrycho.com/web/posts/user-agent-detection-will-get-you-in-trouble/&lt;/url&gt;&lt;/related-urls&gt;&lt;/urls&gt;&lt;/record&gt;&lt;/Cite&gt;&lt;/EndNote&gt;</w:instrText>
+        <w:instrText xml:space="preserve"> ADDIN EN.CITE &lt;EndNote&gt;&lt;Cite&gt;&lt;Author&gt;Zakas&lt;/Author&gt;&lt;Year&gt;2013&lt;/Year&gt;&lt;RecNum&gt;28&lt;/RecNum&gt;&lt;DisplayText&gt;[10]&lt;/DisplayText&gt;&lt;record&gt;&lt;rec-number&gt;28&lt;/rec-number&gt;&lt;foreign-keys&gt;&lt;key app="EN" db-id="0a200tee5sa5e1ex095psptx0zaddvdr5sff"&gt;28&lt;/key&gt;&lt;/foreign-keys&gt;&lt;ref-type name="Journal Article"&gt;17&lt;/ref-type&gt;&lt;contributors&gt;&lt;authors&gt;&lt;author&gt;Zakas, Nicholas C.&lt;/author&gt;&lt;/authors&gt;&lt;/contributors&gt;&lt;titles&gt;&lt;title&gt;The Evolution of Web Development for Mobile Devices&lt;/title&gt;&lt;secondary-title&gt;Queue&lt;/secondary-title&gt;&lt;/titles&gt;&lt;periodical&gt;&lt;full-title&gt;Queue&lt;/full-title&gt;&lt;/periodical&gt;&lt;pages&gt;30-39&lt;/pages&gt;&lt;volume&gt;11&lt;/volume&gt;&lt;number&gt;2&lt;/number&gt;&lt;dates&gt;&lt;year&gt;2013&lt;/year&gt;&lt;/dates&gt;&lt;isbn&gt;1542-7730&lt;/isbn&gt;&lt;urls&gt;&lt;related-urls&gt;&lt;url&gt;http://dl.acm.org/citation.cfm?id=2441756&lt;/url&gt;&lt;/related-urls&gt;&lt;/urls&gt;&lt;custom1&gt;2441756&lt;/custom1&gt;&lt;electronic-resource-num&gt;10.1145/2436696.2441756&lt;/electronic-resource-num&gt;&lt;/record&gt;&lt;/Cite&gt;&lt;/EndNote&gt;</w:instrText>
       </w:r>
       <w:r>
         <w:fldChar w:fldCharType="separate"/>
@@ -1104,7 +999,7 @@
         </w:rPr>
         <w:t>[</w:t>
       </w:r>
-      <w:hyperlink w:anchor="_ENREF_10" w:tooltip="Krycho, 2012 #11" w:history="1">
+      <w:hyperlink w:anchor="_ENREF_10" w:tooltip="Zakas, 2013 #28" w:history="1">
         <w:r>
           <w:rPr>
             <w:noProof/>
@@ -1122,8 +1017,251 @@
         <w:fldChar w:fldCharType="end"/>
       </w:r>
       <w:r>
+        <w:t xml:space="preserve">. </w:t>
+      </w:r>
+    </w:p>
+    <w:p>
+      <w:pPr>
+        <w:spacing w:line="360" w:lineRule="auto"/>
+        <w:jc w:val="both"/>
+      </w:pPr>
+    </w:p>
+    <w:p>
+      <w:pPr>
+        <w:spacing w:line="360" w:lineRule="auto"/>
+        <w:jc w:val="both"/>
+      </w:pPr>
+      <w:r>
+        <w:t xml:space="preserve">RESS can help with all of these issues, as it allows full control of what is delivered to the client </w:t>
+      </w:r>
+      <w:r>
+        <w:t>a</w:t>
+      </w:r>
+      <w:r>
+        <w:t>fter the first request is made.</w:t>
+      </w:r>
+      <w:r>
+        <w:t xml:space="preserve"> To reduce the amount of HTTP requests, developers can consolidate or reduce CSS and JS where it is needed, as well as reducing the amount of images and other media in the markup, all of which will trigger</w:t>
+      </w:r>
+      <w:r>
+        <w:t xml:space="preserve"> additional requests to be made to fetch them.</w:t>
+      </w:r>
+      <w:r>
+        <w:t xml:space="preserve"> This can be done dynamically when certain device classes are encountered.</w:t>
+      </w:r>
+      <w:r>
+        <w:t xml:space="preserve"> Redirects can be avoided entirely because components are changed on the server, which gives the ability to keep entirely different pages under the same URL.</w:t>
+      </w:r>
+      <w:r>
+        <w:t xml:space="preserve"> Because of the component-based approach RESS uses, the complexity of dynamically changing between layouts on the server is kept to a minimum.</w:t>
+      </w:r>
+      <w:r>
+        <w:t xml:space="preserve"> This in turn simplifies many of the steps needed to optimize for weaker devices, such as mobile phones, both through reducing HTTP requests in various ways and by reducing the performance requirements for viewing the site in terms of processing power and memory usage.</w:t>
+      </w:r>
+    </w:p>
+    <w:p>
+      <w:pPr>
+        <w:spacing w:line="360" w:lineRule="auto"/>
+        <w:jc w:val="both"/>
+      </w:pPr>
+    </w:p>
+    <w:p>
+      <w:pPr>
+        <w:spacing w:line="360" w:lineRule="auto"/>
+        <w:jc w:val="both"/>
+      </w:pPr>
+      <w:r>
+        <w:t>The concept</w:t>
+      </w:r>
+      <w:r>
+        <w:t xml:space="preserve"> of </w:t>
+      </w:r>
+      <w:r>
+        <w:t xml:space="preserve">server-side feature detection, along with the browser family system allows Detector to adapt to changes and new UA’s without relying on DDR’s that need to be maintained. The components in RESS give Web pages built using it an inherently modular design, which </w:t>
+      </w:r>
+      <w:r>
+        <w:t xml:space="preserve">allows them to be extended to support new families by creating a new family </w:t>
+      </w:r>
+      <w:r>
+        <w:t>definition and component markup where needed.</w:t>
+      </w:r>
+      <w:r>
+        <w:t xml:space="preserve"> Olsen also mentions in his article that while these concepts come out of trying to solve </w:t>
+      </w:r>
+      <w:r>
+        <w:t>mobile issues</w:t>
+      </w:r>
+      <w:r>
+        <w:t xml:space="preserve">, they should not be pigeonholed </w:t>
+      </w:r>
+      <w:r>
+        <w:t>as mobile solutions</w:t>
+      </w:r>
+      <w:r>
+        <w:t xml:space="preserve"> </w:t>
+      </w:r>
+      <w:r>
+        <w:fldChar w:fldCharType="begin"/>
+      </w:r>
+      <w:r>
+        <w:instrText xml:space="preserve"> ADDIN EN.CITE &lt;EndNote&gt;&lt;Cite&gt;&lt;Author&gt;Olsen&lt;/Author&gt;&lt;Year&gt;2012&lt;/Year&gt;&lt;RecNum&gt;3&lt;/RecNum&gt;&lt;DisplayText&gt;[7]&lt;/DisplayText&gt;&lt;record&gt;&lt;rec-number&gt;3&lt;/rec-number&gt;&lt;foreign-keys&gt;&lt;key app="EN" db-id="0a200tee5sa5e1ex095psptx0zaddvdr5sff"&gt;3&lt;/key&gt;&lt;/foreign-keys&gt;&lt;ref-type name="Blog"&gt;56&lt;/ref-type&gt;&lt;contributors&gt;&lt;authors&gt;&lt;author&gt;Olsen, Dave&lt;/author&gt;&lt;/authors&gt;&lt;/contributors&gt;&lt;titles&gt;&lt;title&gt;RESS, Server-Side Feature-Detection and the Evolution of Responsive Web Design&lt;/title&gt;&lt;secondary-title&gt;Mobile in Higher Ed&lt;/secondary-title&gt;&lt;/titles&gt;&lt;volume&gt;2012&lt;/volume&gt;&lt;keywords&gt;&lt;keyword&gt;RESS, Server-Side Feature-Detection, Responsive Design&lt;/keyword&gt;&lt;/keywords&gt;&lt;dates&gt;&lt;year&gt;2012&lt;/year&gt;&lt;/dates&gt;&lt;urls&gt;&lt;related-urls&gt;&lt;url&gt;http://www.dmolsen.com/mobile-in-higher-ed/2012/02/21/ress-and-the-evolution-of-responsive-web-design/&lt;/url&gt;&lt;/related-urls&gt;&lt;/urls&gt;&lt;/record&gt;&lt;/Cite&gt;&lt;/EndNote&gt;</w:instrText>
+      </w:r>
+      <w:r>
+        <w:fldChar w:fldCharType="separate"/>
+      </w:r>
+      <w:r>
+        <w:rPr>
+          <w:noProof/>
+        </w:rPr>
+        <w:t>[</w:t>
+      </w:r>
+      <w:hyperlink w:anchor="_ENREF_7" w:tooltip="Olsen, 2012 #3" w:history="1">
+        <w:r>
+          <w:rPr>
+            <w:noProof/>
+          </w:rPr>
+          <w:t>7</w:t>
+        </w:r>
+      </w:hyperlink>
+      <w:r>
+        <w:rPr>
+          <w:noProof/>
+        </w:rPr>
+        <w:t>]</w:t>
+      </w:r>
+      <w:r>
+        <w:fldChar w:fldCharType="end"/>
+      </w:r>
+      <w:r>
+        <w:t xml:space="preserve">. </w:t>
+      </w:r>
+      <w:r>
+        <w:t xml:space="preserve">RESS and Detector are not strictly mobile solutions and can help by offering a robust platform for building future friendly </w:t>
+      </w:r>
+      <w:r>
+        <w:t>Web sites and apps, he believes. Considering the merits of these concepts,</w:t>
+      </w:r>
+      <w:r>
+        <w:t xml:space="preserve"> along with the server-side feature detection and browser family systems,</w:t>
+      </w:r>
+      <w:r>
+        <w:t xml:space="preserve"> Olsens’s claim does not seem to</w:t>
+      </w:r>
+      <w:r>
+        <w:t>o</w:t>
+      </w:r>
+      <w:r>
+        <w:t xml:space="preserve"> </w:t>
+      </w:r>
+      <w:r>
+        <w:t>far-fetched</w:t>
+      </w:r>
+      <w:r>
         <w:t>.</w:t>
       </w:r>
+    </w:p>
+    <w:p>
+      <w:pPr>
+        <w:pStyle w:val="Heading2"/>
+        <w:spacing w:line="360" w:lineRule="auto"/>
+        <w:jc w:val="both"/>
+      </w:pPr>
+      <w:r>
+        <w:t>Disadvantages of using RESS and Detector</w:t>
+      </w:r>
+    </w:p>
+    <w:p>
+      <w:pPr>
+        <w:spacing w:line="360" w:lineRule="auto"/>
+        <w:jc w:val="both"/>
+      </w:pPr>
+      <w:r>
+        <w:t>Most of the notable disadvantages of RESS come from the fact that it is so reliant upo</w:t>
+      </w:r>
+      <w:r>
+        <w:t>n device and feature detection.</w:t>
+      </w:r>
+      <w:r>
+        <w:t xml:space="preserve"> While the concept of </w:t>
+      </w:r>
+      <w:r>
+        <w:t>delegating</w:t>
+      </w:r>
+      <w:r>
+        <w:t xml:space="preserve"> the rendering of </w:t>
+      </w:r>
+      <w:r>
+        <w:lastRenderedPageBreak/>
+        <w:t xml:space="preserve">components to the server and sharing the </w:t>
+      </w:r>
+      <w:r>
+        <w:t xml:space="preserve">responsibility of adaptation between both the client and the server is a solid one, device and feature detection has </w:t>
+      </w:r>
+      <w:r>
+        <w:t xml:space="preserve">several </w:t>
+      </w:r>
+      <w:r>
+        <w:t xml:space="preserve">different </w:t>
+      </w:r>
+      <w:r>
+        <w:t>potential problems that can hamper the functionality of a RESS Web site.</w:t>
+      </w:r>
+      <w:r>
+        <w:t xml:space="preserve"> </w:t>
+      </w:r>
+      <w:r>
+        <w:t>I</w:t>
+      </w:r>
+      <w:r>
+        <w:t>t is reliant on uniquely identifying UA’s, which</w:t>
+      </w:r>
+      <w:r>
+        <w:t xml:space="preserve"> currently</w:t>
+      </w:r>
+      <w:r>
+        <w:t xml:space="preserve"> can only be done reliably by using the UA string sent with HTTP requests.</w:t>
+      </w:r>
+      <w:r>
+        <w:t xml:space="preserve"> UA strings, as mentioned in chapter 2, can be spoofed and otherwise misrepresent the actual UA making the request, be it through proxy servers or something else</w:t>
+      </w:r>
+      <w:r>
+        <w:t xml:space="preserve"> </w:t>
+      </w:r>
+      <w:r>
+        <w:fldChar w:fldCharType="begin"/>
+      </w:r>
+      <w:r>
+        <w:instrText xml:space="preserve"> ADDIN EN.CITE &lt;EndNote&gt;&lt;Cite&gt;&lt;Author&gt;Krycho&lt;/Author&gt;&lt;Year&gt;2012&lt;/Year&gt;&lt;RecNum&gt;11&lt;/RecNum&gt;&lt;DisplayText&gt;[11]&lt;/DisplayText&gt;&lt;record&gt;&lt;rec-number&gt;11&lt;/rec-number&gt;&lt;foreign-keys&gt;&lt;key app="EN" db-id="0a200tee5sa5e1ex095psptx0zaddvdr5sff"&gt;11&lt;/key&gt;&lt;/foreign-keys&gt;&lt;ref-type name="Blog"&gt;56&lt;/ref-type&gt;&lt;contributors&gt;&lt;authors&gt;&lt;author&gt;Krycho, Chris&lt;/author&gt;&lt;/authors&gt;&lt;/contributors&gt;&lt;titles&gt;&lt;title&gt;User Agent Detection Will Get You In Trouble &lt;/title&gt;&lt;secondary-title&gt;Designgineering&lt;/secondary-title&gt;&lt;/titles&gt;&lt;volume&gt;2012&lt;/volume&gt;&lt;dates&gt;&lt;year&gt;2012&lt;/year&gt;&lt;/dates&gt;&lt;urls&gt;&lt;related-urls&gt;&lt;url&gt;http://www.chriskrycho.com/web/posts/user-agent-detection-will-get-you-in-trouble/&lt;/url&gt;&lt;/related-urls&gt;&lt;/urls&gt;&lt;/record&gt;&lt;/Cite&gt;&lt;/EndNote&gt;</w:instrText>
+      </w:r>
+      <w:r>
+        <w:fldChar w:fldCharType="separate"/>
+      </w:r>
+      <w:r>
+        <w:rPr>
+          <w:noProof/>
+        </w:rPr>
+        <w:t>[</w:t>
+      </w:r>
+      <w:hyperlink w:anchor="_ENREF_11" w:tooltip="Krycho, 2012 #11" w:history="1">
+        <w:r>
+          <w:rPr>
+            <w:noProof/>
+          </w:rPr>
+          <w:t>11</w:t>
+        </w:r>
+      </w:hyperlink>
+      <w:r>
+        <w:rPr>
+          <w:noProof/>
+        </w:rPr>
+        <w:t>]</w:t>
+      </w:r>
+      <w:r>
+        <w:fldChar w:fldCharType="end"/>
+      </w:r>
+      <w:r>
+        <w:t>.</w:t>
+      </w:r>
       <w:r>
         <w:t xml:space="preserve"> This might cause the RESS system, such as Detector, to render components for the wrong device class, or conduct feature tests on a UA that is not the one it makes itself out to </w:t>
       </w:r>
@@ -1176,7 +1314,10 @@
         <w:t>n a client with JS switched on. This needs to be taken into account to be able to get complete data from every</w:t>
       </w:r>
       <w:r>
-        <w:t xml:space="preserve"> UA, even in the cases where certain</w:t>
+        <w:t xml:space="preserve"> UA, even in the case</w:t>
+      </w:r>
+      <w:r>
+        <w:t xml:space="preserve"> where certain</w:t>
       </w:r>
       <w:r>
         <w:t xml:space="preserve"> </w:t>
@@ -1278,7 +1419,7 @@
         <w:fldChar w:fldCharType="begin"/>
       </w:r>
       <w:r>
-        <w:instrText xml:space="preserve"> ADDIN EN.CITE &lt;EndNote&gt;&lt;Cite&gt;&lt;Author&gt;Olsen&lt;/Author&gt;&lt;Year&gt;2012&lt;/Year&gt;&lt;RecNum&gt;3&lt;/RecNum&gt;&lt;DisplayText&gt;[11]&lt;/DisplayText&gt;&lt;record&gt;&lt;rec-number&gt;3&lt;/rec-number&gt;&lt;foreign-keys&gt;&lt;key app="EN" db-id="0a200tee5sa5e1ex095psptx0zaddvdr5sff"&gt;3&lt;/key&gt;&lt;/foreign-keys&gt;&lt;ref-type name="Blog"&gt;56&lt;/ref-type&gt;&lt;contributors&gt;&lt;authors&gt;&lt;author&gt;Olsen, Dave&lt;/author&gt;&lt;/authors&gt;&lt;/contributors&gt;&lt;titles&gt;&lt;title&gt;RESS, Server-Side Feature-Detection and the Evolution of Responsive Web Design&lt;/title&gt;&lt;secondary-title&gt;Mobile in Higher Ed&lt;/secondary-title&gt;&lt;/titles&gt;&lt;volume&gt;2012&lt;/volume&gt;&lt;keywords&gt;&lt;keyword&gt;RESS, Server-Side Feature-Detection, Responsive Design&lt;/keyword&gt;&lt;/keywords&gt;&lt;dates&gt;&lt;year&gt;2012&lt;/year&gt;&lt;/dates&gt;&lt;urls&gt;&lt;related-urls&gt;&lt;url&gt;http://www.dmolsen.com/mobile-in-higher-ed/2012/02/21/ress-and-the-evolution-of-responsive-web-design/&lt;/url&gt;&lt;/related-urls&gt;&lt;/urls&gt;&lt;/record&gt;&lt;/Cite&gt;&lt;/EndNote&gt;</w:instrText>
+        <w:instrText xml:space="preserve"> ADDIN EN.CITE &lt;EndNote&gt;&lt;Cite&gt;&lt;Author&gt;Olsen&lt;/Author&gt;&lt;Year&gt;2012&lt;/Year&gt;&lt;RecNum&gt;3&lt;/RecNum&gt;&lt;DisplayText&gt;[7]&lt;/DisplayText&gt;&lt;record&gt;&lt;rec-number&gt;3&lt;/rec-number&gt;&lt;foreign-keys&gt;&lt;key app="EN" db-id="0a200tee5sa5e1ex095psptx0zaddvdr5sff"&gt;3&lt;/key&gt;&lt;/foreign-keys&gt;&lt;ref-type name="Blog"&gt;56&lt;/ref-type&gt;&lt;contributors&gt;&lt;authors&gt;&lt;author&gt;Olsen, Dave&lt;/author&gt;&lt;/authors&gt;&lt;/contributors&gt;&lt;titles&gt;&lt;title&gt;RESS, Server-Side Feature-Detection and the Evolution of Responsive Web Design&lt;/title&gt;&lt;secondary-title&gt;Mobile in Higher Ed&lt;/secondary-title&gt;&lt;/titles&gt;&lt;volume&gt;2012&lt;/volume&gt;&lt;keywords&gt;&lt;keyword&gt;RESS, Server-Side Feature-Detection, Responsive Design&lt;/keyword&gt;&lt;/keywords&gt;&lt;dates&gt;&lt;year&gt;2012&lt;/year&gt;&lt;/dates&gt;&lt;urls&gt;&lt;related-urls&gt;&lt;url&gt;http://www.dmolsen.com/mobile-in-higher-ed/2012/02/21/ress-and-the-evolution-of-responsive-web-design/&lt;/url&gt;&lt;/related-urls&gt;&lt;/urls&gt;&lt;/record&gt;&lt;/Cite&gt;&lt;/EndNote&gt;</w:instrText>
       </w:r>
       <w:r>
         <w:fldChar w:fldCharType="separate"/>
@@ -1289,12 +1430,12 @@
         </w:rPr>
         <w:t>[</w:t>
       </w:r>
-      <w:hyperlink w:anchor="_ENREF_11" w:tooltip="Olsen, 2012 #3" w:history="1">
+      <w:hyperlink w:anchor="_ENREF_7" w:tooltip="Olsen, 2012 #3" w:history="1">
         <w:r>
           <w:rPr>
             <w:noProof/>
           </w:rPr>
-          <w:t>11</w:t>
+          <w:t>7</w:t>
         </w:r>
       </w:hyperlink>
       <w:r>
@@ -1359,6 +1500,7 @@
         <w:jc w:val="both"/>
       </w:pPr>
       <w:r>
+        <w:lastRenderedPageBreak/>
         <w:t>Content First</w:t>
       </w:r>
     </w:p>
@@ -1601,7 +1743,11 @@
         <w:t>he concept itself encourages reducing redundant code by reusing components where needed,</w:t>
       </w:r>
       <w:r>
-        <w:t xml:space="preserve"> it would then only seem natural to extend this to reusing data as well, adhering to the principles of COPE, for instance.</w:t>
+        <w:t xml:space="preserve"> it would then only seem natural </w:t>
+      </w:r>
+      <w:r>
+        <w:lastRenderedPageBreak/>
+        <w:t>to extend this to reusing data as well, adhering to the principles of COPE, for instance.</w:t>
       </w:r>
       <w:r>
         <w:t xml:space="preserve"> Being able to reuse data means being data-centric from the start, to set up the data in such as way as to optimize the ability to utilize it, no matter the context it is being viewed in.</w:t>
@@ -1622,7 +1768,13 @@
         <w:t>While RESS itself is not reliant upon a data-centric approach, it can benefit greatly from it. As Luke Wroblewski demonstrates in his blog post de</w:t>
       </w:r>
       <w:r>
-        <w:t>scribing how all the data in his Bagcheck Web app can be accessed from a command line interface as well due to it being available through a generalized API</w:t>
+        <w:t>scribing how all the data in his Bagcheck Web app can be accesse</w:t>
+      </w:r>
+      <w:r>
+        <w:t xml:space="preserve">d from a command line interface </w:t>
+      </w:r>
+      <w:r>
+        <w:t>due to it being available through a generalized API</w:t>
       </w:r>
       <w:r>
         <w:t xml:space="preserve"> </w:t>
@@ -1851,7 +2003,17 @@
         <w:t>.</w:t>
       </w:r>
       <w:r>
-        <w:t xml:space="preserve"> Looking at how the system underlying these sites worked we could establish what is possible with regards to improving their performance on mobile devices and otherwise.</w:t>
+        <w:t xml:space="preserve"> Looking at how the system underlying </w:t>
+      </w:r>
+      <w:r>
+        <w:lastRenderedPageBreak/>
+        <w:t>these sites worked</w:t>
+      </w:r>
+      <w:r>
+        <w:t>,</w:t>
+      </w:r>
+      <w:r>
+        <w:t xml:space="preserve"> we could establish what is possible with regards to improving their performance on mobile devices and otherwise.</w:t>
       </w:r>
     </w:p>
     <w:p>
@@ -2129,7 +2291,19 @@
         <w:t>Enonic’s support for plugins, along with its already existing device classification system</w:t>
       </w:r>
       <w:r>
-        <w:t xml:space="preserve"> meant that it was possible to make a comparative analysis of our implementation and the native system, giving us a good metric for possible </w:t>
+        <w:t xml:space="preserve"> </w:t>
+      </w:r>
+      <w:r>
+        <w:t>presented the possibility of making</w:t>
+      </w:r>
+      <w:r>
+        <w:t xml:space="preserve"> a comparative analysis of our implementation and the native system, giving us a good metric for</w:t>
+      </w:r>
+      <w:r>
+        <w:t xml:space="preserve"> the</w:t>
+      </w:r>
+      <w:r>
+        <w:t xml:space="preserve"> possible </w:t>
       </w:r>
       <w:r>
         <w:t>improvements our system</w:t>
@@ -2168,44 +2342,35 @@
         <w:t>sons why we chose to use Enonic for our implementation.</w:t>
       </w:r>
       <w:r>
-        <w:t xml:space="preserve"> </w:t>
-      </w:r>
-    </w:p>
-    <w:p>
-      <w:pPr>
-        <w:pStyle w:val="Heading1"/>
-        <w:spacing w:line="360" w:lineRule="auto"/>
-        <w:jc w:val="both"/>
-      </w:pPr>
-      <w:r>
-        <w:t>The plugin</w:t>
-      </w:r>
-    </w:p>
-    <w:p>
-      <w:pPr>
-        <w:spacing w:line="360" w:lineRule="auto"/>
-        <w:jc w:val="both"/>
-      </w:pPr>
-      <w:r>
-        <w:t>Our plugin is for the most part a direct implementation of Dave Olsen</w:t>
-      </w:r>
-      <w:r>
-        <w:t>’</w:t>
-      </w:r>
-      <w:r>
-        <w:t>s own concept as he describes it</w:t>
-      </w:r>
-      <w:r>
-        <w:t xml:space="preserve"> in his article</w:t>
-      </w:r>
-      <w:r>
-        <w:t xml:space="preserve"> </w:t>
+        <w:t xml:space="preserve"> That is not to say that the conc</w:t>
+      </w:r>
+      <w:r>
+        <w:t>ept could not work, or be</w:t>
+      </w:r>
+      <w:r>
+        <w:t xml:space="preserve"> relatively easily</w:t>
+      </w:r>
+      <w:r>
+        <w:t xml:space="preserve"> ported to other Java-</w:t>
+      </w:r>
+      <w:r>
+        <w:lastRenderedPageBreak/>
+        <w:t>based CMS’</w:t>
+      </w:r>
+      <w:r>
+        <w:t>s, such as dotCMS – a popular open-source web CMS –</w:t>
+      </w:r>
+      <w:r>
+        <w:t xml:space="preserve"> which also supports plugins built much the same way as Enonic</w:t>
+      </w:r>
+      <w:r>
+        <w:t xml:space="preserve">, with OSGi bundles and Spring </w:t>
       </w:r>
       <w:r>
         <w:fldChar w:fldCharType="begin"/>
       </w:r>
       <w:r>
-        <w:instrText xml:space="preserve"> ADDIN EN.CITE &lt;EndNote&gt;&lt;Cite&gt;&lt;Author&gt;Olsen&lt;/Author&gt;&lt;Year&gt;2012&lt;/Year&gt;&lt;RecNum&gt;3&lt;/RecNum&gt;&lt;DisplayText&gt;[11]&lt;/DisplayText&gt;&lt;record&gt;&lt;rec-number&gt;3&lt;/rec-number&gt;&lt;foreign-keys&gt;&lt;key app="EN" db-id="0a200tee5sa5e1ex095psptx0zaddvdr5sff"&gt;3&lt;/key&gt;&lt;/foreign-keys&gt;&lt;ref-type name="Blog"&gt;56&lt;/ref-type&gt;&lt;contributors&gt;&lt;authors&gt;&lt;author&gt;Olsen, Dave&lt;/author&gt;&lt;/authors&gt;&lt;/contributors&gt;&lt;titles&gt;&lt;title&gt;RESS, Server-Side Feature-Detection and the Evolution of Responsive Web Design&lt;/title&gt;&lt;secondary-title&gt;Mobile in Higher Ed&lt;/secondary-title&gt;&lt;/titles&gt;&lt;volume&gt;2012&lt;/volume&gt;&lt;keywords&gt;&lt;keyword&gt;RESS, Server-Side Feature-Detection, Responsive Design&lt;/keyword&gt;&lt;/keywords&gt;&lt;dates&gt;&lt;year&gt;2012&lt;/year&gt;&lt;/dates&gt;&lt;urls&gt;&lt;related-urls&gt;&lt;url&gt;http://www.dmolsen.com/mobile-in-higher-ed/2012/02/21/ress-and-the-evolution-of-responsive-web-design/&lt;/url&gt;&lt;/related-urls&gt;&lt;/urls&gt;&lt;/record&gt;&lt;/Cite&gt;&lt;/EndNote&gt;</w:instrText>
+        <w:instrText xml:space="preserve"> ADDIN EN.CITE &lt;EndNote&gt;&lt;Cite&gt;&lt;Author&gt;dotCMS&lt;/Author&gt;&lt;Year&gt;2013&lt;/Year&gt;&lt;RecNum&gt;75&lt;/RecNum&gt;&lt;DisplayText&gt;[19]&lt;/DisplayText&gt;&lt;record&gt;&lt;rec-number&gt;75&lt;/rec-number&gt;&lt;foreign-keys&gt;&lt;key app="EN" db-id="0a200tee5sa5e1ex095psptx0zaddvdr5sff"&gt;75&lt;/key&gt;&lt;/foreign-keys&gt;&lt;ref-type name="Web Page"&gt;12&lt;/ref-type&gt;&lt;contributors&gt;&lt;authors&gt;&lt;author&gt;dotCMS&lt;/author&gt;&lt;/authors&gt;&lt;/contributors&gt;&lt;titles&gt;&lt;title&gt;dotCMS Home Page&lt;/title&gt;&lt;/titles&gt;&lt;volume&gt;2013&lt;/volume&gt;&lt;dates&gt;&lt;year&gt;2013&lt;/year&gt;&lt;/dates&gt;&lt;urls&gt;&lt;related-urls&gt;&lt;url&gt;http://dotcms.com/&lt;/url&gt;&lt;/related-urls&gt;&lt;/urls&gt;&lt;/record&gt;&lt;/Cite&gt;&lt;/EndNote&gt;</w:instrText>
       </w:r>
       <w:r>
         <w:fldChar w:fldCharType="separate"/>
@@ -2216,48 +2381,7 @@
         </w:rPr>
         <w:t>[</w:t>
       </w:r>
-      <w:hyperlink w:anchor="_ENREF_11" w:tooltip="Olsen, 2012 #3" w:history="1">
-        <w:r>
-          <w:rPr>
-            <w:noProof/>
-          </w:rPr>
-          <w:t>11</w:t>
-        </w:r>
-      </w:hyperlink>
-      <w:r>
-        <w:rPr>
-          <w:noProof/>
-        </w:rPr>
-        <w:t>]</w:t>
-      </w:r>
-      <w:r>
-        <w:fldChar w:fldCharType="end"/>
-      </w:r>
-      <w:r>
-        <w:t xml:space="preserve"> and from</w:t>
-      </w:r>
-      <w:r>
-        <w:t xml:space="preserve"> the source code of his Detector project, which is written in PHP</w:t>
-      </w:r>
-      <w:r>
-        <w:t xml:space="preserve"> </w:t>
-      </w:r>
-      <w:r>
-        <w:fldChar w:fldCharType="begin"/>
-      </w:r>
-      <w:r>
-        <w:instrText xml:space="preserve"> ADDIN EN.CITE &lt;EndNote&gt;&lt;Cite&gt;&lt;Author&gt;Olsen&lt;/Author&gt;&lt;Year&gt;2011&lt;/Year&gt;&lt;RecNum&gt;71&lt;/RecNum&gt;&lt;DisplayText&gt;[19]&lt;/DisplayText&gt;&lt;record&gt;&lt;rec-number&gt;71&lt;/rec-number&gt;&lt;foreign-keys&gt;&lt;key app="EN" db-id="0a200tee5sa5e1ex095psptx0zaddvdr5sff"&gt;71&lt;/key&gt;&lt;/foreign-keys&gt;&lt;ref-type name="Computer Program"&gt;9&lt;/ref-type&gt;&lt;contributors&gt;&lt;authors&gt;&lt;author&gt;Olsen, Dave&lt;/author&gt;&lt;/authors&gt;&lt;/contributors&gt;&lt;titles&gt;&lt;title&gt;Detector&lt;/title&gt;&lt;/titles&gt;&lt;edition&gt;0.8.5&lt;/edition&gt;&lt;dates&gt;&lt;year&gt;2011&lt;/year&gt;&lt;/dates&gt;&lt;pub-location&gt;GitHub&lt;/pub-location&gt;&lt;urls&gt;&lt;related-urls&gt;&lt;url&gt;https://github.com/dmolsen/Detector&lt;/url&gt;&lt;/related-urls&gt;&lt;/urls&gt;&lt;access-date&gt;2013&lt;/access-date&gt;&lt;/record&gt;&lt;/Cite&gt;&lt;/EndNote&gt;</w:instrText>
-      </w:r>
-      <w:r>
-        <w:fldChar w:fldCharType="separate"/>
-      </w:r>
-      <w:r>
-        <w:rPr>
-          <w:noProof/>
-        </w:rPr>
-        <w:t>[</w:t>
-      </w:r>
-      <w:hyperlink w:anchor="_ENREF_19" w:tooltip="Olsen, 2011 #71" w:history="1">
+      <w:hyperlink w:anchor="_ENREF_19" w:tooltip="dotCMS, 2013 #75" w:history="1">
         <w:r>
           <w:rPr>
             <w:noProof/>
@@ -2275,6 +2399,113 @@
         <w:fldChar w:fldCharType="end"/>
       </w:r>
       <w:r>
+        <w:t>.</w:t>
+      </w:r>
+    </w:p>
+    <w:p>
+      <w:pPr>
+        <w:pStyle w:val="Heading1"/>
+        <w:spacing w:line="360" w:lineRule="auto"/>
+        <w:jc w:val="both"/>
+      </w:pPr>
+      <w:r>
+        <w:t>The plugin</w:t>
+      </w:r>
+    </w:p>
+    <w:p>
+      <w:pPr>
+        <w:spacing w:line="360" w:lineRule="auto"/>
+        <w:jc w:val="both"/>
+      </w:pPr>
+      <w:r>
+        <w:t>Our plugin is for the most part a direct implementation of Dave Olsen</w:t>
+      </w:r>
+      <w:r>
+        <w:t>’</w:t>
+      </w:r>
+      <w:r>
+        <w:t>s own concept as he describes it</w:t>
+      </w:r>
+      <w:r>
+        <w:t xml:space="preserve"> in his article</w:t>
+      </w:r>
+      <w:r>
+        <w:t xml:space="preserve"> </w:t>
+      </w:r>
+      <w:r>
+        <w:fldChar w:fldCharType="begin"/>
+      </w:r>
+      <w:r>
+        <w:instrText xml:space="preserve"> ADDIN EN.CITE &lt;EndNote&gt;&lt;Cite&gt;&lt;Author&gt;Olsen&lt;/Author&gt;&lt;Year&gt;2012&lt;/Year&gt;&lt;RecNum&gt;3&lt;/RecNum&gt;&lt;DisplayText&gt;[7]&lt;/DisplayText&gt;&lt;record&gt;&lt;rec-number&gt;3&lt;/rec-number&gt;&lt;foreign-keys&gt;&lt;key app="EN" db-id="0a200tee5sa5e1ex095psptx0zaddvdr5sff"&gt;3&lt;/key&gt;&lt;/foreign-keys&gt;&lt;ref-type name="Blog"&gt;56&lt;/ref-type&gt;&lt;contributors&gt;&lt;authors&gt;&lt;author&gt;Olsen, Dave&lt;/author&gt;&lt;/authors&gt;&lt;/contributors&gt;&lt;titles&gt;&lt;title&gt;RESS, Server-Side Feature-Detection and the Evolution of Responsive Web Design&lt;/title&gt;&lt;secondary-title&gt;Mobile in Higher Ed&lt;/secondary-title&gt;&lt;/titles&gt;&lt;volume&gt;2012&lt;/volume&gt;&lt;keywords&gt;&lt;keyword&gt;RESS, Server-Side Feature-Detection, Responsive Design&lt;/keyword&gt;&lt;/keywords&gt;&lt;dates&gt;&lt;year&gt;2012&lt;/year&gt;&lt;/dates&gt;&lt;urls&gt;&lt;related-urls&gt;&lt;url&gt;http://www.dmolsen.com/mobile-in-higher-ed/2012/02/21/ress-and-the-evolution-of-responsive-web-design/&lt;/url&gt;&lt;/related-urls&gt;&lt;/urls&gt;&lt;/record&gt;&lt;/Cite&gt;&lt;/EndNote&gt;</w:instrText>
+      </w:r>
+      <w:r>
+        <w:fldChar w:fldCharType="separate"/>
+      </w:r>
+      <w:r>
+        <w:rPr>
+          <w:noProof/>
+        </w:rPr>
+        <w:t>[</w:t>
+      </w:r>
+      <w:hyperlink w:anchor="_ENREF_7" w:tooltip="Olsen, 2012 #3" w:history="1">
+        <w:r>
+          <w:rPr>
+            <w:noProof/>
+          </w:rPr>
+          <w:t>7</w:t>
+        </w:r>
+      </w:hyperlink>
+      <w:r>
+        <w:rPr>
+          <w:noProof/>
+        </w:rPr>
+        <w:t>]</w:t>
+      </w:r>
+      <w:r>
+        <w:fldChar w:fldCharType="end"/>
+      </w:r>
+      <w:r>
+        <w:t xml:space="preserve"> and from</w:t>
+      </w:r>
+      <w:r>
+        <w:t xml:space="preserve"> the source code of his Detector project, which is written in PHP</w:t>
+      </w:r>
+      <w:r>
+        <w:t xml:space="preserve"> </w:t>
+      </w:r>
+      <w:r>
+        <w:fldChar w:fldCharType="begin"/>
+      </w:r>
+      <w:r>
+        <w:instrText xml:space="preserve"> ADDIN EN.CITE &lt;EndNote&gt;&lt;Cite&gt;&lt;Author&gt;Olsen&lt;/Author&gt;&lt;Year&gt;2011&lt;/Year&gt;&lt;RecNum&gt;71&lt;/RecNum&gt;&lt;DisplayText&gt;[20]&lt;/DisplayText&gt;&lt;record&gt;&lt;rec-number&gt;71&lt;/rec-number&gt;&lt;foreign-keys&gt;&lt;key app="EN" db-id="0a200tee5sa5e1ex095psptx0zaddvdr5sff"&gt;71&lt;/key&gt;&lt;/foreign-keys&gt;&lt;ref-type name="Computer Program"&gt;9&lt;/ref-type&gt;&lt;contributors&gt;&lt;authors&gt;&lt;author&gt;Olsen, Dave&lt;/author&gt;&lt;/authors&gt;&lt;/contributors&gt;&lt;titles&gt;&lt;title&gt;Detector&lt;/title&gt;&lt;/titles&gt;&lt;edition&gt;0.8.5&lt;/edition&gt;&lt;dates&gt;&lt;year&gt;2011&lt;/year&gt;&lt;/dates&gt;&lt;pub-location&gt;GitHub&lt;/pub-location&gt;&lt;urls&gt;&lt;related-urls&gt;&lt;url&gt;https://github.com/dmolsen/Detector&lt;/url&gt;&lt;/related-urls&gt;&lt;/urls&gt;&lt;access-date&gt;2013&lt;/access-date&gt;&lt;/record&gt;&lt;/Cite&gt;&lt;/EndNote&gt;</w:instrText>
+      </w:r>
+      <w:r>
+        <w:fldChar w:fldCharType="separate"/>
+      </w:r>
+      <w:r>
+        <w:rPr>
+          <w:noProof/>
+        </w:rPr>
+        <w:t>[</w:t>
+      </w:r>
+      <w:hyperlink w:anchor="_ENREF_20" w:tooltip="Olsen, 2011 #71" w:history="1">
+        <w:r>
+          <w:rPr>
+            <w:noProof/>
+          </w:rPr>
+          <w:t>20</w:t>
+        </w:r>
+      </w:hyperlink>
+      <w:r>
+        <w:rPr>
+          <w:noProof/>
+        </w:rPr>
+        <w:t>]</w:t>
+      </w:r>
+      <w:r>
+        <w:fldChar w:fldCharType="end"/>
+      </w:r>
+      <w:r>
         <w:t>. The implementation is meant to contain the necessary features needed to support a RESS solution in the Enonic plugin.</w:t>
       </w:r>
       <w:r>
@@ -2330,6 +2561,43 @@
         <w:jc w:val="both"/>
       </w:pPr>
       <w:r>
+        <w:t>The whole point of</w:t>
+      </w:r>
+      <w:r>
+        <w:t xml:space="preserve"> Detector is to improve the rendering time and general latency of l</w:t>
+      </w:r>
+      <w:r>
+        <w:t>oading Web pages on all devices, as well as increasing the flexibility and accuracy of detecting which device is making the request, and what features it supports.</w:t>
+      </w:r>
+      <w:r>
+        <w:t xml:space="preserve"> This is all done in the interest of giving developers the tools to create content-centric Web sites without having to</w:t>
+      </w:r>
+      <w:r>
+        <w:t xml:space="preserve"> worry about creating</w:t>
+      </w:r>
+      <w:r>
+        <w:t xml:space="preserve"> entirely new Web pages for every device imaginable.</w:t>
+      </w:r>
+      <w:r>
+        <w:t xml:space="preserve"> This all has the effect of improving rendering time and latency by cutting away all unnecessary fluff from the versions that are sent to less cap</w:t>
+      </w:r>
+      <w:r>
+        <w:t>able device on slow connect</w:t>
+      </w:r>
+      <w:r>
+        <w:t>ions, such as mobile phones on cellular networks.</w:t>
+      </w:r>
+      <w:r>
+        <w:t xml:space="preserve"> Since the point of the plugin is to improve performance, it was necessary to establish the impact the plugin had on the performance of Enonic.</w:t>
+      </w:r>
+    </w:p>
+    <w:p/>
+    <w:p>
+      <w:pPr>
+        <w:spacing w:line="360" w:lineRule="auto"/>
+        <w:jc w:val="both"/>
+      </w:pPr>
+      <w:r>
         <w:t>In chapter 4 we went through how we executed our performance tests and their results.</w:t>
       </w:r>
       <w:r>
@@ -2339,7 +2607,11 @@
         <w:t>c when it is used on a Web site. The results showed that</w:t>
       </w:r>
       <w:r>
-        <w:t xml:space="preserve"> the plugin had little to no impact on the performance of the Enonic demo Web site in the common case, while it did have an impact in the case of having to perform feature tests on the client. </w:t>
+        <w:t xml:space="preserve"> the plugin had little to no impact on the performance of the </w:t>
+      </w:r>
+      <w:r>
+        <w:lastRenderedPageBreak/>
+        <w:t xml:space="preserve">Enonic demo Web site in the common case, while it did have an impact in the case of having to perform feature tests on the client. </w:t>
       </w:r>
       <w:r>
         <w:t>In this case the culprit was the execution time o</w:t>
@@ -2354,7 +2626,10 @@
         <w:t>. Based on the results of these tests we claim that the performance impact of using the plugin is negligible compared to not using it. Especially when considering that the only time it showed a significant performance hit was in the rare case of encountering a new UA. In these cases the rendering time of the Web page was increased by 81 percent.</w:t>
       </w:r>
       <w:r>
-        <w:t xml:space="preserve"> This increased rendering time will ideally only happen to the very first user of that UA that makes a request to the server using the plugin. All subsequent requests from </w:t>
+        <w:t xml:space="preserve"> This increase in</w:t>
+      </w:r>
+      <w:r>
+        <w:t xml:space="preserve"> rendering time will ideally only happen to the very first user of that UA that makes a request to the server using the plugin. All subsequent requests from </w:t>
       </w:r>
       <w:r>
         <w:t>that UA will not experience any significant lag compared to an identical server not u</w:t>
@@ -2480,10 +2755,10 @@
         <w:t>In addition it gives administrators the ability to define the device classes based on their detected features and capabilities in a JSON file, which is easy to write, read and maintain.</w:t>
       </w:r>
       <w:r>
-        <w:t xml:space="preserve"> Our system is also not </w:t>
-      </w:r>
-      <w:r>
-        <w:t>independent of</w:t>
+        <w:t xml:space="preserve"> Our system is also in</w:t>
+      </w:r>
+      <w:r>
+        <w:t>dependent of</w:t>
       </w:r>
       <w:r>
         <w:t xml:space="preserve"> knowing the structure of the UA</w:t>
@@ -2513,7 +2788,11 @@
         <w:t>not be.</w:t>
       </w:r>
       <w:r>
-        <w:t xml:space="preserve"> Being able to detect the features of new, unknown UA’s without any manual inp</w:t>
+        <w:t xml:space="preserve"> Being able to detect the features of </w:t>
+      </w:r>
+      <w:r>
+        <w:lastRenderedPageBreak/>
+        <w:t>new, unknown UA’s without any manual inp</w:t>
       </w:r>
       <w:r>
         <w:t>ut from users or administrators. The Detector device classification system is naturally dependent on having a device class definition file that is maintained, but it does not have to be updated every time a new UA comes along. With</w:t>
@@ -2568,7 +2847,10 @@
         <w:t>certain changes need to be made in terms of structure and usage of datasources.</w:t>
       </w:r>
       <w:r>
-        <w:t xml:space="preserve"> Firstly, every page that is to be made using RESS principles needs to invoke the getUAFamily </w:t>
+        <w:t xml:space="preserve"> Firstly, every page that is </w:t>
+      </w:r>
+      <w:r>
+        <w:t xml:space="preserve">made using RESS principles needs to invoke the getUAFamily </w:t>
       </w:r>
       <w:r>
         <w:t>method from the FunctionLibrary extension.</w:t>
@@ -2619,10 +2901,25 @@
         <w:jc w:val="both"/>
       </w:pPr>
       <w:r>
-        <w:t>For the plugin to work on every page, a datasource that invokes the getUAFamily method has to be defined for every page, and for every necessary portlet within the page.</w:t>
-      </w:r>
-      <w:r>
-        <w:t xml:space="preserve"> Once this is done the conditional statements within the XSLT template should </w:t>
+        <w:t>For the plugin to work on every page, a datasource that invokes the getUAFamily method has to be defined for every page</w:t>
+      </w:r>
+      <w:r>
+        <w:t xml:space="preserve"> template</w:t>
+      </w:r>
+      <w:r>
+        <w:t>, and for every necessary portlet</w:t>
+      </w:r>
+      <w:r>
+        <w:t xml:space="preserve"> template. </w:t>
+      </w:r>
+      <w:r>
+        <w:t>Once this is done</w:t>
+      </w:r>
+      <w:r>
+        <w:t>,</w:t>
+      </w:r>
+      <w:r>
+        <w:t xml:space="preserve"> the conditional statements within the XSLT template should </w:t>
       </w:r>
       <w:r>
         <w:t>function as intended</w:t>
@@ -2643,7 +2940,13 @@
         <w:t xml:space="preserve">over to our plugin, and the amount of work correlates directly to the number of </w:t>
       </w:r>
       <w:r>
-        <w:t>pages on the given site.</w:t>
+        <w:t>pag</w:t>
+      </w:r>
+      <w:r>
+        <w:t>e templates</w:t>
+      </w:r>
+      <w:r>
+        <w:t xml:space="preserve"> on the given site.</w:t>
       </w:r>
       <w:r>
         <w:t xml:space="preserve"> The added flexibility provided by Detector thus comes at a price of increased complexity throughout the site.</w:t>
@@ -2677,7 +2980,11 @@
         <w:t xml:space="preserve"> UA strings.</w:t>
       </w:r>
       <w:r>
-        <w:t xml:space="preserve"> The plugin has no way of knowing if a UA string attached to a request actually belongs to the requesting UA. It can be changed by the user, the UA itself or by a proxy somewhere on the line between the UA and the server</w:t>
+        <w:t xml:space="preserve"> The plugin has no way of knowing if a UA string attached to a request actually belongs to the requesting UA. It can be changed by the </w:t>
+      </w:r>
+      <w:r>
+        <w:lastRenderedPageBreak/>
+        <w:t>user, the UA itself or by a proxy somewhere on the line between the UA and the server</w:t>
       </w:r>
       <w:r>
         <w:t>.</w:t>
@@ -2713,7 +3020,13 @@
         <w:t xml:space="preserve"> </w:t>
       </w:r>
       <w:r>
-        <w:t>There is also a potential of being able to verify the UA name and version on the client using additional JS. The navigator global object in JS contains information about the UA it is running in</w:t>
+        <w:t xml:space="preserve">There is also a </w:t>
+      </w:r>
+      <w:r>
+        <w:t>possibility</w:t>
+      </w:r>
+      <w:r>
+        <w:t xml:space="preserve"> of being able to verify the UA name and version on the client using additional JS. The navigator global object in JS contains information about the UA it is running in</w:t>
       </w:r>
       <w:r>
         <w:t xml:space="preserve"> </w:t>
@@ -2722,7 +3035,7 @@
         <w:fldChar w:fldCharType="begin"/>
       </w:r>
       <w:r>
-        <w:instrText xml:space="preserve"> ADDIN EN.CITE &lt;EndNote&gt;&lt;Cite&gt;&lt;Author&gt;Mozilla&lt;/Author&gt;&lt;Year&gt;2013&lt;/Year&gt;&lt;RecNum&gt;72&lt;/RecNum&gt;&lt;DisplayText&gt;[20]&lt;/DisplayText&gt;&lt;record&gt;&lt;rec-number&gt;72&lt;/rec-number&gt;&lt;foreign-keys&gt;&lt;key app="EN" db-id="0a200tee5sa5e1ex095psptx0zaddvdr5sff"&gt;72&lt;/key&gt;&lt;/foreign-keys&gt;&lt;ref-type name="Web Page"&gt;12&lt;/ref-type&gt;&lt;contributors&gt;&lt;authors&gt;&lt;author&gt;Mozilla&lt;/author&gt;&lt;/authors&gt;&lt;/contributors&gt;&lt;titles&gt;&lt;title&gt;window.navigator&lt;/title&gt;&lt;/titles&gt;&lt;volume&gt;2013&lt;/volume&gt;&lt;dates&gt;&lt;year&gt;2013&lt;/year&gt;&lt;/dates&gt;&lt;pub-location&gt;Mozilla Developer Network&lt;/pub-location&gt;&lt;urls&gt;&lt;related-urls&gt;&lt;url&gt;https://developer.mozilla.org/en-US/docs/DOM/window.navigator&lt;/url&gt;&lt;/related-urls&gt;&lt;/urls&gt;&lt;/record&gt;&lt;/Cite&gt;&lt;/EndNote&gt;</w:instrText>
+        <w:instrText xml:space="preserve"> ADDIN EN.CITE &lt;EndNote&gt;&lt;Cite&gt;&lt;Author&gt;Mozilla&lt;/Author&gt;&lt;Year&gt;2013&lt;/Year&gt;&lt;RecNum&gt;72&lt;/RecNum&gt;&lt;DisplayText&gt;[21]&lt;/DisplayText&gt;&lt;record&gt;&lt;rec-number&gt;72&lt;/rec-number&gt;&lt;foreign-keys&gt;&lt;key app="EN" db-id="0a200tee5sa5e1ex095psptx0zaddvdr5sff"&gt;72&lt;/key&gt;&lt;/foreign-keys&gt;&lt;ref-type name="Web Page"&gt;12&lt;/ref-type&gt;&lt;contributors&gt;&lt;authors&gt;&lt;author&gt;Mozilla&lt;/author&gt;&lt;/authors&gt;&lt;/contributors&gt;&lt;titles&gt;&lt;title&gt;window.navigator&lt;/title&gt;&lt;/titles&gt;&lt;volume&gt;2013&lt;/volume&gt;&lt;dates&gt;&lt;year&gt;2013&lt;/year&gt;&lt;/dates&gt;&lt;pub-location&gt;Mozilla Developer Network&lt;/pub-location&gt;&lt;urls&gt;&lt;related-urls&gt;&lt;url&gt;https://developer.mozilla.org/en-US/docs/DOM/window.navigator&lt;/url&gt;&lt;/related-urls&gt;&lt;/urls&gt;&lt;/record&gt;&lt;/Cite&gt;&lt;/EndNote&gt;</w:instrText>
       </w:r>
       <w:r>
         <w:fldChar w:fldCharType="separate"/>
@@ -2733,63 +3046,7 @@
         </w:rPr>
         <w:t>[</w:t>
       </w:r>
-      <w:hyperlink w:anchor="_ENREF_20" w:tooltip="Mozilla, 2013 #72" w:history="1">
-        <w:r>
-          <w:rPr>
-            <w:noProof/>
-          </w:rPr>
-          <w:t>20</w:t>
-        </w:r>
-      </w:hyperlink>
-      <w:r>
-        <w:rPr>
-          <w:noProof/>
-        </w:rPr>
-        <w:t>]</w:t>
-      </w:r>
-      <w:r>
-        <w:fldChar w:fldCharType="end"/>
-      </w:r>
-      <w:r>
-        <w:t>. I</w:t>
-      </w:r>
-      <w:r>
-        <w:t>t is apparently</w:t>
-      </w:r>
-      <w:r>
-        <w:t xml:space="preserve"> unreliable, though, as</w:t>
-      </w:r>
-      <w:r>
-        <w:t xml:space="preserve"> the various attributes, such as appName</w:t>
-      </w:r>
-      <w:r>
-        <w:t xml:space="preserve"> returns the wrong name for various UA’s, such as “Netscape” for Gecko- and WebKit-based browsers like Firefox and Chrom</w:t>
-      </w:r>
-      <w:r>
-        <w:t>e</w:t>
-      </w:r>
-      <w:r>
-        <w:t>, respectively</w:t>
-      </w:r>
-      <w:r>
-        <w:t xml:space="preserve"> </w:t>
-      </w:r>
-      <w:r>
-        <w:fldChar w:fldCharType="begin"/>
-      </w:r>
-      <w:r>
-        <w:instrText xml:space="preserve"> ADDIN EN.CITE &lt;EndNote&gt;&lt;Cite&gt;&lt;Author&gt;Mozilla&lt;/Author&gt;&lt;Year&gt;2012&lt;/Year&gt;&lt;RecNum&gt;73&lt;/RecNum&gt;&lt;DisplayText&gt;[21]&lt;/DisplayText&gt;&lt;record&gt;&lt;rec-number&gt;73&lt;/rec-number&gt;&lt;foreign-keys&gt;&lt;key app="EN" db-id="0a200tee5sa5e1ex095psptx0zaddvdr5sff"&gt;73&lt;/key&gt;&lt;/foreign-keys&gt;&lt;ref-type name="Web Page"&gt;12&lt;/ref-type&gt;&lt;contributors&gt;&lt;authors&gt;&lt;author&gt;Mozilla&lt;/author&gt;&lt;/authors&gt;&lt;/contributors&gt;&lt;titles&gt;&lt;title&gt;window.navigator.appName&lt;/title&gt;&lt;/titles&gt;&lt;volume&gt;2013&lt;/volume&gt;&lt;dates&gt;&lt;year&gt;2012&lt;/year&gt;&lt;/dates&gt;&lt;pub-location&gt;Mozilla Developer Network&lt;/pub-location&gt;&lt;urls&gt;&lt;related-urls&gt;&lt;url&gt;https://developer.mozilla.org/en-US/docs/DOM/window.navigator.appName&lt;/url&gt;&lt;/related-urls&gt;&lt;/urls&gt;&lt;/record&gt;&lt;/Cite&gt;&lt;/EndNote&gt;</w:instrText>
-      </w:r>
-      <w:r>
-        <w:fldChar w:fldCharType="separate"/>
-      </w:r>
-      <w:r>
-        <w:rPr>
-          <w:noProof/>
-        </w:rPr>
-        <w:t>[</w:t>
-      </w:r>
-      <w:hyperlink w:anchor="_ENREF_21" w:tooltip="Mozilla, 2012 #73" w:history="1">
+      <w:hyperlink w:anchor="_ENREF_21" w:tooltip="Mozilla, 2013 #72" w:history="1">
         <w:r>
           <w:rPr>
             <w:noProof/>
@@ -2807,6 +3064,74 @@
         <w:fldChar w:fldCharType="end"/>
       </w:r>
       <w:r>
+        <w:t xml:space="preserve">. </w:t>
+      </w:r>
+      <w:r>
+        <w:t>Though i</w:t>
+      </w:r>
+      <w:r>
+        <w:t>t is apparently</w:t>
+      </w:r>
+      <w:r>
+        <w:t xml:space="preserve"> unreliable, </w:t>
+      </w:r>
+      <w:r>
+        <w:t>as</w:t>
+      </w:r>
+      <w:r>
+        <w:t xml:space="preserve"> the various attributes, such as appName</w:t>
+      </w:r>
+      <w:r>
+        <w:t xml:space="preserve"> returns the wrong name for various UA’s, such as </w:t>
+      </w:r>
+      <w:r>
+        <w:t xml:space="preserve">returning </w:t>
+      </w:r>
+      <w:r>
+        <w:t>“Netscape” for Gecko- and WebKit-based browsers like Firefox and Chrom</w:t>
+      </w:r>
+      <w:r>
+        <w:t>e</w:t>
+      </w:r>
+      <w:r>
+        <w:t>, respectively</w:t>
+      </w:r>
+      <w:r>
+        <w:t xml:space="preserve"> </w:t>
+      </w:r>
+      <w:r>
+        <w:fldChar w:fldCharType="begin"/>
+      </w:r>
+      <w:r>
+        <w:instrText xml:space="preserve"> ADDIN EN.CITE &lt;EndNote&gt;&lt;Cite&gt;&lt;Author&gt;Mozilla&lt;/Author&gt;&lt;Year&gt;2012&lt;/Year&gt;&lt;RecNum&gt;73&lt;/RecNum&gt;&lt;DisplayText&gt;[22]&lt;/DisplayText&gt;&lt;record&gt;&lt;rec-number&gt;73&lt;/rec-number&gt;&lt;foreign-keys&gt;&lt;key app="EN" db-id="0a200tee5sa5e1ex095psptx0zaddvdr5sff"&gt;73&lt;/key&gt;&lt;/foreign-keys&gt;&lt;ref-type name="Web Page"&gt;12&lt;/ref-type&gt;&lt;contributors&gt;&lt;authors&gt;&lt;author&gt;Mozilla&lt;/author&gt;&lt;/authors&gt;&lt;/contributors&gt;&lt;titles&gt;&lt;title&gt;window.navigator.appName&lt;/title&gt;&lt;/titles&gt;&lt;volume&gt;2013&lt;/volume&gt;&lt;dates&gt;&lt;year&gt;2012&lt;/year&gt;&lt;/dates&gt;&lt;pub-location&gt;Mozilla Developer Network&lt;/pub-location&gt;&lt;urls&gt;&lt;related-urls&gt;&lt;url&gt;https://developer.mozilla.org/en-US/docs/DOM/window.navigator.appName&lt;/url&gt;&lt;/related-urls&gt;&lt;/urls&gt;&lt;/record&gt;&lt;/Cite&gt;&lt;/EndNote&gt;</w:instrText>
+      </w:r>
+      <w:r>
+        <w:fldChar w:fldCharType="separate"/>
+      </w:r>
+      <w:r>
+        <w:rPr>
+          <w:noProof/>
+        </w:rPr>
+        <w:t>[</w:t>
+      </w:r>
+      <w:hyperlink w:anchor="_ENREF_22" w:tooltip="Mozilla, 2012 #73" w:history="1">
+        <w:r>
+          <w:rPr>
+            <w:noProof/>
+          </w:rPr>
+          <w:t>22</w:t>
+        </w:r>
+      </w:hyperlink>
+      <w:r>
+        <w:rPr>
+          <w:noProof/>
+        </w:rPr>
+        <w:t>]</w:t>
+      </w:r>
+      <w:r>
+        <w:fldChar w:fldCharType="end"/>
+      </w:r>
+      <w:r>
         <w:t>.</w:t>
       </w:r>
     </w:p>
@@ -2822,10 +3147,70 @@
         <w:jc w:val="both"/>
       </w:pPr>
       <w:r>
+        <w:t>Another potential solution</w:t>
+      </w:r>
+      <w:r>
+        <w:t xml:space="preserve"> is to test several instances of the same </w:t>
+      </w:r>
+      <w:r>
+        <w:t>UA</w:t>
+      </w:r>
+      <w:r>
+        <w:t xml:space="preserve"> string</w:t>
+      </w:r>
+      <w:r>
+        <w:t xml:space="preserve">, and discard UA data with outlying results after a </w:t>
+      </w:r>
+      <w:r>
+        <w:t>set amount of tests have been conducted.</w:t>
+      </w:r>
+      <w:r>
+        <w:t xml:space="preserve"> This would require a substantial amount of extra business logic in the interceptor extension,</w:t>
+      </w:r>
+      <w:r>
+        <w:t xml:space="preserve"> such as a scheme for deciding which test results are true and which shoul</w:t>
+      </w:r>
+      <w:r>
+        <w:t>d be discarded. I</w:t>
+      </w:r>
+      <w:r>
+        <w:t>n the long run</w:t>
+      </w:r>
+      <w:r>
+        <w:t xml:space="preserve"> this could</w:t>
+      </w:r>
+      <w:r>
+        <w:t xml:space="preserve"> provide a more robust</w:t>
+      </w:r>
+      <w:r>
+        <w:t xml:space="preserve"> and trustworthy</w:t>
+      </w:r>
+      <w:r>
+        <w:t xml:space="preserve"> result compare</w:t>
+      </w:r>
+      <w:r>
+        <w:t>d to the current scheme, though, despite it increasing the number of worst-case requests made that trigger a full client-side test suite to be run.</w:t>
+      </w:r>
+    </w:p>
+    <w:p>
+      <w:pPr>
+        <w:spacing w:line="360" w:lineRule="auto"/>
+        <w:jc w:val="both"/>
+      </w:pPr>
+    </w:p>
+    <w:p>
+      <w:pPr>
+        <w:spacing w:line="360" w:lineRule="auto"/>
+        <w:jc w:val="both"/>
+      </w:pPr>
+      <w:r>
         <w:t>Another problem that is slightly related t</w:t>
       </w:r>
       <w:r>
-        <w:t>o the one above</w:t>
+        <w:t xml:space="preserve">o </w:t>
+      </w:r>
+      <w:r>
+        <w:t>the one mentioned earlier</w:t>
       </w:r>
       <w:r>
         <w:t xml:space="preserve"> is the case of the UA being tested lacking JS support or having it turned off</w:t>
@@ -2858,7 +3243,11 @@
         <w:t>Currently this is done by storing the UA object normally, but with a “nojs” attribute set to “true”</w:t>
       </w:r>
       <w:r>
-        <w:t>. The problem with this is that the UA might in fact support JS, but the user has turned it off. Because of this the stored information might need to have some kind of TTL, like in the case of the fake UA string.</w:t>
+        <w:t xml:space="preserve">. The problem with this is that the UA might in fact support JS, but the user has turned it off. Because of this the stored information might need to have some kind of TTL, like in the case of the fake UA </w:t>
+      </w:r>
+      <w:r>
+        <w:lastRenderedPageBreak/>
+        <w:t>string.</w:t>
       </w:r>
       <w:r>
         <w:t xml:space="preserve"> Another possible solution may be to store the UA information on a per-session bas</w:t>
@@ -2914,6 +3303,98 @@
     </w:p>
     <w:p>
       <w:pPr>
+        <w:spacing w:line="360" w:lineRule="auto"/>
+        <w:jc w:val="both"/>
+      </w:pPr>
+    </w:p>
+    <w:p>
+      <w:pPr>
+        <w:spacing w:line="360" w:lineRule="auto"/>
+        <w:jc w:val="both"/>
+      </w:pPr>
+      <w:r>
+        <w:t>Such a problem could be in the form of caching on a reverse proxy.</w:t>
+      </w:r>
+      <w:r>
+        <w:t xml:space="preserve"> A reverse proxy is a type of proxy server</w:t>
+      </w:r>
+      <w:r>
+        <w:t xml:space="preserve"> that gets resources from one or more servers on behalf of a</w:t>
+      </w:r>
+      <w:r>
+        <w:t xml:space="preserve"> requesting</w:t>
+      </w:r>
+      <w:r>
+        <w:t xml:space="preserve"> client. The reverse proxy then acts as the origin of the content it gets from the underlying servers </w:t>
+      </w:r>
+      <w:r>
+        <w:fldChar w:fldCharType="begin"/>
+      </w:r>
+      <w:r>
+        <w:instrText xml:space="preserve"> ADDIN EN.CITE &lt;EndNote&gt;&lt;Cite&gt;&lt;Author&gt;Apache&lt;/Author&gt;&lt;Year&gt;2011&lt;/Year&gt;&lt;RecNum&gt;76&lt;/RecNum&gt;&lt;DisplayText&gt;[23]&lt;/DisplayText&gt;&lt;record&gt;&lt;rec-number&gt;76&lt;/rec-number&gt;&lt;foreign-keys&gt;&lt;key app="EN" db-id="0a200tee5sa5e1ex095psptx0zaddvdr5sff"&gt;76&lt;/key&gt;&lt;/foreign-keys&gt;&lt;ref-type name="Web Page"&gt;12&lt;/ref-type&gt;&lt;contributors&gt;&lt;authors&gt;&lt;author&gt;Apache&lt;/author&gt;&lt;/authors&gt;&lt;/contributors&gt;&lt;titles&gt;&lt;title&gt;Forward and Reverse Proxies&lt;/title&gt;&lt;/titles&gt;&lt;volume&gt;2013&lt;/volume&gt;&lt;dates&gt;&lt;year&gt;2011&lt;/year&gt;&lt;/dates&gt;&lt;urls&gt;&lt;related-urls&gt;&lt;url&gt;http://httpd.apache.org/docs/2.0/mod/mod_proxy.html#forwardreverse&lt;/url&gt;&lt;/related-urls&gt;&lt;/urls&gt;&lt;/record&gt;&lt;/Cite&gt;&lt;/EndNote&gt;</w:instrText>
+      </w:r>
+      <w:r>
+        <w:fldChar w:fldCharType="separate"/>
+      </w:r>
+      <w:r>
+        <w:rPr>
+          <w:noProof/>
+        </w:rPr>
+        <w:t>[</w:t>
+      </w:r>
+      <w:hyperlink w:anchor="_ENREF_23" w:tooltip="Apache, 2011 #76" w:history="1">
+        <w:r>
+          <w:rPr>
+            <w:noProof/>
+          </w:rPr>
+          <w:t>23</w:t>
+        </w:r>
+      </w:hyperlink>
+      <w:r>
+        <w:rPr>
+          <w:noProof/>
+        </w:rPr>
+        <w:t>]</w:t>
+      </w:r>
+      <w:r>
+        <w:fldChar w:fldCharType="end"/>
+      </w:r>
+      <w:r>
+        <w:t>. Caching on reverse proxies means that it stores any file that it gets from the underlying infrastructure, and returns it directly upon subsequent requests.</w:t>
+      </w:r>
+      <w:r>
+        <w:t xml:space="preserve"> Since our RESS solution manipulates HTML markup based on what class of device is making the request, it is important to disable caching of HTML files in reverse proxies</w:t>
+      </w:r>
+      <w:r>
+        <w:t xml:space="preserve"> when using RESS systems</w:t>
+      </w:r>
+      <w:r>
+        <w:t>, as this would lead to the same markup bei</w:t>
+      </w:r>
+      <w:r>
+        <w:t>ng served all devices, thus</w:t>
+      </w:r>
+      <w:r>
+        <w:t xml:space="preserve"> negating the effect of using </w:t>
+      </w:r>
+      <w:r>
+        <w:t>it</w:t>
+      </w:r>
+      <w:r>
+        <w:t>.</w:t>
+      </w:r>
+      <w:r>
+        <w:t xml:space="preserve"> Caching of HTML can be kept on a per-session basis, as this wo</w:t>
+      </w:r>
+      <w:r>
+        <w:t>uld not interfere with Detector, though t</w:t>
+      </w:r>
+      <w:r>
+        <w:t>his would only improve performance in cases where the cache on the client is either invalidated or turned off entirely.</w:t>
+      </w:r>
+    </w:p>
+    <w:p>
+      <w:pPr>
         <w:pStyle w:val="Heading2"/>
         <w:spacing w:line="360" w:lineRule="auto"/>
         <w:jc w:val="both"/>
@@ -2967,113 +3448,202 @@
         <w:t>Detector</w:t>
       </w:r>
       <w:r>
-        <w:t xml:space="preserve"> concept should probably be to make it work independently of underlying systems, such as CMS’s.</w:t>
-      </w:r>
-      <w:r>
-        <w:t xml:space="preserve"> There are several ways this can be done, the most </w:t>
-      </w:r>
-      <w:r>
-        <w:t>sustainable and Future Friendly of which is to provide it as en external service through an API, for example using REST principles.</w:t>
-      </w:r>
-      <w:r>
-        <w:t xml:space="preserve"> How this should be implemented is a whole other story, however.</w:t>
-      </w:r>
-    </w:p>
-    <w:p>
-      <w:pPr>
-        <w:pStyle w:val="Heading1"/>
-        <w:spacing w:line="360" w:lineRule="auto"/>
-        <w:jc w:val="both"/>
-      </w:pPr>
-      <w:r>
-        <w:t>Summary</w:t>
-      </w:r>
-    </w:p>
-    <w:p>
-      <w:pPr>
-        <w:spacing w:line="360" w:lineRule="auto"/>
-        <w:jc w:val="both"/>
-      </w:pPr>
-      <w:r>
-        <w:t>The Detector system is an intriguing proposition and a step in the right direction towards having a Future Friendly RESS system that can make the Web available and more importantly tailored to all devices.</w:t>
-      </w:r>
-      <w:r>
-        <w:t xml:space="preserve"> By looking at concepts such as COPE we have discussed the merits of RESS and how it can provide a platform for a Future Friendly Web that sets content first and orbits around</w:t>
-      </w:r>
-      <w:r>
-        <w:t xml:space="preserve"> its</w:t>
-      </w:r>
-      <w:r>
-        <w:t xml:space="preserve"> data, instead of </w:t>
-      </w:r>
-      <w:r>
-        <w:t xml:space="preserve">its </w:t>
-      </w:r>
-      <w:r>
-        <w:t>presentation.</w:t>
-      </w:r>
-    </w:p>
-    <w:p>
-      <w:pPr>
-        <w:spacing w:line="360" w:lineRule="auto"/>
-        <w:jc w:val="both"/>
-      </w:pPr>
-    </w:p>
-    <w:p>
-      <w:pPr>
-        <w:spacing w:line="360" w:lineRule="auto"/>
-        <w:jc w:val="both"/>
-      </w:pPr>
-      <w:r>
-        <w:t>We have looked at the potential problems of RESS and Detector, which</w:t>
-      </w:r>
-      <w:r>
-        <w:t xml:space="preserve"> is</w:t>
-      </w:r>
-      <w:r>
-        <w:t xml:space="preserve"> primarily </w:t>
-      </w:r>
-      <w:r>
-        <w:t xml:space="preserve">focused </w:t>
-      </w:r>
-      <w:r>
-        <w:t>on</w:t>
-      </w:r>
-      <w:r>
-        <w:t xml:space="preserve"> the uncertainty that is inherent in relying on UA strings for identification. Unfortunately, as we have seen, this is currently the only option available to us.</w:t>
-      </w:r>
-      <w:r>
-        <w:t xml:space="preserve"> But w</w:t>
-      </w:r>
-      <w:r>
-        <w:t>hile this is a potential problem we have made a few suggestions as to how this can be fixed when discussing the plugin itself.</w:t>
-      </w:r>
-    </w:p>
-    <w:p>
-      <w:pPr>
-        <w:spacing w:line="360" w:lineRule="auto"/>
-        <w:jc w:val="both"/>
-      </w:pPr>
-    </w:p>
-    <w:p>
-      <w:pPr>
-        <w:spacing w:line="360" w:lineRule="auto"/>
-        <w:jc w:val="both"/>
-      </w:pPr>
-      <w:r>
-        <w:t>We have described why we chose to implement Detector generally and for Enonic specifically.</w:t>
-      </w:r>
-      <w:r>
-        <w:t xml:space="preserve"> Looking at the relevance of RESS in the context of CMS’s is important, especially in the light of arguments that</w:t>
-      </w:r>
-      <w:r>
-        <w:t xml:space="preserve"> many of the things RESS provides can be used to solve many of the problems we face when using CMS’s for mobile</w:t>
-      </w:r>
-      <w:r>
-        <w:t xml:space="preserve"> </w:t>
+        <w:t xml:space="preserve"> concept should probably be to make it work independently of </w:t>
+      </w:r>
+      <w:r>
+        <w:t>superfluous</w:t>
       </w:r>
       <w:bookmarkStart w:id="0" w:name="_GoBack"/>
       <w:bookmarkEnd w:id="0"/>
+      <w:r>
+        <w:t xml:space="preserve"> systems, such as CMS’s.</w:t>
+      </w:r>
+      <w:r>
+        <w:t xml:space="preserve"> There are several ways this can be </w:t>
+      </w:r>
+      <w:r>
+        <w:lastRenderedPageBreak/>
+        <w:t xml:space="preserve">done, the most </w:t>
+      </w:r>
+      <w:r>
+        <w:t>sustainable and Future Friendly of which is to provide it as en external service through an API, for example using REST principles.</w:t>
+      </w:r>
+      <w:r>
+        <w:t xml:space="preserve"> We could for instance have the Detector plug</w:t>
+      </w:r>
+      <w:r>
+        <w:t>in be standalone under a regular</w:t>
+      </w:r>
+      <w:r>
+        <w:t xml:space="preserve"> Java servlet application.</w:t>
+      </w:r>
+      <w:r>
+        <w:t xml:space="preserve"> Because the syst</w:t>
+      </w:r>
+      <w:r>
+        <w:t>em is already written in</w:t>
+      </w:r>
+      <w:r>
+        <w:t xml:space="preserve"> Java, it would not take much work to convert it to run under a regular servlet.</w:t>
+      </w:r>
+      <w:r>
+        <w:t xml:space="preserve"> The function library extension methods could then either keep returning XML, or be changed to return JSON if that is deemed as more practical.</w:t>
+      </w:r>
+      <w:r>
+        <w:t xml:space="preserve"> </w:t>
+      </w:r>
+    </w:p>
+    <w:p>
+      <w:pPr>
+        <w:spacing w:line="360" w:lineRule="auto"/>
+        <w:jc w:val="both"/>
+      </w:pPr>
+    </w:p>
+    <w:p>
+      <w:pPr>
+        <w:spacing w:line="360" w:lineRule="auto"/>
+        <w:jc w:val="both"/>
+      </w:pPr>
+      <w:r>
+        <w:t>While the lookup part of the application could work just fine as a separate service, the interceptor extension part of it raises several concerns.</w:t>
+      </w:r>
+      <w:r>
+        <w:t xml:space="preserve"> </w:t>
+      </w:r>
+      <w:r>
+        <w:t>One of the largest advantages of Detector over a regular DDR is that it dynamically detects features of a UA as it encounters it, without the need for human interference.</w:t>
+      </w:r>
+      <w:r>
+        <w:t xml:space="preserve"> As a third party service this is not as simple because it is reliant on sending the tests as JS to the requesting Web server. An issue of trust then arises in the sense that the requesting Web server in no way can be sure if the JS it gets from the service is not malicious.</w:t>
+      </w:r>
+      <w:r>
+        <w:t xml:space="preserve"> The service also has to have systems in place to handle the results from the</w:t>
+      </w:r>
+      <w:r>
+        <w:t xml:space="preserve"> requesting</w:t>
+      </w:r>
+      <w:r>
+        <w:t xml:space="preserve"> Web server, as the results sent back </w:t>
+      </w:r>
+      <w:r>
+        <w:t>could</w:t>
+      </w:r>
+      <w:r>
+        <w:t xml:space="preserve"> </w:t>
+      </w:r>
+      <w:r>
+        <w:t>be</w:t>
+      </w:r>
+      <w:r>
+        <w:t xml:space="preserve"> altered before being forwarded to the service.</w:t>
+      </w:r>
+      <w:r>
+        <w:t xml:space="preserve"> Having it be a third party API openly available on the Web can thus be deemed to be unsafe in its current form.</w:t>
+      </w:r>
+      <w:r>
+        <w:t xml:space="preserve"> It could be used in an internal system, though, </w:t>
+      </w:r>
+      <w:r>
+        <w:t>where the API is situated within the back-end architecture. In this case the server providers would have complete control over what is being sent, and can thus trust what is being sent to and from the Detector service.</w:t>
+      </w:r>
+    </w:p>
+    <w:p>
+      <w:pPr>
+        <w:pStyle w:val="Heading1"/>
+        <w:spacing w:line="360" w:lineRule="auto"/>
+        <w:jc w:val="both"/>
+      </w:pPr>
+      <w:r>
+        <w:t>Summary</w:t>
+      </w:r>
+    </w:p>
+    <w:p>
+      <w:pPr>
+        <w:spacing w:line="360" w:lineRule="auto"/>
+        <w:jc w:val="both"/>
+      </w:pPr>
+      <w:r>
+        <w:t>The Detector system is an intriguing proposition and a step in the right direction towards having a Future Friendly RESS system that can make the Web available and more importantly tailored to all devices.</w:t>
+      </w:r>
+      <w:r>
+        <w:t xml:space="preserve"> By looking at concepts such as COPE we have discussed the merits of RESS and how it can provide a platform for a Future Friendly Web that sets content first and orbits around</w:t>
+      </w:r>
+      <w:r>
+        <w:t xml:space="preserve"> its</w:t>
+      </w:r>
+      <w:r>
+        <w:t xml:space="preserve"> data, instead of </w:t>
+      </w:r>
+      <w:r>
+        <w:t xml:space="preserve">its </w:t>
+      </w:r>
+      <w:r>
+        <w:t>presentation.</w:t>
+      </w:r>
+    </w:p>
+    <w:p>
+      <w:pPr>
+        <w:spacing w:line="360" w:lineRule="auto"/>
+        <w:jc w:val="both"/>
+      </w:pPr>
+    </w:p>
+    <w:p>
+      <w:pPr>
+        <w:spacing w:line="360" w:lineRule="auto"/>
+        <w:jc w:val="both"/>
+      </w:pPr>
+      <w:r>
+        <w:t>We have looked at the potential problems of RESS and Detector, which</w:t>
+      </w:r>
+      <w:r>
+        <w:t xml:space="preserve"> is</w:t>
+      </w:r>
+      <w:r>
+        <w:t xml:space="preserve"> primarily </w:t>
+      </w:r>
+      <w:r>
+        <w:t xml:space="preserve">focused </w:t>
+      </w:r>
+      <w:r>
+        <w:t>on</w:t>
+      </w:r>
+      <w:r>
+        <w:t xml:space="preserve"> the uncertainty that is inherent in relying on UA strings for identification. Unfortunately, as we have seen, this is currently the only option available to us.</w:t>
+      </w:r>
+      <w:r>
+        <w:t xml:space="preserve"> But </w:t>
+      </w:r>
+      <w:r>
+        <w:lastRenderedPageBreak/>
+        <w:t>w</w:t>
+      </w:r>
+      <w:r>
+        <w:t>hile this is a potential problem we have made a few suggestions as to how this can be fixed when discussing the plugin itself.</w:t>
+      </w:r>
+    </w:p>
+    <w:p>
+      <w:pPr>
+        <w:spacing w:line="360" w:lineRule="auto"/>
+        <w:jc w:val="both"/>
+      </w:pPr>
+    </w:p>
+    <w:p>
+      <w:pPr>
+        <w:spacing w:line="360" w:lineRule="auto"/>
+        <w:jc w:val="both"/>
+      </w:pPr>
+      <w:r>
+        <w:t>We have described why we chose to implement Detector generally and for Enonic specifically.</w:t>
+      </w:r>
+      <w:r>
+        <w:t xml:space="preserve"> Looking at the relevance of RESS in the context of CMS’s is important, especially in the light of arguments that</w:t>
+      </w:r>
+      <w:r>
+        <w:t xml:space="preserve"> many of the things RESS provides can be used to solve many of the problems we face when using CMS’s for mobile</w:t>
+      </w:r>
+      <w:r>
+        <w:t xml:space="preserve"> </w:t>
+      </w:r>
       <w:r>
         <w:fldChar w:fldCharType="begin"/>
       </w:r>
@@ -3140,6 +3710,7 @@
         <w:spacing w:line="276" w:lineRule="auto"/>
       </w:pPr>
       <w:r>
+        <w:lastRenderedPageBreak/>
         <w:t>Bibliography</w:t>
       </w:r>
     </w:p>
@@ -3150,7 +3721,6 @@
     </w:p>
     <w:p>
       <w:pPr>
-        <w:spacing w:line="276" w:lineRule="auto"/>
         <w:ind w:left="720" w:hanging="720"/>
         <w:rPr>
           <w:rFonts w:ascii="Cambria" w:hAnsi="Cambria"/>
@@ -3217,6 +3787,12 @@
           <w:rFonts w:ascii="Cambria" w:hAnsi="Cambria"/>
           <w:noProof/>
         </w:rPr>
+      </w:r>
+      <w:r>
+        <w:rPr>
+          <w:rFonts w:ascii="Cambria" w:hAnsi="Cambria"/>
+          <w:noProof/>
+        </w:rPr>
         <w:fldChar w:fldCharType="separate"/>
       </w:r>
       <w:r>
@@ -3236,7 +3812,6 @@
     </w:p>
     <w:p>
       <w:pPr>
-        <w:spacing w:line="276" w:lineRule="auto"/>
         <w:ind w:left="720" w:hanging="720"/>
         <w:rPr>
           <w:rFonts w:ascii="Cambria" w:hAnsi="Cambria"/>
@@ -3278,7 +3853,6 @@
     </w:p>
     <w:p>
       <w:pPr>
-        <w:spacing w:line="276" w:lineRule="auto"/>
         <w:ind w:left="720" w:hanging="720"/>
         <w:rPr>
           <w:rFonts w:ascii="Cambria" w:hAnsi="Cambria"/>
@@ -3320,7 +3894,6 @@
     </w:p>
     <w:p>
       <w:pPr>
-        <w:spacing w:line="276" w:lineRule="auto"/>
         <w:ind w:left="720" w:hanging="720"/>
         <w:rPr>
           <w:rFonts w:ascii="Cambria" w:hAnsi="Cambria"/>
@@ -3362,7 +3935,6 @@
     </w:p>
     <w:p>
       <w:pPr>
-        <w:spacing w:line="276" w:lineRule="auto"/>
         <w:ind w:left="720" w:hanging="720"/>
         <w:rPr>
           <w:rFonts w:ascii="Cambria" w:hAnsi="Cambria"/>
@@ -3404,7 +3976,6 @@
     </w:p>
     <w:p>
       <w:pPr>
-        <w:spacing w:line="276" w:lineRule="auto"/>
         <w:ind w:left="720" w:hanging="720"/>
         <w:rPr>
           <w:rFonts w:ascii="Cambria" w:hAnsi="Cambria"/>
@@ -3446,7 +4017,6 @@
     </w:p>
     <w:p>
       <w:pPr>
-        <w:spacing w:line="276" w:lineRule="auto"/>
         <w:ind w:left="720" w:hanging="720"/>
         <w:rPr>
           <w:rFonts w:ascii="Cambria" w:hAnsi="Cambria"/>
@@ -3460,6 +4030,47 @@
           <w:noProof/>
         </w:rPr>
         <w:t>[7]</w:t>
+      </w:r>
+      <w:r>
+        <w:rPr>
+          <w:rFonts w:ascii="Cambria" w:hAnsi="Cambria"/>
+          <w:noProof/>
+        </w:rPr>
+        <w:tab/>
+        <w:t xml:space="preserve">D. Olsen, "RESS, Server-Side Feature-Detection and the Evolution of Responsive Web Design," in </w:t>
+      </w:r>
+      <w:r>
+        <w:rPr>
+          <w:rFonts w:ascii="Cambria" w:hAnsi="Cambria"/>
+          <w:i/>
+          <w:noProof/>
+        </w:rPr>
+        <w:t>Mobile in Higher Ed</w:t>
+      </w:r>
+      <w:r>
+        <w:rPr>
+          <w:rFonts w:ascii="Cambria" w:hAnsi="Cambria"/>
+          <w:noProof/>
+        </w:rPr>
+        <w:t xml:space="preserve"> vol. 2012, ed, 2012.</w:t>
+      </w:r>
+      <w:bookmarkEnd w:id="7"/>
+    </w:p>
+    <w:p>
+      <w:pPr>
+        <w:ind w:left="720" w:hanging="720"/>
+        <w:rPr>
+          <w:rFonts w:ascii="Cambria" w:hAnsi="Cambria"/>
+          <w:noProof/>
+        </w:rPr>
+      </w:pPr>
+      <w:bookmarkStart w:id="8" w:name="_ENREF_8"/>
+      <w:r>
+        <w:rPr>
+          <w:rFonts w:ascii="Cambria" w:hAnsi="Cambria"/>
+          <w:noProof/>
+        </w:rPr>
+        <w:t>[8]</w:t>
       </w:r>
       <w:r>
         <w:rPr>
@@ -3484,24 +4095,23 @@
         </w:rPr>
         <w:t xml:space="preserve"> vol. 2013, ed, 2012.</w:t>
       </w:r>
-      <w:bookmarkEnd w:id="7"/>
-    </w:p>
-    <w:p>
-      <w:pPr>
-        <w:spacing w:line="276" w:lineRule="auto"/>
+      <w:bookmarkEnd w:id="8"/>
+    </w:p>
+    <w:p>
+      <w:pPr>
         <w:ind w:left="720" w:hanging="720"/>
         <w:rPr>
           <w:rFonts w:ascii="Cambria" w:hAnsi="Cambria"/>
           <w:noProof/>
         </w:rPr>
       </w:pPr>
-      <w:bookmarkStart w:id="8" w:name="_ENREF_8"/>
-      <w:r>
-        <w:rPr>
-          <w:rFonts w:ascii="Cambria" w:hAnsi="Cambria"/>
-          <w:noProof/>
-        </w:rPr>
-        <w:t>[8]</w:t>
+      <w:bookmarkStart w:id="9" w:name="_ENREF_9"/>
+      <w:r>
+        <w:rPr>
+          <w:rFonts w:ascii="Cambria" w:hAnsi="Cambria"/>
+          <w:noProof/>
+        </w:rPr>
+        <w:t>[9]</w:t>
       </w:r>
       <w:r>
         <w:rPr>
@@ -3511,24 +4121,23 @@
         <w:tab/>
         <w:t>N. Bhas, "Mobile Data Offload &amp; Onload - Wi-Fi, Small Cell &amp; Carrier-Grade Strategies 2013-2017," 2013.</w:t>
       </w:r>
-      <w:bookmarkEnd w:id="8"/>
-    </w:p>
-    <w:p>
-      <w:pPr>
-        <w:spacing w:line="276" w:lineRule="auto"/>
+      <w:bookmarkEnd w:id="9"/>
+    </w:p>
+    <w:p>
+      <w:pPr>
         <w:ind w:left="720" w:hanging="720"/>
         <w:rPr>
           <w:rFonts w:ascii="Cambria" w:hAnsi="Cambria"/>
           <w:noProof/>
         </w:rPr>
       </w:pPr>
-      <w:bookmarkStart w:id="9" w:name="_ENREF_9"/>
-      <w:r>
-        <w:rPr>
-          <w:rFonts w:ascii="Cambria" w:hAnsi="Cambria"/>
-          <w:noProof/>
-        </w:rPr>
-        <w:t>[9]</w:t>
+      <w:bookmarkStart w:id="10" w:name="_ENREF_10"/>
+      <w:r>
+        <w:rPr>
+          <w:rFonts w:ascii="Cambria" w:hAnsi="Cambria"/>
+          <w:noProof/>
+        </w:rPr>
+        <w:t>[10]</w:t>
       </w:r>
       <w:r>
         <w:rPr>
@@ -3553,24 +4162,23 @@
         </w:rPr>
         <w:t>vol. 11, pp. 30-39, 2013.</w:t>
       </w:r>
-      <w:bookmarkEnd w:id="9"/>
-    </w:p>
-    <w:p>
-      <w:pPr>
-        <w:spacing w:line="276" w:lineRule="auto"/>
+      <w:bookmarkEnd w:id="10"/>
+    </w:p>
+    <w:p>
+      <w:pPr>
         <w:ind w:left="720" w:hanging="720"/>
         <w:rPr>
           <w:rFonts w:ascii="Cambria" w:hAnsi="Cambria"/>
           <w:noProof/>
         </w:rPr>
       </w:pPr>
-      <w:bookmarkStart w:id="10" w:name="_ENREF_10"/>
-      <w:r>
-        <w:rPr>
-          <w:rFonts w:ascii="Cambria" w:hAnsi="Cambria"/>
-          <w:noProof/>
-        </w:rPr>
-        <w:t>[10]</w:t>
+      <w:bookmarkStart w:id="11" w:name="_ENREF_11"/>
+      <w:r>
+        <w:rPr>
+          <w:rFonts w:ascii="Cambria" w:hAnsi="Cambria"/>
+          <w:noProof/>
+        </w:rPr>
+        <w:t>[11]</w:t>
       </w:r>
       <w:r>
         <w:rPr>
@@ -3595,53 +4203,10 @@
         </w:rPr>
         <w:t xml:space="preserve"> vol. 2012, ed, 2012.</w:t>
       </w:r>
-      <w:bookmarkEnd w:id="10"/>
-    </w:p>
-    <w:p>
-      <w:pPr>
-        <w:spacing w:line="276" w:lineRule="auto"/>
-        <w:ind w:left="720" w:hanging="720"/>
-        <w:rPr>
-          <w:rFonts w:ascii="Cambria" w:hAnsi="Cambria"/>
-          <w:noProof/>
-        </w:rPr>
-      </w:pPr>
-      <w:bookmarkStart w:id="11" w:name="_ENREF_11"/>
-      <w:r>
-        <w:rPr>
-          <w:rFonts w:ascii="Cambria" w:hAnsi="Cambria"/>
-          <w:noProof/>
-        </w:rPr>
-        <w:t>[11]</w:t>
-      </w:r>
-      <w:r>
-        <w:rPr>
-          <w:rFonts w:ascii="Cambria" w:hAnsi="Cambria"/>
-          <w:noProof/>
-        </w:rPr>
-        <w:tab/>
-        <w:t xml:space="preserve">D. Olsen, "RESS, Server-Side Feature-Detection and the Evolution of Responsive Web Design," in </w:t>
-      </w:r>
-      <w:r>
-        <w:rPr>
-          <w:rFonts w:ascii="Cambria" w:hAnsi="Cambria"/>
-          <w:i/>
-          <w:noProof/>
-        </w:rPr>
-        <w:t>Mobile in Higher Ed</w:t>
-      </w:r>
-      <w:r>
-        <w:rPr>
-          <w:rFonts w:ascii="Cambria" w:hAnsi="Cambria"/>
-          <w:noProof/>
-        </w:rPr>
-        <w:t xml:space="preserve"> vol. 2012, ed, 2012.</w:t>
-      </w:r>
       <w:bookmarkEnd w:id="11"/>
     </w:p>
     <w:p>
       <w:pPr>
-        <w:spacing w:line="276" w:lineRule="auto"/>
         <w:ind w:left="720" w:hanging="720"/>
         <w:rPr>
           <w:rFonts w:ascii="Cambria" w:hAnsi="Cambria"/>
@@ -3683,7 +4248,6 @@
     </w:p>
     <w:p>
       <w:pPr>
-        <w:spacing w:line="276" w:lineRule="auto"/>
         <w:ind w:left="720" w:hanging="720"/>
         <w:rPr>
           <w:rFonts w:ascii="Cambria" w:hAnsi="Cambria"/>
@@ -3725,7 +4289,6 @@
     </w:p>
     <w:p>
       <w:pPr>
-        <w:spacing w:line="276" w:lineRule="auto"/>
         <w:ind w:left="720" w:hanging="720"/>
         <w:rPr>
           <w:rFonts w:ascii="Cambria" w:hAnsi="Cambria"/>
@@ -3767,7 +4330,6 @@
     </w:p>
     <w:p>
       <w:pPr>
-        <w:spacing w:line="276" w:lineRule="auto"/>
         <w:ind w:left="720" w:hanging="720"/>
         <w:rPr>
           <w:rFonts w:ascii="Cambria" w:hAnsi="Cambria"/>
@@ -3809,7 +4371,6 @@
     </w:p>
     <w:p>
       <w:pPr>
-        <w:spacing w:line="276" w:lineRule="auto"/>
         <w:ind w:left="720" w:hanging="720"/>
         <w:rPr>
           <w:rFonts w:ascii="Cambria" w:hAnsi="Cambria"/>
@@ -3851,7 +4412,6 @@
     </w:p>
     <w:p>
       <w:pPr>
-        <w:spacing w:line="276" w:lineRule="auto"/>
         <w:ind w:left="720" w:hanging="720"/>
         <w:rPr>
           <w:rFonts w:ascii="Cambria" w:hAnsi="Cambria"/>
@@ -3893,7 +4453,6 @@
     </w:p>
     <w:p>
       <w:pPr>
-        <w:spacing w:line="276" w:lineRule="auto"/>
         <w:ind w:left="720" w:hanging="720"/>
         <w:rPr>
           <w:rFonts w:ascii="Cambria" w:hAnsi="Cambria"/>
@@ -3935,7 +4494,6 @@
     </w:p>
     <w:p>
       <w:pPr>
-        <w:spacing w:line="276" w:lineRule="auto"/>
         <w:ind w:left="720" w:hanging="720"/>
         <w:rPr>
           <w:rFonts w:ascii="Cambria" w:hAnsi="Cambria"/>
@@ -3949,6 +4507,88 @@
           <w:noProof/>
         </w:rPr>
         <w:t>[19]</w:t>
+      </w:r>
+      <w:r>
+        <w:rPr>
+          <w:rFonts w:ascii="Cambria" w:hAnsi="Cambria"/>
+          <w:noProof/>
+        </w:rPr>
+        <w:tab/>
+        <w:t xml:space="preserve">dotCMS. (2013). </w:t>
+      </w:r>
+      <w:r>
+        <w:rPr>
+          <w:rFonts w:ascii="Cambria" w:hAnsi="Cambria"/>
+          <w:i/>
+          <w:noProof/>
+        </w:rPr>
+        <w:t>dotCMS Home Page</w:t>
+      </w:r>
+      <w:r>
+        <w:rPr>
+          <w:rFonts w:ascii="Cambria" w:hAnsi="Cambria"/>
+          <w:noProof/>
+        </w:rPr>
+        <w:t xml:space="preserve">. Available: </w:t>
+      </w:r>
+      <w:bookmarkEnd w:id="19"/>
+      <w:r>
+        <w:rPr>
+          <w:rFonts w:ascii="Cambria" w:hAnsi="Cambria"/>
+          <w:noProof/>
+        </w:rPr>
+        <w:fldChar w:fldCharType="begin"/>
+      </w:r>
+      <w:r>
+        <w:rPr>
+          <w:rFonts w:ascii="Cambria" w:hAnsi="Cambria"/>
+          <w:noProof/>
+        </w:rPr>
+        <w:instrText xml:space="preserve"> HYPERLINK "http://dotcms.com/" </w:instrText>
+      </w:r>
+      <w:r>
+        <w:rPr>
+          <w:rFonts w:ascii="Cambria" w:hAnsi="Cambria"/>
+          <w:noProof/>
+        </w:rPr>
+      </w:r>
+      <w:r>
+        <w:rPr>
+          <w:rFonts w:ascii="Cambria" w:hAnsi="Cambria"/>
+          <w:noProof/>
+        </w:rPr>
+        <w:fldChar w:fldCharType="separate"/>
+      </w:r>
+      <w:r>
+        <w:rPr>
+          <w:rStyle w:val="Hyperlink"/>
+          <w:noProof/>
+        </w:rPr>
+        <w:t>http://dotcms.com/</w:t>
+      </w:r>
+      <w:r>
+        <w:rPr>
+          <w:rFonts w:ascii="Cambria" w:hAnsi="Cambria"/>
+          <w:noProof/>
+        </w:rPr>
+        <w:fldChar w:fldCharType="end"/>
+      </w:r>
+    </w:p>
+    <w:p>
+      <w:pPr>
+        <w:ind w:left="720" w:hanging="720"/>
+        <w:rPr>
+          <w:rFonts w:ascii="Cambria" w:hAnsi="Cambria"/>
+          <w:noProof/>
+        </w:rPr>
+      </w:pPr>
+      <w:bookmarkStart w:id="20" w:name="_ENREF_20"/>
+      <w:r>
+        <w:rPr>
+          <w:rFonts w:ascii="Cambria" w:hAnsi="Cambria"/>
+          <w:noProof/>
+        </w:rPr>
+        <w:t>[20]</w:t>
       </w:r>
       <w:r>
         <w:rPr>
@@ -3958,24 +4598,23 @@
         <w:tab/>
         <w:t>D. Olsen, "Detector," 0.8.5 ed. GitHub, 2011.</w:t>
       </w:r>
-      <w:bookmarkEnd w:id="19"/>
-    </w:p>
-    <w:p>
-      <w:pPr>
-        <w:spacing w:line="276" w:lineRule="auto"/>
+      <w:bookmarkEnd w:id="20"/>
+    </w:p>
+    <w:p>
+      <w:pPr>
         <w:ind w:left="720" w:hanging="720"/>
         <w:rPr>
           <w:rFonts w:ascii="Cambria" w:hAnsi="Cambria"/>
           <w:noProof/>
         </w:rPr>
       </w:pPr>
-      <w:bookmarkStart w:id="20" w:name="_ENREF_20"/>
-      <w:r>
-        <w:rPr>
-          <w:rFonts w:ascii="Cambria" w:hAnsi="Cambria"/>
-          <w:noProof/>
-        </w:rPr>
-        <w:t>[20]</w:t>
+      <w:bookmarkStart w:id="21" w:name="_ENREF_21"/>
+      <w:r>
+        <w:rPr>
+          <w:rFonts w:ascii="Cambria" w:hAnsi="Cambria"/>
+          <w:noProof/>
+        </w:rPr>
+        <w:t>[21]</w:t>
       </w:r>
       <w:r>
         <w:rPr>
@@ -4000,24 +4639,23 @@
         </w:rPr>
         <w:t>. Available: https://developer.mozilla.org/en-US/docs/DOM/window.navigator</w:t>
       </w:r>
-      <w:bookmarkEnd w:id="20"/>
-    </w:p>
-    <w:p>
-      <w:pPr>
-        <w:spacing w:line="276" w:lineRule="auto"/>
+      <w:bookmarkEnd w:id="21"/>
+    </w:p>
+    <w:p>
+      <w:pPr>
         <w:ind w:left="720" w:hanging="720"/>
         <w:rPr>
           <w:rFonts w:ascii="Cambria" w:hAnsi="Cambria"/>
           <w:noProof/>
         </w:rPr>
       </w:pPr>
-      <w:bookmarkStart w:id="21" w:name="_ENREF_21"/>
-      <w:r>
-        <w:rPr>
-          <w:rFonts w:ascii="Cambria" w:hAnsi="Cambria"/>
-          <w:noProof/>
-        </w:rPr>
-        <w:t>[21]</w:t>
+      <w:bookmarkStart w:id="22" w:name="_ENREF_22"/>
+      <w:r>
+        <w:rPr>
+          <w:rFonts w:ascii="Cambria" w:hAnsi="Cambria"/>
+          <w:noProof/>
+        </w:rPr>
+        <w:t>[22]</w:t>
       </w:r>
       <w:r>
         <w:rPr>
@@ -4042,11 +4680,92 @@
         </w:rPr>
         <w:t>. Available: https://developer.mozilla.org/en-US/docs/DOM/window.navigator.appName</w:t>
       </w:r>
-      <w:bookmarkEnd w:id="21"/>
-    </w:p>
-    <w:p>
-      <w:pPr>
-        <w:spacing w:line="276" w:lineRule="auto"/>
+      <w:bookmarkEnd w:id="22"/>
+    </w:p>
+    <w:p>
+      <w:pPr>
+        <w:ind w:left="720" w:hanging="720"/>
+        <w:rPr>
+          <w:rFonts w:ascii="Cambria" w:hAnsi="Cambria"/>
+          <w:noProof/>
+        </w:rPr>
+      </w:pPr>
+      <w:bookmarkStart w:id="23" w:name="_ENREF_23"/>
+      <w:r>
+        <w:rPr>
+          <w:rFonts w:ascii="Cambria" w:hAnsi="Cambria"/>
+          <w:noProof/>
+        </w:rPr>
+        <w:t>[23]</w:t>
+      </w:r>
+      <w:r>
+        <w:rPr>
+          <w:rFonts w:ascii="Cambria" w:hAnsi="Cambria"/>
+          <w:noProof/>
+        </w:rPr>
+        <w:tab/>
+        <w:t xml:space="preserve">Apache. (2011). </w:t>
+      </w:r>
+      <w:r>
+        <w:rPr>
+          <w:rFonts w:ascii="Cambria" w:hAnsi="Cambria"/>
+          <w:i/>
+          <w:noProof/>
+        </w:rPr>
+        <w:t>Forward and Reverse Proxies</w:t>
+      </w:r>
+      <w:r>
+        <w:rPr>
+          <w:rFonts w:ascii="Cambria" w:hAnsi="Cambria"/>
+          <w:noProof/>
+        </w:rPr>
+        <w:t xml:space="preserve">. Available: </w:t>
+      </w:r>
+      <w:bookmarkEnd w:id="23"/>
+      <w:r>
+        <w:rPr>
+          <w:rFonts w:ascii="Cambria" w:hAnsi="Cambria"/>
+          <w:noProof/>
+        </w:rPr>
+        <w:fldChar w:fldCharType="begin"/>
+      </w:r>
+      <w:r>
+        <w:rPr>
+          <w:rFonts w:ascii="Cambria" w:hAnsi="Cambria"/>
+          <w:noProof/>
+        </w:rPr>
+        <w:instrText xml:space="preserve"> HYPERLINK "http://httpd.apache.org/docs/2.0/mod/mod_proxy.html#forwardreverse" </w:instrText>
+      </w:r>
+      <w:r>
+        <w:rPr>
+          <w:rFonts w:ascii="Cambria" w:hAnsi="Cambria"/>
+          <w:noProof/>
+        </w:rPr>
+      </w:r>
+      <w:r>
+        <w:rPr>
+          <w:rFonts w:ascii="Cambria" w:hAnsi="Cambria"/>
+          <w:noProof/>
+        </w:rPr>
+        <w:fldChar w:fldCharType="separate"/>
+      </w:r>
+      <w:r>
+        <w:rPr>
+          <w:rStyle w:val="Hyperlink"/>
+          <w:noProof/>
+        </w:rPr>
+        <w:t>http://httpd.apache.org/docs/2.0/mod/mod_proxy.html - forwardreverse</w:t>
+      </w:r>
+      <w:r>
+        <w:rPr>
+          <w:rFonts w:ascii="Cambria" w:hAnsi="Cambria"/>
+          <w:noProof/>
+        </w:rPr>
+        <w:fldChar w:fldCharType="end"/>
+      </w:r>
+    </w:p>
+    <w:p>
+      <w:pPr>
         <w:rPr>
           <w:rFonts w:ascii="Cambria" w:hAnsi="Cambria"/>
           <w:noProof/>
@@ -4460,6 +5179,36 @@
       <w:szCs w:val="26"/>
     </w:rPr>
   </w:style>
+  <w:style w:type="paragraph" w:styleId="CommentSubject">
+    <w:name w:val="annotation subject"/>
+    <w:basedOn w:val="CommentText"/>
+    <w:next w:val="CommentText"/>
+    <w:link w:val="CommentSubjectChar"/>
+    <w:uiPriority w:val="99"/>
+    <w:semiHidden/>
+    <w:unhideWhenUsed/>
+    <w:rsid w:val="00261958"/>
+    <w:rPr>
+      <w:b/>
+      <w:bCs/>
+      <w:sz w:val="20"/>
+      <w:szCs w:val="20"/>
+    </w:rPr>
+  </w:style>
+  <w:style w:type="character" w:customStyle="1" w:styleId="CommentSubjectChar">
+    <w:name w:val="Comment Subject Char"/>
+    <w:basedOn w:val="CommentTextChar"/>
+    <w:link w:val="CommentSubject"/>
+    <w:uiPriority w:val="99"/>
+    <w:semiHidden/>
+    <w:rsid w:val="00261958"/>
+    <w:rPr>
+      <w:b/>
+      <w:bCs/>
+      <w:sz w:val="20"/>
+      <w:szCs w:val="20"/>
+    </w:rPr>
+  </w:style>
 </w:styles>
 </file>
 
@@ -4852,6 +5601,36 @@
       <w:szCs w:val="26"/>
     </w:rPr>
   </w:style>
+  <w:style w:type="paragraph" w:styleId="CommentSubject">
+    <w:name w:val="annotation subject"/>
+    <w:basedOn w:val="CommentText"/>
+    <w:next w:val="CommentText"/>
+    <w:link w:val="CommentSubjectChar"/>
+    <w:uiPriority w:val="99"/>
+    <w:semiHidden/>
+    <w:unhideWhenUsed/>
+    <w:rsid w:val="00261958"/>
+    <w:rPr>
+      <w:b/>
+      <w:bCs/>
+      <w:sz w:val="20"/>
+      <w:szCs w:val="20"/>
+    </w:rPr>
+  </w:style>
+  <w:style w:type="character" w:customStyle="1" w:styleId="CommentSubjectChar">
+    <w:name w:val="Comment Subject Char"/>
+    <w:basedOn w:val="CommentTextChar"/>
+    <w:link w:val="CommentSubject"/>
+    <w:uiPriority w:val="99"/>
+    <w:semiHidden/>
+    <w:rsid w:val="00261958"/>
+    <w:rPr>
+      <w:b/>
+      <w:bCs/>
+      <w:sz w:val="20"/>
+      <w:szCs w:val="20"/>
+    </w:rPr>
+  </w:style>
 </w:styles>
 </file>
 
@@ -5180,7 +5959,7 @@
 </file>
 
 <file path=customXml/itemProps1.xml><?xml version="1.0" encoding="utf-8"?>
-<ds:datastoreItem xmlns:ds="http://schemas.openxmlformats.org/officeDocument/2006/customXml" ds:itemID="{3339E926-6168-0A4B-8048-C341775FA3FE}">
+<ds:datastoreItem xmlns:ds="http://schemas.openxmlformats.org/officeDocument/2006/customXml" ds:itemID="{350DEA15-DD83-4041-9773-3B759A13FDCB}">
   <ds:schemaRefs>
     <ds:schemaRef ds:uri="http://schemas.openxmlformats.org/officeDocument/2006/bibliography"/>
   </ds:schemaRefs>

</xml_diff>